<commit_message>
update meta learning summary book file
</commit_message>
<xml_diff>
--- a/Documents/Few shot learning/Hands-on Metalearning Summary.docx
+++ b/Documents/Few shot learning/Hands-on Metalearning Summary.docx
@@ -14,7 +14,6 @@
           <w:lang w:val="en-US"/>
         </w:rPr>
       </w:pPr>
-      <w:proofErr w:type="spellStart"/>
       <w:r>
         <w:rPr>
           <w:rFonts w:ascii="Times New Roman" w:hAnsi="Times New Roman" w:cs="Times New Roman"/>
@@ -22,45 +21,9 @@
           <w:bCs/>
           <w:sz w:val="32"/>
           <w:szCs w:val="32"/>
-          <w:lang w:val="es-MX"/>
-        </w:rPr>
-        <w:t>Hands-on</w:t>
-      </w:r>
-      <w:proofErr w:type="spellEnd"/>
-      <w:r>
-        <w:rPr>
-          <w:rFonts w:ascii="Times New Roman" w:hAnsi="Times New Roman" w:cs="Times New Roman"/>
-          <w:b/>
-          <w:bCs/>
-          <w:sz w:val="32"/>
-          <w:szCs w:val="32"/>
-          <w:lang w:val="es-MX"/>
-        </w:rPr>
-        <w:t xml:space="preserve"> Meta </w:t>
-      </w:r>
-      <w:proofErr w:type="spellStart"/>
-      <w:r>
-        <w:rPr>
-          <w:rFonts w:ascii="Times New Roman" w:hAnsi="Times New Roman" w:cs="Times New Roman"/>
-          <w:b/>
-          <w:bCs/>
-          <w:sz w:val="32"/>
-          <w:szCs w:val="32"/>
-          <w:lang w:val="es-MX"/>
-        </w:rPr>
-        <w:t>Learning</w:t>
-      </w:r>
-      <w:proofErr w:type="spellEnd"/>
-      <w:r>
-        <w:rPr>
-          <w:rFonts w:ascii="Times New Roman" w:hAnsi="Times New Roman" w:cs="Times New Roman"/>
-          <w:b/>
-          <w:bCs/>
-          <w:sz w:val="32"/>
-          <w:szCs w:val="32"/>
-          <w:lang w:val="es-MX"/>
-        </w:rPr>
-        <w:t xml:space="preserve"> </w:t>
+          <w:lang w:val="en-US"/>
+        </w:rPr>
+        <w:t xml:space="preserve">Hands-on Meta Learning </w:t>
       </w:r>
     </w:p>
     <w:p>
@@ -190,7 +153,7 @@
         <w:pStyle w:val="Prrafodelista"/>
         <w:numPr>
           <w:ilvl w:val="0"/>
-          <w:numId w:val="1"/>
+          <w:numId w:val="3"/>
         </w:numPr>
         <w:jc w:val="both"/>
         <w:rPr>
@@ -279,7 +242,7 @@
         <w:pStyle w:val="Prrafodelista"/>
         <w:numPr>
           <w:ilvl w:val="0"/>
-          <w:numId w:val="1"/>
+          <w:numId w:val="3"/>
         </w:numPr>
         <w:rPr>
           <w:rFonts w:ascii="Times New Roman" w:hAnsi="Times New Roman" w:cs="Times New Roman"/>
@@ -399,25 +362,7 @@
           <w:szCs w:val="24"/>
           <w:lang w:val="en-US"/>
         </w:rPr>
-        <w:t xml:space="preserve">If we have exactly one dog and one cat image then it is called one-shot learning, that is, we are learning from just one data point per class. If we have, say 10 images of a dog and 10 images of a cat, then that is called 10-shot learning. </w:t>
-      </w:r>
-      <w:r>
-        <w:rPr>
-          <w:rFonts w:ascii="Times New Roman" w:hAnsi="Times New Roman" w:cs="Times New Roman"/>
-          <w:sz w:val="24"/>
-          <w:szCs w:val="24"/>
-          <w:lang w:val="en-US"/>
-        </w:rPr>
-        <w:t>So,</w:t>
-      </w:r>
-      <w:r>
-        <w:rPr>
-          <w:rFonts w:ascii="Times New Roman" w:hAnsi="Times New Roman" w:cs="Times New Roman"/>
-          <w:sz w:val="24"/>
-          <w:szCs w:val="24"/>
-          <w:lang w:val="en-US"/>
-        </w:rPr>
-        <w:t xml:space="preserve"> </w:t>
+        <w:t xml:space="preserve">If we have exactly one dog and one cat image then it is called one-shot learning, that is, we are learning from just one data point per class. If we have, say 10 images of a dog and 10 images of a cat, then that is called 10-shot learning. So, </w:t>
       </w:r>
       <w:r>
         <w:rPr>
@@ -497,25 +442,7 @@
           <w:szCs w:val="24"/>
           <w:lang w:val="en-US"/>
         </w:rPr>
-        <w:t xml:space="preserve">two-way k-shot learning; </w:t>
-      </w:r>
-      <w:r>
-        <w:rPr>
-          <w:rFonts w:ascii="Times New Roman" w:hAnsi="Times New Roman" w:cs="Times New Roman"/>
-          <w:sz w:val="24"/>
-          <w:szCs w:val="24"/>
-          <w:lang w:val="en-US"/>
-        </w:rPr>
-        <w:t>so,</w:t>
-      </w:r>
-      <w:r>
-        <w:rPr>
-          <w:rFonts w:ascii="Times New Roman" w:hAnsi="Times New Roman" w:cs="Times New Roman"/>
-          <w:sz w:val="24"/>
-          <w:szCs w:val="24"/>
-          <w:lang w:val="en-US"/>
-        </w:rPr>
-        <w:t xml:space="preserve"> n-way means the number of classes we have in our dataset.</w:t>
+        <w:t>two-way k-shot learning; so, n-way means the number of classes we have in our dataset.</w:t>
       </w:r>
     </w:p>
     <w:p>
@@ -796,7 +723,7 @@
         <w:pStyle w:val="Prrafodelista"/>
         <w:numPr>
           <w:ilvl w:val="0"/>
-          <w:numId w:val="1"/>
+          <w:numId w:val="3"/>
         </w:numPr>
         <w:jc w:val="both"/>
         <w:rPr>
@@ -909,8 +836,1450 @@
         </w:rPr>
         <w:t>Learning the optimizer</w:t>
       </w:r>
+    </w:p>
+    <w:p>
+      <w:pPr>
+        <w:jc w:val="both"/>
+        <w:rPr>
+          <w:rFonts w:ascii="Times New Roman" w:hAnsi="Times New Roman" w:cs="Times New Roman"/>
+          <w:sz w:val="24"/>
+          <w:szCs w:val="24"/>
+          <w:lang w:val="en-US"/>
+        </w:rPr>
+      </w:pPr>
+    </w:p>
+    <w:p>
+      <w:pPr>
+        <w:pStyle w:val="Prrafodelista"/>
+        <w:numPr>
+          <w:ilvl w:val="0"/>
+          <w:numId w:val="3"/>
+        </w:numPr>
+        <w:jc w:val="both"/>
+        <w:rPr>
+          <w:rFonts w:ascii="Times New Roman" w:hAnsi="Times New Roman" w:cs="Times New Roman"/>
+          <w:b/>
+          <w:bCs/>
+          <w:sz w:val="28"/>
+          <w:szCs w:val="28"/>
+          <w:lang w:val="en-US"/>
+        </w:rPr>
+      </w:pPr>
+      <w:r>
+        <w:rPr>
+          <w:rFonts w:ascii="Times New Roman" w:hAnsi="Times New Roman" w:cs="Times New Roman"/>
+          <w:b/>
+          <w:bCs/>
+          <w:sz w:val="28"/>
+          <w:szCs w:val="28"/>
+          <w:lang w:val="en-US"/>
+        </w:rPr>
+        <w:t>L</w:t>
+      </w:r>
+      <w:r>
+        <w:rPr>
+          <w:rFonts w:ascii="Times New Roman" w:hAnsi="Times New Roman" w:cs="Times New Roman"/>
+          <w:b/>
+          <w:bCs/>
+          <w:sz w:val="28"/>
+          <w:szCs w:val="28"/>
+          <w:lang w:val="en-US"/>
+        </w:rPr>
+        <w:t>earning</w:t>
+      </w:r>
+      <w:r>
+        <w:rPr>
+          <w:rFonts w:ascii="Times New Roman" w:hAnsi="Times New Roman" w:cs="Times New Roman"/>
+          <w:b/>
+          <w:bCs/>
+          <w:sz w:val="28"/>
+          <w:szCs w:val="28"/>
+          <w:lang w:val="en-US"/>
+        </w:rPr>
+        <w:t xml:space="preserve"> by metric space</w:t>
+      </w:r>
+    </w:p>
+    <w:p>
+      <w:pPr>
+        <w:jc w:val="both"/>
+        <w:rPr>
+          <w:rFonts w:ascii="Times New Roman" w:hAnsi="Times New Roman" w:cs="Times New Roman"/>
+          <w:sz w:val="24"/>
+          <w:szCs w:val="24"/>
+          <w:lang w:val="en-US"/>
+        </w:rPr>
+      </w:pPr>
+      <w:r>
+        <w:rPr>
+          <w:rFonts w:ascii="Times New Roman" w:hAnsi="Times New Roman" w:cs="Times New Roman"/>
+          <w:sz w:val="24"/>
+          <w:szCs w:val="24"/>
+          <w:lang w:val="en-US"/>
+        </w:rPr>
+        <w:t>We want to learn the similarity between two images, for example. In the metric-based setting, we are a simple neural network that extracts the features from two images and finds the similarity by computing the distance between features of these two images. Common algorithms are Siamese Networks, Prototypical Networks and Relational Networks. This approach is widely used in few-shot learning where we do not have many data points.</w:t>
+      </w:r>
+    </w:p>
+    <w:p>
+      <w:pPr>
+        <w:pStyle w:val="Prrafodelista"/>
+        <w:numPr>
+          <w:ilvl w:val="0"/>
+          <w:numId w:val="3"/>
+        </w:numPr>
+        <w:jc w:val="both"/>
+        <w:rPr>
+          <w:rFonts w:ascii="Times New Roman" w:hAnsi="Times New Roman" w:cs="Times New Roman"/>
+          <w:b/>
+          <w:bCs/>
+          <w:sz w:val="28"/>
+          <w:szCs w:val="28"/>
+          <w:lang w:val="en-US"/>
+        </w:rPr>
+      </w:pPr>
+      <w:r>
+        <w:rPr>
+          <w:rFonts w:ascii="Times New Roman" w:hAnsi="Times New Roman" w:cs="Times New Roman"/>
+          <w:b/>
+          <w:bCs/>
+          <w:sz w:val="28"/>
+          <w:szCs w:val="28"/>
+          <w:lang w:val="en-US"/>
+        </w:rPr>
+        <w:t>L</w:t>
+      </w:r>
+      <w:r>
+        <w:rPr>
+          <w:rFonts w:ascii="Times New Roman" w:hAnsi="Times New Roman" w:cs="Times New Roman"/>
+          <w:b/>
+          <w:bCs/>
+          <w:sz w:val="28"/>
+          <w:szCs w:val="28"/>
+          <w:lang w:val="en-US"/>
+        </w:rPr>
+        <w:t>earning</w:t>
+      </w:r>
+      <w:r>
+        <w:rPr>
+          <w:rFonts w:ascii="Times New Roman" w:hAnsi="Times New Roman" w:cs="Times New Roman"/>
+          <w:b/>
+          <w:bCs/>
+          <w:sz w:val="28"/>
+          <w:szCs w:val="28"/>
+          <w:lang w:val="en-US"/>
+        </w:rPr>
+        <w:t xml:space="preserve"> </w:t>
+      </w:r>
+      <w:r>
+        <w:rPr>
+          <w:rFonts w:ascii="Times New Roman" w:hAnsi="Times New Roman" w:cs="Times New Roman"/>
+          <w:b/>
+          <w:bCs/>
+          <w:sz w:val="28"/>
+          <w:szCs w:val="28"/>
+          <w:lang w:val="en-US"/>
+        </w:rPr>
+        <w:t>the initializations</w:t>
+      </w:r>
+    </w:p>
+    <w:p>
+      <w:pPr>
+        <w:jc w:val="both"/>
+        <w:rPr>
+          <w:rFonts w:ascii="Times New Roman" w:hAnsi="Times New Roman" w:cs="Times New Roman"/>
+          <w:sz w:val="24"/>
+          <w:szCs w:val="24"/>
+          <w:lang w:val="en-US"/>
+        </w:rPr>
+      </w:pPr>
+      <w:r>
+        <w:rPr>
+          <w:rFonts w:ascii="Times New Roman" w:hAnsi="Times New Roman" w:cs="Times New Roman"/>
+          <w:sz w:val="24"/>
+          <w:szCs w:val="24"/>
+          <w:lang w:val="en-US"/>
+        </w:rPr>
+        <w:t>I</w:t>
+      </w:r>
+      <w:r>
+        <w:rPr>
+          <w:rFonts w:ascii="Times New Roman" w:hAnsi="Times New Roman" w:cs="Times New Roman"/>
+          <w:sz w:val="24"/>
+          <w:szCs w:val="24"/>
+          <w:lang w:val="en-US"/>
+        </w:rPr>
+        <w:t>n this method</w:t>
+      </w:r>
+      <w:r>
+        <w:rPr>
+          <w:rFonts w:ascii="Times New Roman" w:hAnsi="Times New Roman" w:cs="Times New Roman"/>
+          <w:sz w:val="24"/>
+          <w:szCs w:val="24"/>
+          <w:lang w:val="en-US"/>
+        </w:rPr>
+        <w:t xml:space="preserve"> we try to learn optimal initial parameter values.</w:t>
+      </w:r>
+    </w:p>
+    <w:p>
+      <w:pPr>
+        <w:jc w:val="both"/>
+        <w:rPr>
+          <w:rFonts w:ascii="Times New Roman" w:hAnsi="Times New Roman" w:cs="Times New Roman"/>
+          <w:sz w:val="24"/>
+          <w:szCs w:val="24"/>
+          <w:lang w:val="en-US"/>
+        </w:rPr>
+      </w:pPr>
+      <w:r>
+        <w:rPr>
+          <w:rFonts w:ascii="Times New Roman" w:hAnsi="Times New Roman" w:cs="Times New Roman"/>
+          <w:sz w:val="24"/>
+          <w:szCs w:val="24"/>
+          <w:lang w:val="en-US"/>
+        </w:rPr>
+        <w:t>Instead of initializing the weights randomly, we try initializing the weights with optimal values or close to optimal values, then we can learn very quickly.</w:t>
+      </w:r>
+    </w:p>
+    <w:p>
+      <w:pPr>
+        <w:jc w:val="both"/>
+        <w:rPr>
+          <w:rFonts w:ascii="Times New Roman" w:hAnsi="Times New Roman" w:cs="Times New Roman"/>
+          <w:sz w:val="24"/>
+          <w:szCs w:val="24"/>
+          <w:lang w:val="en-US"/>
+        </w:rPr>
+      </w:pPr>
+      <w:r>
+        <w:rPr>
+          <w:rFonts w:ascii="Times New Roman" w:hAnsi="Times New Roman" w:cs="Times New Roman"/>
+          <w:sz w:val="24"/>
+          <w:szCs w:val="24"/>
+          <w:lang w:val="en-US"/>
+        </w:rPr>
+        <w:t>The algorithms based on learning initialization are MAML (Model Agnostic Meta Learning), Reptile, and Meta-SDG.</w:t>
+      </w:r>
+    </w:p>
+    <w:p>
+      <w:pPr>
+        <w:pStyle w:val="Prrafodelista"/>
+        <w:numPr>
+          <w:ilvl w:val="0"/>
+          <w:numId w:val="3"/>
+        </w:numPr>
+        <w:jc w:val="both"/>
+        <w:rPr>
+          <w:rFonts w:ascii="Times New Roman" w:hAnsi="Times New Roman" w:cs="Times New Roman"/>
+          <w:b/>
+          <w:bCs/>
+          <w:sz w:val="28"/>
+          <w:szCs w:val="28"/>
+          <w:lang w:val="en-US"/>
+        </w:rPr>
+      </w:pPr>
+      <w:r>
+        <w:rPr>
+          <w:rFonts w:ascii="Times New Roman" w:hAnsi="Times New Roman" w:cs="Times New Roman"/>
+          <w:b/>
+          <w:bCs/>
+          <w:sz w:val="28"/>
+          <w:szCs w:val="28"/>
+          <w:lang w:val="en-US"/>
+        </w:rPr>
+        <w:t>L</w:t>
+      </w:r>
+      <w:r>
+        <w:rPr>
+          <w:rFonts w:ascii="Times New Roman" w:hAnsi="Times New Roman" w:cs="Times New Roman"/>
+          <w:b/>
+          <w:bCs/>
+          <w:sz w:val="28"/>
+          <w:szCs w:val="28"/>
+          <w:lang w:val="en-US"/>
+        </w:rPr>
+        <w:t>earning</w:t>
+      </w:r>
+      <w:r>
+        <w:rPr>
+          <w:rFonts w:ascii="Times New Roman" w:hAnsi="Times New Roman" w:cs="Times New Roman"/>
+          <w:b/>
+          <w:bCs/>
+          <w:sz w:val="28"/>
+          <w:szCs w:val="28"/>
+          <w:lang w:val="en-US"/>
+        </w:rPr>
+        <w:t xml:space="preserve"> the </w:t>
+      </w:r>
+      <w:r>
+        <w:rPr>
+          <w:rFonts w:ascii="Times New Roman" w:hAnsi="Times New Roman" w:cs="Times New Roman"/>
+          <w:b/>
+          <w:bCs/>
+          <w:sz w:val="28"/>
+          <w:szCs w:val="28"/>
+          <w:lang w:val="en-US"/>
+        </w:rPr>
+        <w:t>optimizer</w:t>
+      </w:r>
+    </w:p>
+    <w:p>
+      <w:pPr>
+        <w:jc w:val="both"/>
+        <w:rPr>
+          <w:rFonts w:ascii="Times New Roman" w:hAnsi="Times New Roman" w:cs="Times New Roman"/>
+          <w:sz w:val="24"/>
+          <w:szCs w:val="24"/>
+          <w:lang w:val="en-US"/>
+        </w:rPr>
+      </w:pPr>
+      <w:r>
+        <w:rPr>
+          <w:rFonts w:ascii="Times New Roman" w:hAnsi="Times New Roman" w:cs="Times New Roman"/>
+          <w:sz w:val="24"/>
+          <w:szCs w:val="24"/>
+          <w:lang w:val="en-US"/>
+        </w:rPr>
+        <w:t>I</w:t>
+      </w:r>
+      <w:r>
+        <w:rPr>
+          <w:rFonts w:ascii="Times New Roman" w:hAnsi="Times New Roman" w:cs="Times New Roman"/>
+          <w:sz w:val="24"/>
+          <w:szCs w:val="24"/>
+          <w:lang w:val="en-US"/>
+        </w:rPr>
+        <w:t>n this method</w:t>
+      </w:r>
+      <w:r>
+        <w:rPr>
+          <w:rFonts w:ascii="Times New Roman" w:hAnsi="Times New Roman" w:cs="Times New Roman"/>
+          <w:sz w:val="24"/>
+          <w:szCs w:val="24"/>
+          <w:lang w:val="en-US"/>
+        </w:rPr>
+        <w:t>, we try to learn the optimizer.</w:t>
+      </w:r>
+    </w:p>
+    <w:p>
+      <w:pPr>
+        <w:jc w:val="both"/>
+        <w:rPr>
+          <w:rFonts w:ascii="Times New Roman" w:hAnsi="Times New Roman" w:cs="Times New Roman"/>
+          <w:sz w:val="24"/>
+          <w:szCs w:val="24"/>
+          <w:lang w:val="en-US"/>
+        </w:rPr>
+      </w:pPr>
+      <w:r>
+        <w:rPr>
+          <w:rFonts w:ascii="Times New Roman" w:hAnsi="Times New Roman" w:cs="Times New Roman"/>
+          <w:sz w:val="24"/>
+          <w:szCs w:val="24"/>
+          <w:lang w:val="en-US"/>
+        </w:rPr>
+        <w:t>In FSL settings, gradient descent fails as we will smaller dataset. So, in this case, we will learn the optimizer</w:t>
+      </w:r>
+      <w:r>
+        <w:rPr>
+          <w:rFonts w:ascii="Times New Roman" w:hAnsi="Times New Roman" w:cs="Times New Roman"/>
+          <w:sz w:val="24"/>
+          <w:szCs w:val="24"/>
+          <w:lang w:val="en-US"/>
+        </w:rPr>
+        <w:t xml:space="preserve"> itself</w:t>
+      </w:r>
+      <w:r>
+        <w:rPr>
+          <w:rFonts w:ascii="Times New Roman" w:hAnsi="Times New Roman" w:cs="Times New Roman"/>
+          <w:sz w:val="24"/>
+          <w:szCs w:val="24"/>
+          <w:lang w:val="en-US"/>
+        </w:rPr>
+        <w:t>.</w:t>
+      </w:r>
+    </w:p>
+    <w:p>
+      <w:pPr>
+        <w:pStyle w:val="Prrafodelista"/>
+        <w:numPr>
+          <w:ilvl w:val="0"/>
+          <w:numId w:val="3"/>
+        </w:numPr>
+        <w:rPr>
+          <w:rFonts w:ascii="Times New Roman" w:hAnsi="Times New Roman" w:cs="Times New Roman"/>
+          <w:b/>
+          <w:bCs/>
+          <w:sz w:val="28"/>
+          <w:szCs w:val="28"/>
+          <w:lang w:val="en-US"/>
+        </w:rPr>
+      </w:pPr>
+      <w:r>
+        <w:rPr>
+          <w:rFonts w:ascii="Times New Roman" w:hAnsi="Times New Roman" w:cs="Times New Roman"/>
+          <w:b/>
+          <w:bCs/>
+          <w:sz w:val="28"/>
+          <w:szCs w:val="28"/>
+          <w:lang w:val="en-US"/>
+        </w:rPr>
+        <w:t>Learning to learn gradient descent by gradient descent</w:t>
+      </w:r>
+    </w:p>
+    <w:p>
+      <w:pPr>
+        <w:rPr>
+          <w:rFonts w:ascii="Times New Roman" w:hAnsi="Times New Roman" w:cs="Times New Roman"/>
+          <w:sz w:val="24"/>
+          <w:szCs w:val="24"/>
+          <w:lang w:val="en-US"/>
+        </w:rPr>
+      </w:pPr>
+      <w:r>
+        <w:rPr>
+          <w:rFonts w:ascii="Times New Roman" w:hAnsi="Times New Roman" w:cs="Times New Roman"/>
+          <w:sz w:val="24"/>
+          <w:szCs w:val="24"/>
+          <w:lang w:val="en-US"/>
+        </w:rPr>
+        <w:t>We will have two networks:</w:t>
+      </w:r>
+    </w:p>
+    <w:p>
+      <w:pPr>
+        <w:rPr>
+          <w:rFonts w:ascii="Times New Roman" w:hAnsi="Times New Roman" w:cs="Times New Roman"/>
+          <w:sz w:val="24"/>
+          <w:szCs w:val="24"/>
+          <w:lang w:val="en-US"/>
+        </w:rPr>
+      </w:pPr>
+      <w:r>
+        <w:rPr>
+          <w:rFonts w:ascii="Times New Roman" w:hAnsi="Times New Roman" w:cs="Times New Roman"/>
+          <w:sz w:val="24"/>
+          <w:szCs w:val="24"/>
+          <w:lang w:val="en-US"/>
+        </w:rPr>
+        <w:t xml:space="preserve">First, the base network that </w:t>
+      </w:r>
+      <w:r>
+        <w:rPr>
+          <w:rFonts w:ascii="Times New Roman" w:hAnsi="Times New Roman" w:cs="Times New Roman"/>
+          <w:sz w:val="24"/>
+          <w:szCs w:val="24"/>
+          <w:lang w:val="en-US"/>
+        </w:rPr>
+        <w:t>tries</w:t>
+      </w:r>
+      <w:r>
+        <w:rPr>
+          <w:rFonts w:ascii="Times New Roman" w:hAnsi="Times New Roman" w:cs="Times New Roman"/>
+          <w:sz w:val="24"/>
+          <w:szCs w:val="24"/>
+          <w:lang w:val="en-US"/>
+        </w:rPr>
+        <w:t xml:space="preserve"> to learn and, second, a meta network that optimizer the base network.</w:t>
+      </w:r>
+    </w:p>
+    <w:p>
+      <w:pPr>
+        <w:rPr>
+          <w:rFonts w:ascii="Times New Roman" w:hAnsi="Times New Roman" w:cs="Times New Roman"/>
+          <w:sz w:val="24"/>
+          <w:szCs w:val="24"/>
+          <w:lang w:val="en-US"/>
+        </w:rPr>
+      </w:pPr>
+      <w:r>
+        <w:rPr>
+          <w:rFonts w:ascii="Times New Roman" w:hAnsi="Times New Roman" w:cs="Times New Roman"/>
+          <w:sz w:val="24"/>
+          <w:szCs w:val="24"/>
+          <w:lang w:val="en-US"/>
+        </w:rPr>
+        <w:t>This is one of the simplest meta learning algorithms.</w:t>
+      </w:r>
+    </w:p>
+    <w:p>
+      <w:pPr>
+        <w:rPr>
+          <w:rFonts w:ascii="Times New Roman" w:hAnsi="Times New Roman" w:cs="Times New Roman"/>
+          <w:sz w:val="24"/>
+          <w:szCs w:val="24"/>
+          <w:lang w:val="en-US"/>
+        </w:rPr>
+      </w:pPr>
+      <w:r>
+        <w:rPr>
+          <w:rFonts w:ascii="Times New Roman" w:hAnsi="Times New Roman" w:cs="Times New Roman"/>
+          <w:sz w:val="24"/>
+          <w:szCs w:val="24"/>
+          <w:lang w:val="en-US"/>
+        </w:rPr>
+        <w:t>We optimize our model using gradient descent, can we learn this optimization process automatically?</w:t>
+      </w:r>
+    </w:p>
+    <w:p>
+      <w:pPr>
+        <w:rPr>
+          <w:rFonts w:ascii="Times New Roman" w:hAnsi="Times New Roman" w:cs="Times New Roman"/>
+          <w:sz w:val="24"/>
+          <w:szCs w:val="24"/>
+          <w:lang w:val="en-US"/>
+        </w:rPr>
+      </w:pPr>
+      <w:r>
+        <w:rPr>
+          <w:rFonts w:ascii="Times New Roman" w:hAnsi="Times New Roman" w:cs="Times New Roman"/>
+          <w:sz w:val="24"/>
+          <w:szCs w:val="24"/>
+          <w:lang w:val="en-US"/>
+        </w:rPr>
+        <w:t>We replace our traditional optimizer (gradient descent) with Recurrent Neural Network (RNN)</w:t>
+      </w:r>
+    </w:p>
+    <w:p>
+      <w:pPr>
+        <w:rPr>
+          <w:rFonts w:ascii="Times New Roman" w:hAnsi="Times New Roman" w:cs="Times New Roman"/>
+          <w:sz w:val="24"/>
+          <w:szCs w:val="24"/>
+          <w:lang w:val="en-US"/>
+        </w:rPr>
+      </w:pPr>
+      <w:r>
+        <w:rPr>
+          <w:rFonts w:ascii="Times New Roman" w:hAnsi="Times New Roman" w:cs="Times New Roman"/>
+          <w:sz w:val="24"/>
+          <w:szCs w:val="24"/>
+          <w:lang w:val="en-US"/>
+        </w:rPr>
+        <w:lastRenderedPageBreak/>
+        <w:t xml:space="preserve">What are we really doing in gradient descent?  It is basically a sequence of updates from the output layer to the input layer and we store these updates in a state. So, we can use RNN and store the updates in </w:t>
+      </w:r>
+      <w:r>
+        <w:rPr>
+          <w:rFonts w:ascii="Times New Roman" w:hAnsi="Times New Roman" w:cs="Times New Roman"/>
+          <w:sz w:val="24"/>
+          <w:szCs w:val="24"/>
+          <w:lang w:val="en-US"/>
+        </w:rPr>
+        <w:t>an</w:t>
+      </w:r>
+      <w:r>
+        <w:rPr>
+          <w:rFonts w:ascii="Times New Roman" w:hAnsi="Times New Roman" w:cs="Times New Roman"/>
+          <w:sz w:val="24"/>
+          <w:szCs w:val="24"/>
+          <w:lang w:val="en-US"/>
+        </w:rPr>
+        <w:t xml:space="preserve"> RNN cell.</w:t>
+      </w:r>
+    </w:p>
+    <w:p>
+      <w:pPr>
+        <w:rPr>
+          <w:rFonts w:ascii="Times New Roman" w:hAnsi="Times New Roman" w:cs="Times New Roman"/>
+          <w:sz w:val="24"/>
+          <w:szCs w:val="24"/>
+          <w:lang w:val="en-US"/>
+        </w:rPr>
+      </w:pPr>
+      <w:r>
+        <w:rPr>
+          <w:rFonts w:ascii="Times New Roman" w:hAnsi="Times New Roman" w:cs="Times New Roman"/>
+          <w:sz w:val="24"/>
+          <w:szCs w:val="24"/>
+          <w:lang w:val="en-US"/>
+        </w:rPr>
+        <w:t>For optimizing on RNN we use gradient descent. So, we are learning to perform gradient descent through an RNN and that RNN is optimized</w:t>
+      </w:r>
+      <w:r>
+        <w:rPr>
+          <w:rFonts w:ascii="Times New Roman" w:hAnsi="Times New Roman" w:cs="Times New Roman"/>
+          <w:sz w:val="24"/>
+          <w:szCs w:val="24"/>
+          <w:lang w:val="en-US"/>
+        </w:rPr>
+        <w:t xml:space="preserve"> by gradient descent. That is what is means by the name learning to learn gradient descent by gradient descent. </w:t>
+      </w:r>
+    </w:p>
+    <w:p>
+      <w:pPr>
+        <w:rPr>
+          <w:rFonts w:ascii="Times New Roman" w:hAnsi="Times New Roman" w:cs="Times New Roman"/>
+          <w:sz w:val="24"/>
+          <w:szCs w:val="24"/>
+          <w:lang w:val="en-US"/>
+        </w:rPr>
+      </w:pPr>
+      <w:r>
+        <w:rPr>
+          <w:rFonts w:ascii="Times New Roman" w:hAnsi="Times New Roman" w:cs="Times New Roman"/>
+          <w:sz w:val="24"/>
+          <w:szCs w:val="24"/>
+          <w:lang w:val="en-US"/>
+        </w:rPr>
+        <w:t xml:space="preserve">We call our RNN, an optimizer and out base network, an </w:t>
+      </w:r>
+      <w:proofErr w:type="spellStart"/>
+      <w:r>
+        <w:rPr>
+          <w:rFonts w:ascii="Times New Roman" w:hAnsi="Times New Roman" w:cs="Times New Roman"/>
+          <w:sz w:val="24"/>
+          <w:szCs w:val="24"/>
+          <w:lang w:val="en-US"/>
+        </w:rPr>
+        <w:t>optimize</w:t>
+      </w:r>
+      <w:r>
+        <w:rPr>
+          <w:rFonts w:ascii="Times New Roman" w:hAnsi="Times New Roman" w:cs="Times New Roman"/>
+          <w:sz w:val="24"/>
+          <w:szCs w:val="24"/>
+          <w:lang w:val="en-US"/>
+        </w:rPr>
+        <w:t>e</w:t>
+      </w:r>
+      <w:proofErr w:type="spellEnd"/>
+      <w:r>
+        <w:rPr>
+          <w:rFonts w:ascii="Times New Roman" w:hAnsi="Times New Roman" w:cs="Times New Roman"/>
+          <w:sz w:val="24"/>
+          <w:szCs w:val="24"/>
+          <w:lang w:val="en-US"/>
+        </w:rPr>
+        <w:t>.</w:t>
+      </w:r>
+    </w:p>
+    <w:p>
+      <w:pPr>
+        <w:rPr>
+          <w:rFonts w:ascii="Times New Roman" w:hAnsi="Times New Roman" w:cs="Times New Roman"/>
+          <w:sz w:val="24"/>
+          <w:szCs w:val="24"/>
+          <w:lang w:val="en-US"/>
+        </w:rPr>
+      </w:pPr>
+      <w:r>
+        <w:rPr>
+          <w:rFonts w:ascii="Times New Roman" w:hAnsi="Times New Roman" w:cs="Times New Roman"/>
+          <w:sz w:val="24"/>
+          <w:szCs w:val="24"/>
+          <w:lang w:val="en-US"/>
+        </w:rPr>
+        <w:t>We use the RNN for finding this optimal parameter.</w:t>
+      </w:r>
+    </w:p>
+    <w:p>
+      <w:pPr>
+        <w:rPr>
+          <w:rFonts w:ascii="Times New Roman" w:hAnsi="Times New Roman" w:cs="Times New Roman"/>
+          <w:sz w:val="24"/>
+          <w:szCs w:val="24"/>
+          <w:lang w:val="en-US"/>
+        </w:rPr>
+      </w:pPr>
+      <w:r>
+        <w:rPr>
+          <w:rFonts w:ascii="Times New Roman" w:hAnsi="Times New Roman" w:cs="Times New Roman"/>
+          <w:sz w:val="24"/>
+          <w:szCs w:val="24"/>
+          <w:lang w:val="en-US"/>
+        </w:rPr>
+        <w:t xml:space="preserve">RNN optimizer finds the optimal parameter and sends it to the </w:t>
+      </w:r>
+      <w:proofErr w:type="spellStart"/>
+      <w:r>
+        <w:rPr>
+          <w:rFonts w:ascii="Times New Roman" w:hAnsi="Times New Roman" w:cs="Times New Roman"/>
+          <w:sz w:val="24"/>
+          <w:szCs w:val="24"/>
+          <w:lang w:val="en-US"/>
+        </w:rPr>
+        <w:t>optimize</w:t>
+      </w:r>
+      <w:r>
+        <w:rPr>
+          <w:rFonts w:ascii="Times New Roman" w:hAnsi="Times New Roman" w:cs="Times New Roman"/>
+          <w:sz w:val="24"/>
+          <w:szCs w:val="24"/>
+          <w:lang w:val="en-US"/>
+        </w:rPr>
+        <w:t>e</w:t>
+      </w:r>
+      <w:proofErr w:type="spellEnd"/>
+      <w:r>
+        <w:rPr>
+          <w:rFonts w:ascii="Times New Roman" w:hAnsi="Times New Roman" w:cs="Times New Roman"/>
+          <w:sz w:val="24"/>
+          <w:szCs w:val="24"/>
+          <w:lang w:val="en-US"/>
+        </w:rPr>
+        <w:t xml:space="preserve"> base network; the </w:t>
+      </w:r>
+      <w:r>
+        <w:rPr>
+          <w:rFonts w:ascii="Times New Roman" w:hAnsi="Times New Roman" w:cs="Times New Roman"/>
+          <w:sz w:val="24"/>
+          <w:szCs w:val="24"/>
+          <w:lang w:val="en-US"/>
+        </w:rPr>
+        <w:t>optimize uses it parameters, compute the loss, and sends the loss to the RNN.</w:t>
+      </w:r>
+    </w:p>
+    <w:p>
+      <w:pPr>
+        <w:rPr>
+          <w:rFonts w:ascii="Times New Roman" w:hAnsi="Times New Roman" w:cs="Times New Roman"/>
+          <w:sz w:val="24"/>
+          <w:szCs w:val="24"/>
+          <w:lang w:val="en-US"/>
+        </w:rPr>
+      </w:pPr>
+      <w:r>
+        <w:rPr>
+          <w:rFonts w:ascii="Times New Roman" w:hAnsi="Times New Roman" w:cs="Times New Roman"/>
+          <w:sz w:val="24"/>
+          <w:szCs w:val="24"/>
+          <w:lang w:val="en-US"/>
+        </w:rPr>
+        <w:t>Based on loss, the RNN optimizes itself through gradient descent and updated the model parameter θ.</w:t>
+      </w:r>
+    </w:p>
+    <w:p>
+      <w:pPr>
+        <w:rPr>
+          <w:rFonts w:ascii="Times New Roman" w:hAnsi="Times New Roman" w:cs="Times New Roman"/>
+          <w:sz w:val="24"/>
+          <w:szCs w:val="24"/>
+          <w:lang w:val="en-US"/>
+        </w:rPr>
+      </w:pPr>
+      <w:r>
+        <w:rPr>
+          <w:noProof/>
+        </w:rPr>
+        <w:drawing>
+          <wp:inline distT="0" distB="0" distL="0" distR="0" wp14:anchorId="6AC24171" wp14:editId="39556A63">
+            <wp:extent cx="5276850" cy="3238500"/>
+            <wp:effectExtent l="0" t="0" r="0" b="0"/>
+            <wp:docPr id="1" name="Imagen 1"/>
+            <wp:cNvGraphicFramePr>
+              <a:graphicFrameLocks xmlns:a="http://schemas.openxmlformats.org/drawingml/2006/main" noChangeAspect="1"/>
+            </wp:cNvGraphicFramePr>
+            <a:graphic xmlns:a="http://schemas.openxmlformats.org/drawingml/2006/main">
+              <a:graphicData uri="http://schemas.openxmlformats.org/drawingml/2006/picture">
+                <pic:pic xmlns:pic="http://schemas.openxmlformats.org/drawingml/2006/picture">
+                  <pic:nvPicPr>
+                    <pic:cNvPr id="1" name=""/>
+                    <pic:cNvPicPr/>
+                  </pic:nvPicPr>
+                  <pic:blipFill>
+                    <a:blip r:embed="rId5"/>
+                    <a:stretch>
+                      <a:fillRect/>
+                    </a:stretch>
+                  </pic:blipFill>
+                  <pic:spPr>
+                    <a:xfrm>
+                      <a:off x="0" y="0"/>
+                      <a:ext cx="5276850" cy="3238500"/>
+                    </a:xfrm>
+                    <a:prstGeom prst="rect">
+                      <a:avLst/>
+                    </a:prstGeom>
+                  </pic:spPr>
+                </pic:pic>
+              </a:graphicData>
+            </a:graphic>
+          </wp:inline>
+        </w:drawing>
+      </w:r>
+    </w:p>
+    <w:p>
+      <w:pPr>
+        <w:rPr>
+          <w:rFonts w:ascii="Times New Roman" w:hAnsi="Times New Roman" w:cs="Times New Roman"/>
+          <w:sz w:val="24"/>
+          <w:szCs w:val="24"/>
+          <w:lang w:val="en-US"/>
+        </w:rPr>
+      </w:pPr>
+      <w:r>
+        <w:rPr>
+          <w:rFonts w:ascii="Times New Roman" w:hAnsi="Times New Roman" w:cs="Times New Roman"/>
+          <w:sz w:val="24"/>
+          <w:szCs w:val="24"/>
+          <w:lang w:val="en-US"/>
+        </w:rPr>
+        <w:t xml:space="preserve">our </w:t>
+      </w:r>
+      <w:proofErr w:type="spellStart"/>
+      <w:r>
+        <w:rPr>
+          <w:rFonts w:ascii="Times New Roman" w:hAnsi="Times New Roman" w:cs="Times New Roman"/>
+          <w:sz w:val="24"/>
+          <w:szCs w:val="24"/>
+          <w:lang w:val="en-US"/>
+        </w:rPr>
+        <w:t>optimizee</w:t>
+      </w:r>
+      <w:proofErr w:type="spellEnd"/>
+      <w:r>
+        <w:rPr>
+          <w:rFonts w:ascii="Times New Roman" w:hAnsi="Times New Roman" w:cs="Times New Roman"/>
+          <w:sz w:val="24"/>
+          <w:szCs w:val="24"/>
+          <w:lang w:val="en-US"/>
+        </w:rPr>
+        <w:t xml:space="preserve"> (base network) is optimized through our optimizer (RNN). The optimizer sends the updated parameters—that is, weights—to the </w:t>
+      </w:r>
+      <w:proofErr w:type="spellStart"/>
+      <w:r>
+        <w:rPr>
+          <w:rFonts w:ascii="Times New Roman" w:hAnsi="Times New Roman" w:cs="Times New Roman"/>
+          <w:sz w:val="24"/>
+          <w:szCs w:val="24"/>
+          <w:lang w:val="en-US"/>
+        </w:rPr>
+        <w:t>optimizee</w:t>
+      </w:r>
+      <w:proofErr w:type="spellEnd"/>
+      <w:r>
+        <w:rPr>
+          <w:rFonts w:ascii="Times New Roman" w:hAnsi="Times New Roman" w:cs="Times New Roman"/>
+          <w:sz w:val="24"/>
+          <w:szCs w:val="24"/>
+          <w:lang w:val="en-US"/>
+        </w:rPr>
+        <w:t xml:space="preserve"> and the </w:t>
+      </w:r>
+      <w:proofErr w:type="spellStart"/>
+      <w:r>
+        <w:rPr>
+          <w:rFonts w:ascii="Times New Roman" w:hAnsi="Times New Roman" w:cs="Times New Roman"/>
+          <w:sz w:val="24"/>
+          <w:szCs w:val="24"/>
+          <w:lang w:val="en-US"/>
+        </w:rPr>
+        <w:t>optimizee</w:t>
+      </w:r>
+      <w:proofErr w:type="spellEnd"/>
+      <w:r>
+        <w:rPr>
+          <w:rFonts w:ascii="Times New Roman" w:hAnsi="Times New Roman" w:cs="Times New Roman"/>
+          <w:sz w:val="24"/>
+          <w:szCs w:val="24"/>
+          <w:lang w:val="en-US"/>
+        </w:rPr>
+        <w:t xml:space="preserve"> uses these weights, calculates the loss, and sends the loss to the optimizer; based on the loss, the optimizer improves itself through gradient descent:</w:t>
+      </w:r>
+    </w:p>
+    <w:p>
+      <w:pPr>
+        <w:rPr>
+          <w:rFonts w:ascii="Times New Roman" w:hAnsi="Times New Roman" w:cs="Times New Roman"/>
+          <w:sz w:val="24"/>
+          <w:szCs w:val="24"/>
+          <w:lang w:val="en-US"/>
+        </w:rPr>
+      </w:pPr>
+    </w:p>
+    <w:p>
+      <w:pPr>
+        <w:rPr>
+          <w:rFonts w:ascii="Times New Roman" w:hAnsi="Times New Roman" w:cs="Times New Roman"/>
+          <w:sz w:val="24"/>
+          <w:szCs w:val="24"/>
+          <w:lang w:val="en-US"/>
+        </w:rPr>
+      </w:pPr>
+    </w:p>
+    <w:p>
+      <w:pPr>
+        <w:rPr>
+          <w:rFonts w:ascii="Times New Roman" w:hAnsi="Times New Roman" w:cs="Times New Roman"/>
+          <w:sz w:val="24"/>
+          <w:szCs w:val="24"/>
+          <w:lang w:val="en-US"/>
+        </w:rPr>
+      </w:pPr>
+    </w:p>
+    <w:p>
+      <w:pPr>
+        <w:rPr>
+          <w:rFonts w:ascii="Times New Roman" w:hAnsi="Times New Roman" w:cs="Times New Roman"/>
+          <w:sz w:val="24"/>
+          <w:szCs w:val="24"/>
+          <w:lang w:val="en-US"/>
+        </w:rPr>
+      </w:pPr>
+      <w:r>
+        <w:rPr>
+          <w:rFonts w:ascii="Times New Roman" w:hAnsi="Times New Roman" w:cs="Times New Roman"/>
+          <w:sz w:val="24"/>
+          <w:szCs w:val="24"/>
+          <w:lang w:val="en-US"/>
+        </w:rPr>
+        <w:lastRenderedPageBreak/>
+        <w:t>base network (</w:t>
+      </w:r>
+      <w:proofErr w:type="spellStart"/>
+      <w:r>
+        <w:rPr>
+          <w:rFonts w:ascii="Times New Roman" w:hAnsi="Times New Roman" w:cs="Times New Roman"/>
+          <w:sz w:val="24"/>
+          <w:szCs w:val="24"/>
+          <w:lang w:val="en-US"/>
+        </w:rPr>
+        <w:t>optimizee</w:t>
+      </w:r>
+      <w:proofErr w:type="spellEnd"/>
+      <w:r>
+        <w:rPr>
+          <w:rFonts w:ascii="Times New Roman" w:hAnsi="Times New Roman" w:cs="Times New Roman"/>
+          <w:sz w:val="24"/>
+          <w:szCs w:val="24"/>
+          <w:lang w:val="en-US"/>
+        </w:rPr>
+        <w:t xml:space="preserve">) is parameterized by </w:t>
+      </w:r>
+      <w:r>
+        <w:rPr>
+          <w:rFonts w:ascii="Cambria Math" w:hAnsi="Cambria Math" w:cs="Times New Roman"/>
+          <w:sz w:val="28"/>
+          <w:szCs w:val="28"/>
+          <w:lang w:val="en-US"/>
+        </w:rPr>
+        <w:t>θ</w:t>
+      </w:r>
+      <w:r>
+        <w:rPr>
+          <w:rFonts w:ascii="Times New Roman" w:hAnsi="Times New Roman" w:cs="Times New Roman"/>
+          <w:sz w:val="24"/>
+          <w:szCs w:val="24"/>
+          <w:lang w:val="en-US"/>
+        </w:rPr>
+        <w:t xml:space="preserve"> and our RNN (optimizer) is parameterized by </w:t>
+      </w:r>
+      <w:r>
+        <w:rPr>
+          <w:rFonts w:ascii="Cambria Math" w:hAnsi="Cambria Math" w:cs="Times New Roman"/>
+          <w:sz w:val="28"/>
+          <w:szCs w:val="28"/>
+          <w:lang w:val="en-US"/>
+        </w:rPr>
+        <w:t>ϕ</w:t>
+      </w:r>
+      <w:r>
+        <w:rPr>
+          <w:rFonts w:ascii="Times New Roman" w:hAnsi="Times New Roman" w:cs="Times New Roman"/>
+          <w:sz w:val="24"/>
+          <w:szCs w:val="24"/>
+          <w:lang w:val="en-US"/>
+        </w:rPr>
+        <w:t>.</w:t>
+      </w:r>
+    </w:p>
+    <w:p>
+      <w:pPr>
+        <w:rPr>
+          <w:rFonts w:ascii="Times New Roman" w:hAnsi="Times New Roman" w:cs="Times New Roman"/>
+          <w:sz w:val="24"/>
+          <w:szCs w:val="24"/>
+          <w:lang w:val="en-US"/>
+        </w:rPr>
+      </w:pPr>
+      <w:r>
+        <w:rPr>
+          <w:rFonts w:ascii="Times New Roman" w:hAnsi="Times New Roman" w:cs="Times New Roman"/>
+          <w:sz w:val="24"/>
+          <w:szCs w:val="24"/>
+          <w:lang w:val="en-US"/>
+        </w:rPr>
+        <w:t xml:space="preserve">the loss of our optimizer is the average loss of the </w:t>
+      </w:r>
+      <w:proofErr w:type="spellStart"/>
+      <w:proofErr w:type="gramStart"/>
+      <w:r>
+        <w:rPr>
+          <w:rFonts w:ascii="Times New Roman" w:hAnsi="Times New Roman" w:cs="Times New Roman"/>
+          <w:sz w:val="24"/>
+          <w:szCs w:val="24"/>
+          <w:lang w:val="en-US"/>
+        </w:rPr>
+        <w:t>optimizee</w:t>
+      </w:r>
+      <w:proofErr w:type="spellEnd"/>
+      <w:proofErr w:type="gramEnd"/>
+      <w:r>
+        <w:rPr>
+          <w:rFonts w:ascii="Times New Roman" w:hAnsi="Times New Roman" w:cs="Times New Roman"/>
+          <w:sz w:val="24"/>
+          <w:szCs w:val="24"/>
+          <w:lang w:val="en-US"/>
+        </w:rPr>
+        <w:t xml:space="preserve"> and it can be represented as follows:</w:t>
+      </w:r>
+    </w:p>
+    <w:p>
+      <w:pPr>
+        <w:jc w:val="center"/>
+        <w:rPr>
+          <w:rFonts w:ascii="Times New Roman" w:hAnsi="Times New Roman" w:cs="Times New Roman"/>
+          <w:sz w:val="24"/>
+          <w:szCs w:val="24"/>
+          <w:lang w:val="en-US"/>
+        </w:rPr>
+      </w:pPr>
+      <w:r>
+        <w:rPr>
+          <w:noProof/>
+        </w:rPr>
+        <w:drawing>
+          <wp:inline distT="0" distB="0" distL="0" distR="0" wp14:anchorId="6B875D35" wp14:editId="430F9F42">
+            <wp:extent cx="2324100" cy="523875"/>
+            <wp:effectExtent l="0" t="0" r="0" b="9525"/>
+            <wp:docPr id="2" name="Imagen 2"/>
+            <wp:cNvGraphicFramePr>
+              <a:graphicFrameLocks xmlns:a="http://schemas.openxmlformats.org/drawingml/2006/main" noChangeAspect="1"/>
+            </wp:cNvGraphicFramePr>
+            <a:graphic xmlns:a="http://schemas.openxmlformats.org/drawingml/2006/main">
+              <a:graphicData uri="http://schemas.openxmlformats.org/drawingml/2006/picture">
+                <pic:pic xmlns:pic="http://schemas.openxmlformats.org/drawingml/2006/picture">
+                  <pic:nvPicPr>
+                    <pic:cNvPr id="1" name=""/>
+                    <pic:cNvPicPr/>
+                  </pic:nvPicPr>
+                  <pic:blipFill>
+                    <a:blip r:embed="rId6"/>
+                    <a:stretch>
+                      <a:fillRect/>
+                    </a:stretch>
+                  </pic:blipFill>
+                  <pic:spPr>
+                    <a:xfrm>
+                      <a:off x="0" y="0"/>
+                      <a:ext cx="2324100" cy="523875"/>
+                    </a:xfrm>
+                    <a:prstGeom prst="rect">
+                      <a:avLst/>
+                    </a:prstGeom>
+                  </pic:spPr>
+                </pic:pic>
+              </a:graphicData>
+            </a:graphic>
+          </wp:inline>
+        </w:drawing>
+      </w:r>
+    </w:p>
+    <w:p>
+      <w:pPr>
+        <w:rPr>
+          <w:rFonts w:ascii="Times New Roman" w:hAnsi="Times New Roman" w:cs="Times New Roman"/>
+          <w:sz w:val="24"/>
+          <w:szCs w:val="24"/>
+          <w:lang w:val="en-US"/>
+        </w:rPr>
+      </w:pPr>
+    </w:p>
+    <w:p>
+      <w:pPr>
+        <w:rPr>
+          <w:rFonts w:ascii="Times New Roman" w:hAnsi="Times New Roman" w:cs="Times New Roman"/>
+          <w:sz w:val="24"/>
+          <w:szCs w:val="24"/>
+          <w:lang w:val="en-US"/>
+        </w:rPr>
+      </w:pPr>
+      <w:r>
+        <w:rPr>
+          <w:rFonts w:ascii="Times New Roman" w:hAnsi="Times New Roman" w:cs="Times New Roman"/>
+          <w:sz w:val="24"/>
+          <w:szCs w:val="24"/>
+          <w:lang w:val="en-US"/>
+        </w:rPr>
+        <w:t xml:space="preserve">RNN, takes as input the gradient of </w:t>
+      </w:r>
+      <w:proofErr w:type="spellStart"/>
+      <w:r>
+        <w:rPr>
+          <w:rFonts w:ascii="Times New Roman" w:hAnsi="Times New Roman" w:cs="Times New Roman"/>
+          <w:sz w:val="24"/>
+          <w:szCs w:val="24"/>
+          <w:lang w:val="en-US"/>
+        </w:rPr>
+        <w:t>optimizee</w:t>
+      </w:r>
+      <w:proofErr w:type="spellEnd"/>
+      <w:r>
+        <w:rPr>
+          <w:rFonts w:ascii="Times New Roman" w:hAnsi="Times New Roman" w:cs="Times New Roman"/>
+          <w:sz w:val="24"/>
+          <w:szCs w:val="24"/>
+          <w:lang w:val="en-US"/>
+        </w:rPr>
+        <w:t xml:space="preserve"> </w:t>
+      </w:r>
+      <m:oMath>
+        <m:sSub>
+          <m:sSubPr>
+            <m:ctrlPr>
+              <w:rPr>
+                <w:rFonts w:ascii="Cambria Math" w:hAnsi="Cambria Math" w:cs="Cambria Math"/>
+                <w:i/>
+                <w:color w:val="222222"/>
+                <w:sz w:val="28"/>
+                <w:szCs w:val="28"/>
+                <w:shd w:val="clear" w:color="auto" w:fill="FFFFFF"/>
+                <w:lang w:val="en-US"/>
+              </w:rPr>
+            </m:ctrlPr>
+          </m:sSubPr>
+          <m:e>
+            <m:r>
+              <w:rPr>
+                <w:rFonts w:ascii="Cambria Math" w:hAnsi="Cambria Math" w:cs="Cambria Math"/>
+                <w:color w:val="222222"/>
+                <w:sz w:val="28"/>
+                <w:szCs w:val="28"/>
+                <w:shd w:val="clear" w:color="auto" w:fill="FFFFFF"/>
+                <w:lang w:val="en-US"/>
+              </w:rPr>
+              <m:t>∇</m:t>
+            </m:r>
+          </m:e>
+          <m:sub>
+            <m:r>
+              <w:rPr>
+                <w:rFonts w:ascii="Cambria Math" w:hAnsi="Cambria Math" w:cs="Cambria Math"/>
+                <w:color w:val="222222"/>
+                <w:sz w:val="28"/>
+                <w:szCs w:val="28"/>
+                <w:shd w:val="clear" w:color="auto" w:fill="FFFFFF"/>
+                <w:lang w:val="en-US"/>
+              </w:rPr>
+              <m:t>t</m:t>
+            </m:r>
+          </m:sub>
+        </m:sSub>
+      </m:oMath>
+      <w:r>
+        <w:rPr>
+          <w:rFonts w:ascii="Times New Roman" w:hAnsi="Times New Roman" w:cs="Times New Roman"/>
+          <w:sz w:val="24"/>
+          <w:szCs w:val="24"/>
+          <w:lang w:val="en-US"/>
+        </w:rPr>
+        <w:t xml:space="preserve"> </w:t>
+      </w:r>
+      <w:r>
+        <w:rPr>
+          <w:rFonts w:ascii="Times New Roman" w:hAnsi="Times New Roman" w:cs="Times New Roman"/>
+          <w:sz w:val="24"/>
+          <w:szCs w:val="24"/>
+          <w:lang w:val="en-US"/>
+        </w:rPr>
+        <w:t>as well as its previous state</w:t>
+      </w:r>
+      <w:r>
+        <w:rPr>
+          <w:rFonts w:ascii="Times New Roman" w:hAnsi="Times New Roman" w:cs="Times New Roman"/>
+          <w:sz w:val="24"/>
+          <w:szCs w:val="24"/>
+          <w:lang w:val="en-US"/>
+        </w:rPr>
+        <w:t xml:space="preserve"> </w:t>
+      </w:r>
+      <m:oMath>
+        <m:sSub>
+          <m:sSubPr>
+            <m:ctrlPr>
+              <w:rPr>
+                <w:rFonts w:ascii="Cambria Math" w:hAnsi="Cambria Math" w:cs="Cambria Math"/>
+                <w:i/>
+                <w:color w:val="222222"/>
+                <w:sz w:val="28"/>
+                <w:szCs w:val="28"/>
+                <w:shd w:val="clear" w:color="auto" w:fill="FFFFFF"/>
+                <w:lang w:val="en-US"/>
+              </w:rPr>
+            </m:ctrlPr>
+          </m:sSubPr>
+          <m:e>
+            <m:r>
+              <m:rPr>
+                <m:sty m:val="p"/>
+              </m:rPr>
+              <w:rPr>
+                <w:rFonts w:ascii="Cambria Math" w:hAnsi="Cambria Math" w:cs="Times New Roman"/>
+                <w:sz w:val="28"/>
+                <w:szCs w:val="28"/>
+                <w:lang w:val="en-US"/>
+              </w:rPr>
+              <m:t>ɦ</m:t>
+            </m:r>
+          </m:e>
+          <m:sub>
+            <m:r>
+              <w:rPr>
+                <w:rFonts w:ascii="Cambria Math" w:hAnsi="Cambria Math" w:cs="Cambria Math"/>
+                <w:color w:val="222222"/>
+                <w:sz w:val="28"/>
+                <w:szCs w:val="28"/>
+                <w:shd w:val="clear" w:color="auto" w:fill="FFFFFF"/>
+                <w:lang w:val="en-US"/>
+              </w:rPr>
+              <m:t>t</m:t>
+            </m:r>
+          </m:sub>
+        </m:sSub>
+      </m:oMath>
+      <w:r>
+        <w:rPr>
+          <w:rFonts w:ascii="Times New Roman" w:hAnsi="Times New Roman" w:cs="Times New Roman"/>
+          <w:sz w:val="24"/>
+          <w:szCs w:val="24"/>
+          <w:lang w:val="en-US"/>
+        </w:rPr>
+        <w:t xml:space="preserve"> and returns output, an update </w:t>
+      </w:r>
+      <m:oMath>
+        <m:sSub>
+          <m:sSubPr>
+            <m:ctrlPr>
+              <w:rPr>
+                <w:rFonts w:ascii="Cambria Math" w:hAnsi="Cambria Math" w:cs="Cambria Math"/>
+                <w:i/>
+                <w:color w:val="222222"/>
+                <w:sz w:val="28"/>
+                <w:szCs w:val="28"/>
+                <w:shd w:val="clear" w:color="auto" w:fill="FFFFFF"/>
+                <w:lang w:val="en-US"/>
+              </w:rPr>
+            </m:ctrlPr>
+          </m:sSubPr>
+          <m:e>
+            <m:r>
+              <w:rPr>
+                <w:rFonts w:ascii="Cambria Math" w:hAnsi="Cambria Math" w:cs="Cambria Math"/>
+                <w:color w:val="222222"/>
+                <w:sz w:val="28"/>
+                <w:szCs w:val="28"/>
+                <w:shd w:val="clear" w:color="auto" w:fill="FFFFFF"/>
+                <w:lang w:val="en-US"/>
+              </w:rPr>
+              <m:t>g</m:t>
+            </m:r>
+          </m:e>
+          <m:sub>
+            <m:r>
+              <w:rPr>
+                <w:rFonts w:ascii="Cambria Math" w:hAnsi="Cambria Math" w:cs="Cambria Math"/>
+                <w:color w:val="222222"/>
+                <w:sz w:val="28"/>
+                <w:szCs w:val="28"/>
+                <w:shd w:val="clear" w:color="auto" w:fill="FFFFFF"/>
+                <w:lang w:val="en-US"/>
+              </w:rPr>
+              <m:t>t</m:t>
+            </m:r>
+          </m:sub>
+        </m:sSub>
+      </m:oMath>
+      <w:r>
+        <w:rPr>
+          <w:rFonts w:ascii="Times New Roman" w:hAnsi="Times New Roman" w:cs="Times New Roman"/>
+          <w:sz w:val="24"/>
+          <w:szCs w:val="24"/>
+          <w:lang w:val="en-US"/>
+        </w:rPr>
+        <w:t xml:space="preserve"> that can minimize the loss of our optimizee. Let's denote our RNN by a </w:t>
+      </w:r>
+      <w:r>
+        <w:rPr>
+          <w:rFonts w:ascii="Times New Roman" w:hAnsi="Times New Roman" w:cs="Times New Roman"/>
+          <w:sz w:val="24"/>
+          <w:szCs w:val="24"/>
+          <w:lang w:val="en-US"/>
+        </w:rPr>
+        <w:t>function</w:t>
+      </w:r>
+      <w:r>
+        <w:rPr>
+          <w:rFonts w:ascii="Times New Roman" w:hAnsi="Times New Roman" w:cs="Times New Roman"/>
+          <w:sz w:val="24"/>
+          <w:szCs w:val="24"/>
+          <w:lang w:val="en-US"/>
+        </w:rPr>
+        <w:t xml:space="preserve"> </w:t>
+      </w:r>
+      <m:oMath>
+        <m:r>
+          <w:rPr>
+            <w:rFonts w:ascii="Cambria Math" w:hAnsi="Cambria Math" w:cs="Times New Roman"/>
+            <w:sz w:val="28"/>
+            <w:szCs w:val="28"/>
+            <w:lang w:val="en-US"/>
+          </w:rPr>
+          <m:t>m</m:t>
+        </m:r>
+      </m:oMath>
+      <w:r>
+        <w:rPr>
+          <w:rFonts w:ascii="Times New Roman" w:hAnsi="Times New Roman" w:cs="Times New Roman"/>
+          <w:sz w:val="24"/>
+          <w:szCs w:val="24"/>
+          <w:lang w:val="en-US"/>
+        </w:rPr>
+        <w:t>:</w:t>
+      </w:r>
+    </w:p>
+    <w:p>
+      <w:pPr>
+        <w:jc w:val="both"/>
+        <w:rPr>
+          <w:rFonts w:ascii="Times New Roman" w:hAnsi="Times New Roman" w:cs="Times New Roman"/>
+          <w:sz w:val="24"/>
+          <w:szCs w:val="24"/>
+          <w:lang w:val="en-US"/>
+        </w:rPr>
+      </w:pPr>
+      <w:r>
+        <w:rPr>
+          <w:noProof/>
+        </w:rPr>
+        <w:drawing>
+          <wp:inline distT="0" distB="0" distL="0" distR="0" wp14:anchorId="115682E6" wp14:editId="715DF735">
+            <wp:extent cx="5612130" cy="2520950"/>
+            <wp:effectExtent l="0" t="0" r="7620" b="0"/>
+            <wp:docPr id="4" name="Imagen 4"/>
+            <wp:cNvGraphicFramePr>
+              <a:graphicFrameLocks xmlns:a="http://schemas.openxmlformats.org/drawingml/2006/main" noChangeAspect="1"/>
+            </wp:cNvGraphicFramePr>
+            <a:graphic xmlns:a="http://schemas.openxmlformats.org/drawingml/2006/main">
+              <a:graphicData uri="http://schemas.openxmlformats.org/drawingml/2006/picture">
+                <pic:pic xmlns:pic="http://schemas.openxmlformats.org/drawingml/2006/picture">
+                  <pic:nvPicPr>
+                    <pic:cNvPr id="1" name=""/>
+                    <pic:cNvPicPr/>
+                  </pic:nvPicPr>
+                  <pic:blipFill>
+                    <a:blip r:embed="rId7"/>
+                    <a:stretch>
+                      <a:fillRect/>
+                    </a:stretch>
+                  </pic:blipFill>
+                  <pic:spPr>
+                    <a:xfrm>
+                      <a:off x="0" y="0"/>
+                      <a:ext cx="5612130" cy="2520950"/>
+                    </a:xfrm>
+                    <a:prstGeom prst="rect">
+                      <a:avLst/>
+                    </a:prstGeom>
+                  </pic:spPr>
+                </pic:pic>
+              </a:graphicData>
+            </a:graphic>
+          </wp:inline>
+        </w:drawing>
+      </w:r>
+    </w:p>
+    <w:p>
+      <w:pPr>
+        <w:jc w:val="both"/>
+        <w:rPr>
+          <w:rFonts w:ascii="Times New Roman" w:hAnsi="Times New Roman" w:cs="Times New Roman"/>
+          <w:sz w:val="24"/>
+          <w:szCs w:val="24"/>
+          <w:lang w:val="en-US"/>
+        </w:rPr>
+      </w:pPr>
       <w:bookmarkStart w:id="0" w:name="_GoBack"/>
       <w:bookmarkEnd w:id="0"/>
+    </w:p>
+    <w:p>
+      <w:pPr>
+        <w:ind w:left="360"/>
+        <w:jc w:val="both"/>
+        <w:rPr>
+          <w:rFonts w:ascii="Times New Roman" w:hAnsi="Times New Roman" w:cs="Times New Roman"/>
+          <w:sz w:val="24"/>
+          <w:szCs w:val="24"/>
+          <w:lang w:val="en-US"/>
+        </w:rPr>
+      </w:pPr>
+    </w:p>
+    <w:p>
+      <w:pPr>
+        <w:jc w:val="both"/>
+        <w:rPr>
+          <w:rFonts w:ascii="Times New Roman" w:hAnsi="Times New Roman" w:cs="Times New Roman"/>
+          <w:sz w:val="24"/>
+          <w:szCs w:val="24"/>
+          <w:lang w:val="en-US"/>
+        </w:rPr>
+      </w:pPr>
+    </w:p>
+    <w:p>
+      <w:pPr>
+        <w:jc w:val="both"/>
+        <w:rPr>
+          <w:rFonts w:ascii="Times New Roman" w:hAnsi="Times New Roman" w:cs="Times New Roman"/>
+          <w:sz w:val="24"/>
+          <w:szCs w:val="24"/>
+          <w:lang w:val="en-US"/>
+        </w:rPr>
+      </w:pPr>
+    </w:p>
+    <w:p>
+      <w:pPr>
+        <w:jc w:val="both"/>
+        <w:rPr>
+          <w:rFonts w:ascii="Times New Roman" w:hAnsi="Times New Roman" w:cs="Times New Roman"/>
+          <w:sz w:val="24"/>
+          <w:szCs w:val="24"/>
+          <w:lang w:val="en-US"/>
+        </w:rPr>
+      </w:pPr>
+    </w:p>
+    <w:p>
+      <w:pPr>
+        <w:jc w:val="both"/>
+        <w:rPr>
+          <w:rFonts w:ascii="Times New Roman" w:hAnsi="Times New Roman" w:cs="Times New Roman"/>
+          <w:sz w:val="24"/>
+          <w:szCs w:val="24"/>
+          <w:lang w:val="en-US"/>
+        </w:rPr>
+      </w:pPr>
+    </w:p>
+    <w:p>
+      <w:pPr>
+        <w:pStyle w:val="Prrafodelista"/>
+        <w:jc w:val="both"/>
+        <w:rPr>
+          <w:rFonts w:ascii="Times New Roman" w:hAnsi="Times New Roman" w:cs="Times New Roman"/>
+          <w:b/>
+          <w:bCs/>
+          <w:sz w:val="28"/>
+          <w:szCs w:val="28"/>
+          <w:lang w:val="en-US"/>
+        </w:rPr>
+      </w:pPr>
+    </w:p>
+    <w:p>
+      <w:pPr>
+        <w:jc w:val="both"/>
+        <w:rPr>
+          <w:rFonts w:ascii="Times New Roman" w:hAnsi="Times New Roman" w:cs="Times New Roman"/>
+          <w:sz w:val="24"/>
+          <w:szCs w:val="24"/>
+          <w:lang w:val="en-US"/>
+        </w:rPr>
+      </w:pPr>
     </w:p>
     <w:sectPr>
       <w:pgSz w:w="12240" w:h="15840"/>
@@ -1038,6 +2407,264 @@
     </w:lvl>
   </w:abstractNum>
   <w:abstractNum w:abstractNumId="1" w15:restartNumberingAfterBreak="0">
+    <w:nsid w:val="11CF6CD1"/>
+    <w:multiLevelType w:val="multilevel"/>
+    <w:tmpl w:val="240A001D"/>
+    <w:lvl w:ilvl="0">
+      <w:start w:val="1"/>
+      <w:numFmt w:val="decimal"/>
+      <w:lvlText w:val="%1)"/>
+      <w:lvlJc w:val="left"/>
+      <w:pPr>
+        <w:ind w:left="360" w:hanging="360"/>
+      </w:pPr>
+    </w:lvl>
+    <w:lvl w:ilvl="1">
+      <w:start w:val="1"/>
+      <w:numFmt w:val="lowerLetter"/>
+      <w:lvlText w:val="%2)"/>
+      <w:lvlJc w:val="left"/>
+      <w:pPr>
+        <w:ind w:left="720" w:hanging="360"/>
+      </w:pPr>
+    </w:lvl>
+    <w:lvl w:ilvl="2">
+      <w:start w:val="1"/>
+      <w:numFmt w:val="lowerRoman"/>
+      <w:lvlText w:val="%3)"/>
+      <w:lvlJc w:val="left"/>
+      <w:pPr>
+        <w:ind w:left="1080" w:hanging="360"/>
+      </w:pPr>
+    </w:lvl>
+    <w:lvl w:ilvl="3">
+      <w:start w:val="1"/>
+      <w:numFmt w:val="decimal"/>
+      <w:lvlText w:val="(%4)"/>
+      <w:lvlJc w:val="left"/>
+      <w:pPr>
+        <w:ind w:left="1440" w:hanging="360"/>
+      </w:pPr>
+    </w:lvl>
+    <w:lvl w:ilvl="4">
+      <w:start w:val="1"/>
+      <w:numFmt w:val="lowerLetter"/>
+      <w:lvlText w:val="(%5)"/>
+      <w:lvlJc w:val="left"/>
+      <w:pPr>
+        <w:ind w:left="1800" w:hanging="360"/>
+      </w:pPr>
+    </w:lvl>
+    <w:lvl w:ilvl="5">
+      <w:start w:val="1"/>
+      <w:numFmt w:val="lowerRoman"/>
+      <w:lvlText w:val="(%6)"/>
+      <w:lvlJc w:val="left"/>
+      <w:pPr>
+        <w:ind w:left="2160" w:hanging="360"/>
+      </w:pPr>
+    </w:lvl>
+    <w:lvl w:ilvl="6">
+      <w:start w:val="1"/>
+      <w:numFmt w:val="decimal"/>
+      <w:lvlText w:val="%7."/>
+      <w:lvlJc w:val="left"/>
+      <w:pPr>
+        <w:ind w:left="2520" w:hanging="360"/>
+      </w:pPr>
+    </w:lvl>
+    <w:lvl w:ilvl="7">
+      <w:start w:val="1"/>
+      <w:numFmt w:val="lowerLetter"/>
+      <w:lvlText w:val="%8."/>
+      <w:lvlJc w:val="left"/>
+      <w:pPr>
+        <w:ind w:left="2880" w:hanging="360"/>
+      </w:pPr>
+    </w:lvl>
+    <w:lvl w:ilvl="8">
+      <w:start w:val="1"/>
+      <w:numFmt w:val="lowerRoman"/>
+      <w:lvlText w:val="%9."/>
+      <w:lvlJc w:val="left"/>
+      <w:pPr>
+        <w:ind w:left="3240" w:hanging="360"/>
+      </w:pPr>
+    </w:lvl>
+  </w:abstractNum>
+  <w:abstractNum w:abstractNumId="2" w15:restartNumberingAfterBreak="0">
+    <w:nsid w:val="30A97489"/>
+    <w:multiLevelType w:val="multilevel"/>
+    <w:tmpl w:val="240A001D"/>
+    <w:lvl w:ilvl="0">
+      <w:start w:val="1"/>
+      <w:numFmt w:val="decimal"/>
+      <w:lvlText w:val="%1)"/>
+      <w:lvlJc w:val="left"/>
+      <w:pPr>
+        <w:ind w:left="360" w:hanging="360"/>
+      </w:pPr>
+    </w:lvl>
+    <w:lvl w:ilvl="1">
+      <w:start w:val="1"/>
+      <w:numFmt w:val="lowerLetter"/>
+      <w:lvlText w:val="%2)"/>
+      <w:lvlJc w:val="left"/>
+      <w:pPr>
+        <w:ind w:left="720" w:hanging="360"/>
+      </w:pPr>
+    </w:lvl>
+    <w:lvl w:ilvl="2">
+      <w:start w:val="1"/>
+      <w:numFmt w:val="lowerRoman"/>
+      <w:lvlText w:val="%3)"/>
+      <w:lvlJc w:val="left"/>
+      <w:pPr>
+        <w:ind w:left="1080" w:hanging="360"/>
+      </w:pPr>
+    </w:lvl>
+    <w:lvl w:ilvl="3">
+      <w:start w:val="1"/>
+      <w:numFmt w:val="decimal"/>
+      <w:lvlText w:val="(%4)"/>
+      <w:lvlJc w:val="left"/>
+      <w:pPr>
+        <w:ind w:left="1440" w:hanging="360"/>
+      </w:pPr>
+    </w:lvl>
+    <w:lvl w:ilvl="4">
+      <w:start w:val="1"/>
+      <w:numFmt w:val="lowerLetter"/>
+      <w:lvlText w:val="(%5)"/>
+      <w:lvlJc w:val="left"/>
+      <w:pPr>
+        <w:ind w:left="1800" w:hanging="360"/>
+      </w:pPr>
+    </w:lvl>
+    <w:lvl w:ilvl="5">
+      <w:start w:val="1"/>
+      <w:numFmt w:val="lowerRoman"/>
+      <w:lvlText w:val="(%6)"/>
+      <w:lvlJc w:val="left"/>
+      <w:pPr>
+        <w:ind w:left="2160" w:hanging="360"/>
+      </w:pPr>
+    </w:lvl>
+    <w:lvl w:ilvl="6">
+      <w:start w:val="1"/>
+      <w:numFmt w:val="decimal"/>
+      <w:lvlText w:val="%7."/>
+      <w:lvlJc w:val="left"/>
+      <w:pPr>
+        <w:ind w:left="2520" w:hanging="360"/>
+      </w:pPr>
+    </w:lvl>
+    <w:lvl w:ilvl="7">
+      <w:start w:val="1"/>
+      <w:numFmt w:val="lowerLetter"/>
+      <w:lvlText w:val="%8."/>
+      <w:lvlJc w:val="left"/>
+      <w:pPr>
+        <w:ind w:left="2880" w:hanging="360"/>
+      </w:pPr>
+    </w:lvl>
+    <w:lvl w:ilvl="8">
+      <w:start w:val="1"/>
+      <w:numFmt w:val="lowerRoman"/>
+      <w:lvlText w:val="%9."/>
+      <w:lvlJc w:val="left"/>
+      <w:pPr>
+        <w:ind w:left="3240" w:hanging="360"/>
+      </w:pPr>
+    </w:lvl>
+  </w:abstractNum>
+  <w:abstractNum w:abstractNumId="3" w15:restartNumberingAfterBreak="0">
+    <w:nsid w:val="6A284828"/>
+    <w:multiLevelType w:val="multilevel"/>
+    <w:tmpl w:val="240A001D"/>
+    <w:lvl w:ilvl="0">
+      <w:start w:val="1"/>
+      <w:numFmt w:val="decimal"/>
+      <w:lvlText w:val="%1)"/>
+      <w:lvlJc w:val="left"/>
+      <w:pPr>
+        <w:ind w:left="360" w:hanging="360"/>
+      </w:pPr>
+    </w:lvl>
+    <w:lvl w:ilvl="1">
+      <w:start w:val="1"/>
+      <w:numFmt w:val="lowerLetter"/>
+      <w:lvlText w:val="%2)"/>
+      <w:lvlJc w:val="left"/>
+      <w:pPr>
+        <w:ind w:left="720" w:hanging="360"/>
+      </w:pPr>
+    </w:lvl>
+    <w:lvl w:ilvl="2">
+      <w:start w:val="1"/>
+      <w:numFmt w:val="lowerRoman"/>
+      <w:lvlText w:val="%3)"/>
+      <w:lvlJc w:val="left"/>
+      <w:pPr>
+        <w:ind w:left="1080" w:hanging="360"/>
+      </w:pPr>
+    </w:lvl>
+    <w:lvl w:ilvl="3">
+      <w:start w:val="1"/>
+      <w:numFmt w:val="decimal"/>
+      <w:lvlText w:val="(%4)"/>
+      <w:lvlJc w:val="left"/>
+      <w:pPr>
+        <w:ind w:left="1440" w:hanging="360"/>
+      </w:pPr>
+    </w:lvl>
+    <w:lvl w:ilvl="4">
+      <w:start w:val="1"/>
+      <w:numFmt w:val="lowerLetter"/>
+      <w:lvlText w:val="(%5)"/>
+      <w:lvlJc w:val="left"/>
+      <w:pPr>
+        <w:ind w:left="1800" w:hanging="360"/>
+      </w:pPr>
+    </w:lvl>
+    <w:lvl w:ilvl="5">
+      <w:start w:val="1"/>
+      <w:numFmt w:val="lowerRoman"/>
+      <w:lvlText w:val="(%6)"/>
+      <w:lvlJc w:val="left"/>
+      <w:pPr>
+        <w:ind w:left="2160" w:hanging="360"/>
+      </w:pPr>
+    </w:lvl>
+    <w:lvl w:ilvl="6">
+      <w:start w:val="1"/>
+      <w:numFmt w:val="decimal"/>
+      <w:lvlText w:val="%7."/>
+      <w:lvlJc w:val="left"/>
+      <w:pPr>
+        <w:ind w:left="2520" w:hanging="360"/>
+      </w:pPr>
+    </w:lvl>
+    <w:lvl w:ilvl="7">
+      <w:start w:val="1"/>
+      <w:numFmt w:val="lowerLetter"/>
+      <w:lvlText w:val="%8."/>
+      <w:lvlJc w:val="left"/>
+      <w:pPr>
+        <w:ind w:left="2880" w:hanging="360"/>
+      </w:pPr>
+    </w:lvl>
+    <w:lvl w:ilvl="8">
+      <w:start w:val="1"/>
+      <w:numFmt w:val="lowerRoman"/>
+      <w:lvlText w:val="%9."/>
+      <w:lvlJc w:val="left"/>
+      <w:pPr>
+        <w:ind w:left="3240" w:hanging="360"/>
+      </w:pPr>
+    </w:lvl>
+  </w:abstractNum>
+  <w:abstractNum w:abstractNumId="4" w15:restartNumberingAfterBreak="0">
     <w:nsid w:val="716C1617"/>
     <w:multiLevelType w:val="hybridMultilevel"/>
     <w:tmpl w:val="31A2906A"/>
@@ -1150,11 +2777,198 @@
       </w:rPr>
     </w:lvl>
   </w:abstractNum>
+  <w:abstractNum w:abstractNumId="5" w15:restartNumberingAfterBreak="0">
+    <w:nsid w:val="72DC4035"/>
+    <w:multiLevelType w:val="multilevel"/>
+    <w:tmpl w:val="240A001D"/>
+    <w:lvl w:ilvl="0">
+      <w:start w:val="1"/>
+      <w:numFmt w:val="decimal"/>
+      <w:lvlText w:val="%1)"/>
+      <w:lvlJc w:val="left"/>
+      <w:pPr>
+        <w:ind w:left="360" w:hanging="360"/>
+      </w:pPr>
+    </w:lvl>
+    <w:lvl w:ilvl="1">
+      <w:start w:val="1"/>
+      <w:numFmt w:val="lowerLetter"/>
+      <w:lvlText w:val="%2)"/>
+      <w:lvlJc w:val="left"/>
+      <w:pPr>
+        <w:ind w:left="720" w:hanging="360"/>
+      </w:pPr>
+    </w:lvl>
+    <w:lvl w:ilvl="2">
+      <w:start w:val="1"/>
+      <w:numFmt w:val="lowerRoman"/>
+      <w:lvlText w:val="%3)"/>
+      <w:lvlJc w:val="left"/>
+      <w:pPr>
+        <w:ind w:left="1080" w:hanging="360"/>
+      </w:pPr>
+    </w:lvl>
+    <w:lvl w:ilvl="3">
+      <w:start w:val="1"/>
+      <w:numFmt w:val="decimal"/>
+      <w:lvlText w:val="(%4)"/>
+      <w:lvlJc w:val="left"/>
+      <w:pPr>
+        <w:ind w:left="1440" w:hanging="360"/>
+      </w:pPr>
+    </w:lvl>
+    <w:lvl w:ilvl="4">
+      <w:start w:val="1"/>
+      <w:numFmt w:val="lowerLetter"/>
+      <w:lvlText w:val="(%5)"/>
+      <w:lvlJc w:val="left"/>
+      <w:pPr>
+        <w:ind w:left="1800" w:hanging="360"/>
+      </w:pPr>
+    </w:lvl>
+    <w:lvl w:ilvl="5">
+      <w:start w:val="1"/>
+      <w:numFmt w:val="lowerRoman"/>
+      <w:lvlText w:val="(%6)"/>
+      <w:lvlJc w:val="left"/>
+      <w:pPr>
+        <w:ind w:left="2160" w:hanging="360"/>
+      </w:pPr>
+    </w:lvl>
+    <w:lvl w:ilvl="6">
+      <w:start w:val="1"/>
+      <w:numFmt w:val="decimal"/>
+      <w:lvlText w:val="%7."/>
+      <w:lvlJc w:val="left"/>
+      <w:pPr>
+        <w:ind w:left="2520" w:hanging="360"/>
+      </w:pPr>
+    </w:lvl>
+    <w:lvl w:ilvl="7">
+      <w:start w:val="1"/>
+      <w:numFmt w:val="lowerLetter"/>
+      <w:lvlText w:val="%8."/>
+      <w:lvlJc w:val="left"/>
+      <w:pPr>
+        <w:ind w:left="2880" w:hanging="360"/>
+      </w:pPr>
+    </w:lvl>
+    <w:lvl w:ilvl="8">
+      <w:start w:val="1"/>
+      <w:numFmt w:val="lowerRoman"/>
+      <w:lvlText w:val="%9."/>
+      <w:lvlJc w:val="left"/>
+      <w:pPr>
+        <w:ind w:left="3240" w:hanging="360"/>
+      </w:pPr>
+    </w:lvl>
+  </w:abstractNum>
+  <w:abstractNum w:abstractNumId="6" w15:restartNumberingAfterBreak="0">
+    <w:nsid w:val="7C0E7F67"/>
+    <w:multiLevelType w:val="multilevel"/>
+    <w:tmpl w:val="240A001D"/>
+    <w:lvl w:ilvl="0">
+      <w:start w:val="1"/>
+      <w:numFmt w:val="decimal"/>
+      <w:lvlText w:val="%1)"/>
+      <w:lvlJc w:val="left"/>
+      <w:pPr>
+        <w:ind w:left="360" w:hanging="360"/>
+      </w:pPr>
+    </w:lvl>
+    <w:lvl w:ilvl="1">
+      <w:start w:val="1"/>
+      <w:numFmt w:val="lowerLetter"/>
+      <w:lvlText w:val="%2)"/>
+      <w:lvlJc w:val="left"/>
+      <w:pPr>
+        <w:ind w:left="720" w:hanging="360"/>
+      </w:pPr>
+    </w:lvl>
+    <w:lvl w:ilvl="2">
+      <w:start w:val="1"/>
+      <w:numFmt w:val="lowerRoman"/>
+      <w:lvlText w:val="%3)"/>
+      <w:lvlJc w:val="left"/>
+      <w:pPr>
+        <w:ind w:left="1080" w:hanging="360"/>
+      </w:pPr>
+    </w:lvl>
+    <w:lvl w:ilvl="3">
+      <w:start w:val="1"/>
+      <w:numFmt w:val="decimal"/>
+      <w:lvlText w:val="(%4)"/>
+      <w:lvlJc w:val="left"/>
+      <w:pPr>
+        <w:ind w:left="1440" w:hanging="360"/>
+      </w:pPr>
+    </w:lvl>
+    <w:lvl w:ilvl="4">
+      <w:start w:val="1"/>
+      <w:numFmt w:val="lowerLetter"/>
+      <w:lvlText w:val="(%5)"/>
+      <w:lvlJc w:val="left"/>
+      <w:pPr>
+        <w:ind w:left="1800" w:hanging="360"/>
+      </w:pPr>
+    </w:lvl>
+    <w:lvl w:ilvl="5">
+      <w:start w:val="1"/>
+      <w:numFmt w:val="lowerRoman"/>
+      <w:lvlText w:val="(%6)"/>
+      <w:lvlJc w:val="left"/>
+      <w:pPr>
+        <w:ind w:left="2160" w:hanging="360"/>
+      </w:pPr>
+    </w:lvl>
+    <w:lvl w:ilvl="6">
+      <w:start w:val="1"/>
+      <w:numFmt w:val="decimal"/>
+      <w:lvlText w:val="%7."/>
+      <w:lvlJc w:val="left"/>
+      <w:pPr>
+        <w:ind w:left="2520" w:hanging="360"/>
+      </w:pPr>
+    </w:lvl>
+    <w:lvl w:ilvl="7">
+      <w:start w:val="1"/>
+      <w:numFmt w:val="lowerLetter"/>
+      <w:lvlText w:val="%8."/>
+      <w:lvlJc w:val="left"/>
+      <w:pPr>
+        <w:ind w:left="2880" w:hanging="360"/>
+      </w:pPr>
+    </w:lvl>
+    <w:lvl w:ilvl="8">
+      <w:start w:val="1"/>
+      <w:numFmt w:val="lowerRoman"/>
+      <w:lvlText w:val="%9."/>
+      <w:lvlJc w:val="left"/>
+      <w:pPr>
+        <w:ind w:left="3240" w:hanging="360"/>
+      </w:pPr>
+    </w:lvl>
+  </w:abstractNum>
   <w:num w:numId="1">
-    <w:abstractNumId w:val="1"/>
+    <w:abstractNumId w:val="4"/>
   </w:num>
   <w:num w:numId="2">
     <w:abstractNumId w:val="0"/>
+  </w:num>
+  <w:num w:numId="3">
+    <w:abstractNumId w:val="1"/>
+  </w:num>
+  <w:num w:numId="4">
+    <w:abstractNumId w:val="3"/>
+  </w:num>
+  <w:num w:numId="5">
+    <w:abstractNumId w:val="6"/>
+  </w:num>
+  <w:num w:numId="6">
+    <w:abstractNumId w:val="2"/>
+  </w:num>
+  <w:num w:numId="7">
+    <w:abstractNumId w:val="5"/>
   </w:num>
 </w:numbering>
 </file>
@@ -1176,7 +2990,7 @@
       </w:pPr>
     </w:pPrDefault>
   </w:docDefaults>
-  <w:latentStyles w:defLockedState="0" w:defUIPriority="99" w:defSemiHidden="0" w:defUnhideWhenUsed="0" w:defQFormat="0" w:count="376">
+  <w:latentStyles w:defLockedState="0" w:defUIPriority="99" w:defSemiHidden="0" w:defUnhideWhenUsed="0" w:defQFormat="0" w:count="377">
     <w:lsdException w:name="Normal" w:uiPriority="0" w:qFormat="1"/>
     <w:lsdException w:name="heading 1" w:uiPriority="9" w:qFormat="1"/>
     <w:lsdException w:name="heading 2" w:semiHidden="1" w:uiPriority="9" w:unhideWhenUsed="1" w:qFormat="1"/>
@@ -1282,7 +3096,6 @@
     <w:lsdException w:name="HTML Sample" w:semiHidden="1" w:unhideWhenUsed="1"/>
     <w:lsdException w:name="HTML Typewriter" w:semiHidden="1" w:unhideWhenUsed="1"/>
     <w:lsdException w:name="HTML Variable" w:semiHidden="1" w:unhideWhenUsed="1"/>
-    <w:lsdException w:name="Normal Table" w:semiHidden="1" w:unhideWhenUsed="1"/>
     <w:lsdException w:name="annotation subject" w:semiHidden="1" w:unhideWhenUsed="1"/>
     <w:lsdException w:name="No List" w:semiHidden="1" w:unhideWhenUsed="1"/>
     <w:lsdException w:name="Outline List 1" w:semiHidden="1" w:unhideWhenUsed="1"/>
@@ -1329,10 +3142,8 @@
     <w:lsdException w:name="Table Subtle 2" w:semiHidden="1" w:unhideWhenUsed="1"/>
     <w:lsdException w:name="Table Web 1" w:semiHidden="1" w:unhideWhenUsed="1"/>
     <w:lsdException w:name="Table Web 2" w:semiHidden="1" w:unhideWhenUsed="1"/>
-    <w:lsdException w:name="Table Web 3" w:semiHidden="1" w:unhideWhenUsed="1"/>
     <w:lsdException w:name="Balloon Text" w:semiHidden="1" w:unhideWhenUsed="1"/>
     <w:lsdException w:name="Table Grid" w:uiPriority="39"/>
-    <w:lsdException w:name="Table Theme" w:semiHidden="1" w:unhideWhenUsed="1"/>
     <w:lsdException w:name="Placeholder Text" w:semiHidden="1"/>
     <w:lsdException w:name="No Spacing" w:uiPriority="1" w:qFormat="1"/>
     <w:lsdException w:name="Light Shading" w:uiPriority="60"/>
@@ -1553,6 +3364,7 @@
     <w:lsdException w:name="Hashtag" w:semiHidden="1" w:unhideWhenUsed="1"/>
     <w:lsdException w:name="Unresolved Mention" w:semiHidden="1" w:unhideWhenUsed="1"/>
     <w:lsdException w:name="Smart Link" w:semiHidden="1" w:unhideWhenUsed="1"/>
+    <w:lsdException w:name="Smart Link Error" w:semiHidden="1" w:unhideWhenUsed="1"/>
   </w:latentStyles>
   <w:style w:type="paragraph" w:default="1" w:styleId="Normal">
     <w:name w:val="Normal"/>
@@ -1595,6 +3407,16 @@
       <w:ind w:left="720"/>
       <w:contextualSpacing/>
     </w:pPr>
+  </w:style>
+  <w:style w:type="character" w:styleId="Textodelmarcadordeposicin">
+    <w:name w:val="Placeholder Text"/>
+    <w:basedOn w:val="Fuentedeprrafopredeter"/>
+    <w:uiPriority w:val="99"/>
+    <w:semiHidden/>
+    <w:rsid w:val="001C780A"/>
+    <w:rPr>
+      <w:color w:val="808080"/>
+    </w:rPr>
   </w:style>
 </w:styles>
 </file>

</xml_diff>

<commit_message>
Update Meta learning summary RNN cap
</commit_message>
<xml_diff>
--- a/Documents/Few shot learning/Hands-on Metalearning Summary.docx
+++ b/Documents/Few shot learning/Hands-on Metalearning Summary.docx
@@ -14,6 +14,7 @@
           <w:lang w:val="en-US"/>
         </w:rPr>
       </w:pPr>
+      <w:proofErr w:type="spellStart"/>
       <w:r>
         <w:rPr>
           <w:rFonts w:ascii="Times New Roman" w:hAnsi="Times New Roman" w:cs="Times New Roman"/>
@@ -23,12 +24,9 @@
           <w:szCs w:val="32"/>
           <w:lang w:val="en-US"/>
         </w:rPr>
-        <w:t xml:space="preserve">Hands-on Meta Learning </w:t>
-      </w:r>
-    </w:p>
-    <w:p>
-      <w:pPr>
-        <w:jc w:val="center"/>
+        <w:t>ka</w:t>
+      </w:r>
+      <w:r>
         <w:rPr>
           <w:rFonts w:ascii="Times New Roman" w:hAnsi="Times New Roman" w:cs="Times New Roman"/>
           <w:b/>
@@ -37,61 +35,87 @@
           <w:szCs w:val="32"/>
           <w:lang w:val="en-US"/>
         </w:rPr>
-      </w:pPr>
-    </w:p>
-    <w:p>
-      <w:pPr>
-        <w:jc w:val="both"/>
-        <w:rPr>
-          <w:rFonts w:ascii="Times New Roman" w:hAnsi="Times New Roman" w:cs="Times New Roman"/>
-          <w:sz w:val="24"/>
-          <w:szCs w:val="24"/>
-          <w:lang w:val="en-US"/>
-        </w:rPr>
-      </w:pPr>
-      <w:r>
-        <w:rPr>
-          <w:rFonts w:ascii="Times New Roman" w:hAnsi="Times New Roman" w:cs="Times New Roman"/>
-          <w:sz w:val="24"/>
-          <w:szCs w:val="24"/>
-          <w:lang w:val="en-US"/>
-        </w:rPr>
-        <w:t xml:space="preserve">This document </w:t>
-      </w:r>
-      <w:r>
-        <w:rPr>
-          <w:rFonts w:ascii="Times New Roman" w:hAnsi="Times New Roman" w:cs="Times New Roman"/>
-          <w:sz w:val="24"/>
-          <w:szCs w:val="24"/>
-          <w:lang w:val="en-US"/>
-        </w:rPr>
-        <w:t>corresponds</w:t>
-      </w:r>
-      <w:r>
-        <w:rPr>
-          <w:rFonts w:ascii="Times New Roman" w:hAnsi="Times New Roman" w:cs="Times New Roman"/>
-          <w:sz w:val="24"/>
-          <w:szCs w:val="24"/>
-          <w:lang w:val="en-US"/>
-        </w:rPr>
-        <w:t xml:space="preserve"> to summary of the book </w:t>
-      </w:r>
+        <w:t>Hands</w:t>
+      </w:r>
+      <w:proofErr w:type="spellEnd"/>
       <w:r>
         <w:rPr>
           <w:rFonts w:ascii="Times New Roman" w:hAnsi="Times New Roman" w:cs="Times New Roman"/>
           <w:b/>
           <w:bCs/>
-          <w:sz w:val="24"/>
-          <w:szCs w:val="24"/>
-          <w:lang w:val="en-US"/>
-        </w:rPr>
-        <w:t>Hands-On Meta Learning with Python</w:t>
-      </w:r>
-      <w:r>
+          <w:sz w:val="32"/>
+          <w:szCs w:val="32"/>
+          <w:lang w:val="en-US"/>
+        </w:rPr>
+        <w:t xml:space="preserve">-on Meta Learning </w:t>
+      </w:r>
+    </w:p>
+    <w:p>
+      <w:pPr>
+        <w:jc w:val="center"/>
         <w:rPr>
           <w:rFonts w:ascii="Times New Roman" w:hAnsi="Times New Roman" w:cs="Times New Roman"/>
           <w:b/>
           <w:bCs/>
+          <w:sz w:val="32"/>
+          <w:szCs w:val="32"/>
+          <w:lang w:val="en-US"/>
+        </w:rPr>
+      </w:pPr>
+    </w:p>
+    <w:p>
+      <w:pPr>
+        <w:jc w:val="both"/>
+        <w:rPr>
+          <w:rFonts w:ascii="Times New Roman" w:hAnsi="Times New Roman" w:cs="Times New Roman"/>
+          <w:sz w:val="24"/>
+          <w:szCs w:val="24"/>
+          <w:lang w:val="en-US"/>
+        </w:rPr>
+      </w:pPr>
+      <w:r>
+        <w:rPr>
+          <w:rFonts w:ascii="Times New Roman" w:hAnsi="Times New Roman" w:cs="Times New Roman"/>
+          <w:sz w:val="24"/>
+          <w:szCs w:val="24"/>
+          <w:lang w:val="en-US"/>
+        </w:rPr>
+        <w:t xml:space="preserve">This document </w:t>
+      </w:r>
+      <w:r>
+        <w:rPr>
+          <w:rFonts w:ascii="Times New Roman" w:hAnsi="Times New Roman" w:cs="Times New Roman"/>
+          <w:sz w:val="24"/>
+          <w:szCs w:val="24"/>
+          <w:lang w:val="en-US"/>
+        </w:rPr>
+        <w:t>corresponds</w:t>
+      </w:r>
+      <w:r>
+        <w:rPr>
+          <w:rFonts w:ascii="Times New Roman" w:hAnsi="Times New Roman" w:cs="Times New Roman"/>
+          <w:sz w:val="24"/>
+          <w:szCs w:val="24"/>
+          <w:lang w:val="en-US"/>
+        </w:rPr>
+        <w:t xml:space="preserve"> to summary of the book </w:t>
+      </w:r>
+      <w:r>
+        <w:rPr>
+          <w:rFonts w:ascii="Times New Roman" w:hAnsi="Times New Roman" w:cs="Times New Roman"/>
+          <w:b/>
+          <w:bCs/>
+          <w:sz w:val="24"/>
+          <w:szCs w:val="24"/>
+          <w:lang w:val="en-US"/>
+        </w:rPr>
+        <w:t>Hands-On Meta Learning with Python</w:t>
+      </w:r>
+      <w:r>
+        <w:rPr>
+          <w:rFonts w:ascii="Times New Roman" w:hAnsi="Times New Roman" w:cs="Times New Roman"/>
+          <w:b/>
+          <w:bCs/>
           <w:sz w:val="24"/>
           <w:szCs w:val="24"/>
           <w:lang w:val="en-US"/>
@@ -150,7 +174,7 @@
     </w:p>
     <w:p>
       <w:pPr>
-        <w:pStyle w:val="Prrafodelista"/>
+        <w:pStyle w:val="ListParagraph"/>
         <w:numPr>
           <w:ilvl w:val="0"/>
           <w:numId w:val="3"/>
@@ -239,7 +263,7 @@
     </w:p>
     <w:p>
       <w:pPr>
-        <w:pStyle w:val="Prrafodelista"/>
+        <w:pStyle w:val="ListParagraph"/>
         <w:numPr>
           <w:ilvl w:val="0"/>
           <w:numId w:val="3"/>
@@ -382,27 +406,7 @@
           <w:szCs w:val="24"/>
           <w:lang w:val="en-US"/>
         </w:rPr>
-        <w:t xml:space="preserve"> in k-shot learning implies </w:t>
-      </w:r>
-      <w:proofErr w:type="gramStart"/>
-      <w:r>
-        <w:rPr>
-          <w:rFonts w:ascii="Times New Roman" w:hAnsi="Times New Roman" w:cs="Times New Roman"/>
-          <w:sz w:val="24"/>
-          <w:szCs w:val="24"/>
-          <w:lang w:val="en-US"/>
-        </w:rPr>
-        <w:t>a number of</w:t>
-      </w:r>
-      <w:proofErr w:type="gramEnd"/>
-      <w:r>
-        <w:rPr>
-          <w:rFonts w:ascii="Times New Roman" w:hAnsi="Times New Roman" w:cs="Times New Roman"/>
-          <w:sz w:val="24"/>
-          <w:szCs w:val="24"/>
-          <w:lang w:val="en-US"/>
-        </w:rPr>
-        <w:t xml:space="preserve"> data points we have per class.</w:t>
+        <w:t xml:space="preserve"> in k-shot learning implies a number of data points we have per class.</w:t>
       </w:r>
     </w:p>
     <w:p>
@@ -720,7 +724,7 @@
     </w:p>
     <w:p>
       <w:pPr>
-        <w:pStyle w:val="Prrafodelista"/>
+        <w:pStyle w:val="ListParagraph"/>
         <w:numPr>
           <w:ilvl w:val="0"/>
           <w:numId w:val="3"/>
@@ -750,7 +754,7 @@
     </w:p>
     <w:p>
       <w:pPr>
-        <w:pStyle w:val="Prrafodelista"/>
+        <w:pStyle w:val="ListParagraph"/>
         <w:jc w:val="both"/>
         <w:rPr>
           <w:rFonts w:ascii="Times New Roman" w:hAnsi="Times New Roman" w:cs="Times New Roman"/>
@@ -764,7 +768,7 @@
     </w:p>
     <w:p>
       <w:pPr>
-        <w:pStyle w:val="Prrafodelista"/>
+        <w:pStyle w:val="ListParagraph"/>
         <w:numPr>
           <w:ilvl w:val="0"/>
           <w:numId w:val="2"/>
@@ -789,7 +793,7 @@
     </w:p>
     <w:p>
       <w:pPr>
-        <w:pStyle w:val="Prrafodelista"/>
+        <w:pStyle w:val="ListParagraph"/>
         <w:numPr>
           <w:ilvl w:val="0"/>
           <w:numId w:val="2"/>
@@ -814,7 +818,7 @@
     </w:p>
     <w:p>
       <w:pPr>
-        <w:pStyle w:val="Prrafodelista"/>
+        <w:pStyle w:val="ListParagraph"/>
         <w:numPr>
           <w:ilvl w:val="0"/>
           <w:numId w:val="2"/>
@@ -850,7 +854,7 @@
     </w:p>
     <w:p>
       <w:pPr>
-        <w:pStyle w:val="Prrafodelista"/>
+        <w:pStyle w:val="ListParagraph"/>
         <w:numPr>
           <w:ilvl w:val="0"/>
           <w:numId w:val="3"/>
@@ -874,29 +878,7 @@
           <w:szCs w:val="28"/>
           <w:lang w:val="en-US"/>
         </w:rPr>
-        <w:t>L</w:t>
-      </w:r>
-      <w:r>
-        <w:rPr>
-          <w:rFonts w:ascii="Times New Roman" w:hAnsi="Times New Roman" w:cs="Times New Roman"/>
-          <w:b/>
-          <w:bCs/>
-          <w:sz w:val="28"/>
-          <w:szCs w:val="28"/>
-          <w:lang w:val="en-US"/>
-        </w:rPr>
-        <w:t>earning</w:t>
-      </w:r>
-      <w:r>
-        <w:rPr>
-          <w:rFonts w:ascii="Times New Roman" w:hAnsi="Times New Roman" w:cs="Times New Roman"/>
-          <w:b/>
-          <w:bCs/>
-          <w:sz w:val="28"/>
-          <w:szCs w:val="28"/>
-          <w:lang w:val="en-US"/>
-        </w:rPr>
-        <w:t xml:space="preserve"> by metric space</w:t>
+        <w:t>Learning by metric space</w:t>
       </w:r>
     </w:p>
     <w:p>
@@ -921,7 +903,7 @@
     </w:p>
     <w:p>
       <w:pPr>
-        <w:pStyle w:val="Prrafodelista"/>
+        <w:pStyle w:val="ListParagraph"/>
         <w:numPr>
           <w:ilvl w:val="0"/>
           <w:numId w:val="3"/>
@@ -967,18 +949,7 @@
           <w:szCs w:val="28"/>
           <w:lang w:val="en-US"/>
         </w:rPr>
-        <w:t xml:space="preserve"> </w:t>
-      </w:r>
-      <w:r>
-        <w:rPr>
-          <w:rFonts w:ascii="Times New Roman" w:hAnsi="Times New Roman" w:cs="Times New Roman"/>
-          <w:b/>
-          <w:bCs/>
-          <w:sz w:val="28"/>
-          <w:szCs w:val="28"/>
-          <w:lang w:val="en-US"/>
-        </w:rPr>
-        <w:t>the initializations</w:t>
+        <w:t xml:space="preserve"> the initializations</w:t>
       </w:r>
     </w:p>
     <w:p>
@@ -1061,7 +1032,7 @@
     </w:p>
     <w:p>
       <w:pPr>
-        <w:pStyle w:val="Prrafodelista"/>
+        <w:pStyle w:val="ListParagraph"/>
         <w:numPr>
           <w:ilvl w:val="0"/>
           <w:numId w:val="3"/>
@@ -1107,18 +1078,7 @@
           <w:szCs w:val="28"/>
           <w:lang w:val="en-US"/>
         </w:rPr>
-        <w:t xml:space="preserve"> the </w:t>
-      </w:r>
-      <w:r>
-        <w:rPr>
-          <w:rFonts w:ascii="Times New Roman" w:hAnsi="Times New Roman" w:cs="Times New Roman"/>
-          <w:b/>
-          <w:bCs/>
-          <w:sz w:val="28"/>
-          <w:szCs w:val="28"/>
-          <w:lang w:val="en-US"/>
-        </w:rPr>
-        <w:t>optimizer</w:t>
+        <w:t xml:space="preserve"> the optimizer</w:t>
       </w:r>
     </w:p>
     <w:p>
@@ -1199,7 +1159,7 @@
     </w:p>
     <w:p>
       <w:pPr>
-        <w:pStyle w:val="Prrafodelista"/>
+        <w:pStyle w:val="ListParagraph"/>
         <w:numPr>
           <w:ilvl w:val="0"/>
           <w:numId w:val="3"/>
@@ -1673,7 +1633,16 @@
           <w:szCs w:val="24"/>
           <w:lang w:val="en-US"/>
         </w:rPr>
-        <w:t xml:space="preserve"> uses these weights, calculates the loss, and sends the loss to the optimizer; based on the loss, the optimizer improves itself through gradient descent:</w:t>
+        <w:t xml:space="preserve"> uses these weights, calculates the loss, and sends the loss to the optimizer; based on the loss, the optimizer improves itself through gradient descent</w:t>
+      </w:r>
+      <w:r>
+        <w:rPr>
+          <w:rFonts w:ascii="Times New Roman" w:hAnsi="Times New Roman" w:cs="Times New Roman"/>
+          <w:sz w:val="24"/>
+          <w:szCs w:val="24"/>
+          <w:lang w:val="en-US"/>
+        </w:rPr>
+        <w:t>.</w:t>
       </w:r>
     </w:p>
     <w:p>
@@ -2138,7 +2107,7 @@
     </w:p>
     <w:p>
       <w:pPr>
-        <w:jc w:val="both"/>
+        <w:jc w:val="center"/>
         <w:rPr>
           <w:rFonts w:ascii="Times New Roman" w:hAnsi="Times New Roman" w:cs="Times New Roman"/>
           <w:sz w:val="24"/>
@@ -2151,9 +2120,9 @@
           <w:noProof/>
         </w:rPr>
         <w:drawing>
-          <wp:inline distT="0" distB="0" distL="0" distR="0" wp14:anchorId="115682E6" wp14:editId="715DF735">
-            <wp:extent cx="5612130" cy="2520950"/>
-            <wp:effectExtent l="0" t="0" r="7620" b="0"/>
+          <wp:inline distT="0" distB="0" distL="0" distR="0" wp14:anchorId="115682E6" wp14:editId="139E3100">
+            <wp:extent cx="5250872" cy="2520950"/>
+            <wp:effectExtent l="0" t="0" r="0" b="0"/>
             <wp:docPr id="4" name="Imagen 4"/>
             <wp:cNvGraphicFramePr>
               <a:graphicFrameLocks xmlns:a="http://schemas.openxmlformats.org/drawingml/2006/main" noChangeAspect="1"/>
@@ -2165,8 +2134,248 @@
                     <pic:cNvPr id="1" name=""/>
                     <pic:cNvPicPr/>
                   </pic:nvPicPr>
+                  <pic:blipFill rotWithShape="1">
+                    <a:blip r:embed="rId7"/>
+                    <a:srcRect r="6437"/>
+                    <a:stretch/>
+                  </pic:blipFill>
+                  <pic:spPr bwMode="auto">
+                    <a:xfrm>
+                      <a:off x="0" y="0"/>
+                      <a:ext cx="5250872" cy="2520950"/>
+                    </a:xfrm>
+                    <a:prstGeom prst="rect">
+                      <a:avLst/>
+                    </a:prstGeom>
+                    <a:ln>
+                      <a:noFill/>
+                    </a:ln>
+                    <a:extLst>
+                      <a:ext uri="{53640926-AAD7-44D8-BBD7-CCE9431645EC}">
+                        <a14:shadowObscured xmlns:a14="http://schemas.microsoft.com/office/drawing/2010/main"/>
+                      </a:ext>
+                    </a:extLst>
+                  </pic:spPr>
+                </pic:pic>
+              </a:graphicData>
+            </a:graphic>
+          </wp:inline>
+        </w:drawing>
+      </w:r>
+    </w:p>
+    <w:p>
+      <w:pPr>
+        <w:jc w:val="both"/>
+        <w:rPr>
+          <w:rFonts w:ascii="Times New Roman" w:hAnsi="Times New Roman" w:cs="Times New Roman"/>
+          <w:sz w:val="24"/>
+          <w:szCs w:val="24"/>
+          <w:lang w:val="en-US"/>
+        </w:rPr>
+      </w:pPr>
+    </w:p>
+    <w:p>
+      <w:pPr>
+        <w:jc w:val="both"/>
+        <w:rPr>
+          <w:rFonts w:ascii="Times New Roman" w:hAnsi="Times New Roman" w:cs="Times New Roman"/>
+          <w:sz w:val="24"/>
+          <w:szCs w:val="24"/>
+          <w:lang w:val="en-US"/>
+        </w:rPr>
+      </w:pPr>
+      <w:r>
+        <w:rPr>
+          <w:rFonts w:ascii="Times New Roman" w:hAnsi="Times New Roman" w:cs="Times New Roman"/>
+          <w:sz w:val="24"/>
+          <w:szCs w:val="24"/>
+          <w:lang w:val="en-US"/>
+        </w:rPr>
+        <w:t xml:space="preserve">So, we update our model parameter values using </w:t>
+      </w:r>
+      <w:r>
+        <w:rPr>
+          <w:rFonts w:ascii="Times New Roman" w:hAnsi="Times New Roman" w:cs="Times New Roman"/>
+          <w:sz w:val="24"/>
+          <w:szCs w:val="24"/>
+          <w:lang w:val="en-US"/>
+        </w:rPr>
+        <w:t xml:space="preserve"> </w:t>
+      </w:r>
+      <m:oMath>
+        <m:sSub>
+          <m:sSubPr>
+            <m:ctrlPr>
+              <w:rPr>
+                <w:rFonts w:ascii="Cambria Math" w:hAnsi="Cambria Math" w:cs="Times New Roman"/>
+                <w:i/>
+                <w:sz w:val="24"/>
+                <w:szCs w:val="24"/>
+                <w:lang w:val="en-US"/>
+              </w:rPr>
+            </m:ctrlPr>
+          </m:sSubPr>
+          <m:e>
+            <m:r>
+              <m:rPr>
+                <m:sty m:val="p"/>
+              </m:rPr>
+              <w:rPr>
+                <w:rFonts w:ascii="Cambria Math" w:hAnsi="Cambria Math" w:cs="Times New Roman"/>
+                <w:sz w:val="28"/>
+                <w:szCs w:val="28"/>
+                <w:lang w:val="en-US"/>
+              </w:rPr>
+              <m:t>θ</m:t>
+            </m:r>
+          </m:e>
+          <m:sub>
+            <m:r>
+              <w:rPr>
+                <w:rFonts w:ascii="Cambria Math" w:hAnsi="Cambria Math" w:cs="Times New Roman"/>
+                <w:sz w:val="24"/>
+                <w:szCs w:val="24"/>
+                <w:lang w:val="en-US"/>
+              </w:rPr>
+              <m:t>t+1</m:t>
+            </m:r>
+          </m:sub>
+        </m:sSub>
+        <m:r>
+          <w:rPr>
+            <w:rFonts w:ascii="Cambria Math" w:hAnsi="Cambria Math" w:cs="Times New Roman"/>
+            <w:sz w:val="24"/>
+            <w:szCs w:val="24"/>
+            <w:lang w:val="en-US"/>
+          </w:rPr>
+          <m:t xml:space="preserve">= </m:t>
+        </m:r>
+        <m:sSub>
+          <m:sSubPr>
+            <m:ctrlPr>
+              <w:rPr>
+                <w:rFonts w:ascii="Cambria Math" w:hAnsi="Cambria Math" w:cs="Times New Roman"/>
+                <w:i/>
+                <w:sz w:val="24"/>
+                <w:szCs w:val="24"/>
+                <w:lang w:val="en-US"/>
+              </w:rPr>
+            </m:ctrlPr>
+          </m:sSubPr>
+          <m:e>
+            <m:r>
+              <m:rPr>
+                <m:sty m:val="p"/>
+              </m:rPr>
+              <w:rPr>
+                <w:rFonts w:ascii="Cambria Math" w:hAnsi="Cambria Math" w:cs="Times New Roman"/>
+                <w:sz w:val="28"/>
+                <w:szCs w:val="28"/>
+                <w:lang w:val="en-US"/>
+              </w:rPr>
+              <m:t>θ</m:t>
+            </m:r>
+          </m:e>
+          <m:sub>
+            <m:r>
+              <w:rPr>
+                <w:rFonts w:ascii="Cambria Math" w:hAnsi="Cambria Math" w:cs="Times New Roman"/>
+                <w:sz w:val="24"/>
+                <w:szCs w:val="24"/>
+                <w:lang w:val="en-US"/>
+              </w:rPr>
+              <m:t>t</m:t>
+            </m:r>
+          </m:sub>
+        </m:sSub>
+        <m:r>
+          <w:rPr>
+            <w:rFonts w:ascii="Cambria Math" w:hAnsi="Cambria Math" w:cs="Times New Roman"/>
+            <w:sz w:val="24"/>
+            <w:szCs w:val="24"/>
+            <w:lang w:val="en-US"/>
+          </w:rPr>
+          <m:t xml:space="preserve">+ </m:t>
+        </m:r>
+        <m:sSub>
+          <m:sSubPr>
+            <m:ctrlPr>
+              <w:rPr>
+                <w:rFonts w:ascii="Cambria Math" w:hAnsi="Cambria Math" w:cs="Times New Roman"/>
+                <w:i/>
+                <w:sz w:val="24"/>
+                <w:szCs w:val="24"/>
+                <w:lang w:val="en-US"/>
+              </w:rPr>
+            </m:ctrlPr>
+          </m:sSubPr>
+          <m:e>
+            <m:r>
+              <w:rPr>
+                <w:rFonts w:ascii="Cambria Math" w:hAnsi="Cambria Math" w:cs="Times New Roman"/>
+                <w:sz w:val="24"/>
+                <w:szCs w:val="24"/>
+                <w:lang w:val="en-US"/>
+              </w:rPr>
+              <m:t>g</m:t>
+            </m:r>
+          </m:e>
+          <m:sub>
+            <m:r>
+              <w:rPr>
+                <w:rFonts w:ascii="Cambria Math" w:hAnsi="Cambria Math" w:cs="Times New Roman"/>
+                <w:sz w:val="24"/>
+                <w:szCs w:val="24"/>
+                <w:lang w:val="en-US"/>
+              </w:rPr>
+              <m:t>t</m:t>
+            </m:r>
+          </m:sub>
+        </m:sSub>
+      </m:oMath>
+    </w:p>
+    <w:p>
+      <w:pPr>
+        <w:ind w:left="360"/>
+        <w:jc w:val="center"/>
+        <w:rPr>
+          <w:rFonts w:ascii="Times New Roman" w:hAnsi="Times New Roman" w:cs="Times New Roman"/>
+          <w:sz w:val="24"/>
+          <w:szCs w:val="24"/>
+          <w:lang w:val="en-US"/>
+        </w:rPr>
+      </w:pPr>
+      <w:r>
+        <w:rPr>
+          <w:rFonts w:ascii="Times New Roman" w:hAnsi="Times New Roman" w:cs="Times New Roman"/>
+          <w:noProof/>
+          <w:sz w:val="24"/>
+          <w:szCs w:val="24"/>
+          <w:lang w:val="en-US"/>
+        </w:rPr>
+        <w:drawing>
+          <wp:inline distT="0" distB="0" distL="0" distR="0" wp14:anchorId="00399F17" wp14:editId="5EBFB31F">
+            <wp:extent cx="4534532" cy="2223655"/>
+            <wp:effectExtent l="0" t="0" r="0" b="0"/>
+            <wp:docPr id="5" name="Picture 5" descr="A close up of a map&#10;&#10;Description automatically generated"/>
+            <wp:cNvGraphicFramePr>
+              <a:graphicFrameLocks xmlns:a="http://schemas.openxmlformats.org/drawingml/2006/main" noChangeAspect="1"/>
+            </wp:cNvGraphicFramePr>
+            <a:graphic xmlns:a="http://schemas.openxmlformats.org/drawingml/2006/main">
+              <a:graphicData uri="http://schemas.openxmlformats.org/drawingml/2006/picture">
+                <pic:pic xmlns:pic="http://schemas.openxmlformats.org/drawingml/2006/picture">
+                  <pic:nvPicPr>
+                    <pic:cNvPr id="5" name="Screen Shot 2019-09-02 at 7.42.28 AM.png"/>
+                    <pic:cNvPicPr/>
+                  </pic:nvPicPr>
                   <pic:blipFill>
-                    <a:blip r:embed="rId7"/>
+                    <a:blip r:embed="rId8" cstate="print">
+                      <a:extLst>
+                        <a:ext uri="{28A0092B-C50C-407E-A947-70E740481C1C}">
+                          <a14:useLocalDpi xmlns:a14="http://schemas.microsoft.com/office/drawing/2010/main" val="0"/>
+                        </a:ext>
+                      </a:extLst>
+                    </a:blip>
                     <a:stretch>
                       <a:fillRect/>
                     </a:stretch>
@@ -2174,7 +2383,7 @@
                   <pic:spPr>
                     <a:xfrm>
                       <a:off x="0" y="0"/>
-                      <a:ext cx="5612130" cy="2520950"/>
+                      <a:ext cx="4553116" cy="2232768"/>
                     </a:xfrm>
                     <a:prstGeom prst="rect">
                       <a:avLst/>
@@ -2197,12 +2406,14 @@
           <w:lang w:val="en-US"/>
         </w:rPr>
       </w:pPr>
-      <w:bookmarkStart w:id="0" w:name="_GoBack"/>
-      <w:bookmarkEnd w:id="0"/>
-    </w:p>
-    <w:p>
-      <w:pPr>
-        <w:ind w:left="360"/>
+    </w:p>
+    <w:p>
+      <w:pPr>
+        <w:pStyle w:val="ListParagraph"/>
+        <w:numPr>
+          <w:ilvl w:val="0"/>
+          <w:numId w:val="3"/>
+        </w:numPr>
         <w:jc w:val="both"/>
         <w:rPr>
           <w:rFonts w:ascii="Times New Roman" w:hAnsi="Times New Roman" w:cs="Times New Roman"/>
@@ -2211,55 +2422,7 @@
           <w:lang w:val="en-US"/>
         </w:rPr>
       </w:pPr>
-    </w:p>
-    <w:p>
-      <w:pPr>
-        <w:jc w:val="both"/>
-        <w:rPr>
-          <w:rFonts w:ascii="Times New Roman" w:hAnsi="Times New Roman" w:cs="Times New Roman"/>
-          <w:sz w:val="24"/>
-          <w:szCs w:val="24"/>
-          <w:lang w:val="en-US"/>
-        </w:rPr>
-      </w:pPr>
-    </w:p>
-    <w:p>
-      <w:pPr>
-        <w:jc w:val="both"/>
-        <w:rPr>
-          <w:rFonts w:ascii="Times New Roman" w:hAnsi="Times New Roman" w:cs="Times New Roman"/>
-          <w:sz w:val="24"/>
-          <w:szCs w:val="24"/>
-          <w:lang w:val="en-US"/>
-        </w:rPr>
-      </w:pPr>
-    </w:p>
-    <w:p>
-      <w:pPr>
-        <w:jc w:val="both"/>
-        <w:rPr>
-          <w:rFonts w:ascii="Times New Roman" w:hAnsi="Times New Roman" w:cs="Times New Roman"/>
-          <w:sz w:val="24"/>
-          <w:szCs w:val="24"/>
-          <w:lang w:val="en-US"/>
-        </w:rPr>
-      </w:pPr>
-    </w:p>
-    <w:p>
-      <w:pPr>
-        <w:jc w:val="both"/>
-        <w:rPr>
-          <w:rFonts w:ascii="Times New Roman" w:hAnsi="Times New Roman" w:cs="Times New Roman"/>
-          <w:sz w:val="24"/>
-          <w:szCs w:val="24"/>
-          <w:lang w:val="en-US"/>
-        </w:rPr>
-      </w:pPr>
-    </w:p>
-    <w:p>
-      <w:pPr>
-        <w:pStyle w:val="Prrafodelista"/>
-        <w:jc w:val="both"/>
+      <w:r>
         <w:rPr>
           <w:rFonts w:ascii="Times New Roman" w:hAnsi="Times New Roman" w:cs="Times New Roman"/>
           <w:b/>
@@ -2268,7 +2431,8 @@
           <w:szCs w:val="28"/>
           <w:lang w:val="en-US"/>
         </w:rPr>
-      </w:pPr>
+        <w:t>Optimization as a model for few shot learning</w:t>
+      </w:r>
     </w:p>
     <w:p>
       <w:pPr>
@@ -2280,6 +2444,915 @@
           <w:lang w:val="en-US"/>
         </w:rPr>
       </w:pPr>
+      <w:r>
+        <w:rPr>
+          <w:rFonts w:ascii="Times New Roman" w:hAnsi="Times New Roman" w:cs="Times New Roman"/>
+          <w:sz w:val="24"/>
+          <w:szCs w:val="24"/>
+          <w:lang w:val="en-US"/>
+        </w:rPr>
+        <w:t>In few shot learning settings, gradient descent fails abruptly due to very few data points.</w:t>
+      </w:r>
+    </w:p>
+    <w:p>
+      <w:pPr>
+        <w:jc w:val="both"/>
+        <w:rPr>
+          <w:rFonts w:ascii="Times New Roman" w:hAnsi="Times New Roman" w:cs="Times New Roman"/>
+          <w:sz w:val="24"/>
+          <w:szCs w:val="24"/>
+          <w:lang w:val="en-US"/>
+        </w:rPr>
+      </w:pPr>
+      <w:r>
+        <w:rPr>
+          <w:rFonts w:ascii="Times New Roman" w:hAnsi="Times New Roman" w:cs="Times New Roman"/>
+          <w:sz w:val="24"/>
+          <w:szCs w:val="24"/>
+          <w:lang w:val="en-US"/>
+        </w:rPr>
+        <w:t>Gradient descent optimization requires more data points to reach the convergence and minimize the loss.</w:t>
+      </w:r>
+      <w:r>
+        <w:rPr>
+          <w:rFonts w:ascii="Times New Roman" w:hAnsi="Times New Roman" w:cs="Times New Roman"/>
+          <w:sz w:val="24"/>
+          <w:szCs w:val="24"/>
+          <w:lang w:val="en-US"/>
+        </w:rPr>
+        <w:t xml:space="preserve"> So, we need a better technique.</w:t>
+      </w:r>
+    </w:p>
+    <w:p>
+      <w:pPr>
+        <w:pStyle w:val="ListParagraph"/>
+        <w:numPr>
+          <w:ilvl w:val="0"/>
+          <w:numId w:val="3"/>
+        </w:numPr>
+        <w:jc w:val="both"/>
+        <w:rPr>
+          <w:rFonts w:ascii="Times New Roman" w:hAnsi="Times New Roman" w:cs="Times New Roman"/>
+          <w:b/>
+          <w:bCs/>
+          <w:sz w:val="28"/>
+          <w:szCs w:val="28"/>
+          <w:lang w:val="en-US"/>
+        </w:rPr>
+      </w:pPr>
+      <w:r>
+        <w:rPr>
+          <w:rFonts w:ascii="Times New Roman" w:hAnsi="Times New Roman" w:cs="Times New Roman"/>
+          <w:b/>
+          <w:bCs/>
+          <w:sz w:val="28"/>
+          <w:szCs w:val="28"/>
+          <w:lang w:val="en-US"/>
+        </w:rPr>
+        <w:t>RNN</w:t>
+      </w:r>
+      <w:r>
+        <w:rPr>
+          <w:rFonts w:ascii="Times New Roman" w:hAnsi="Times New Roman" w:cs="Times New Roman"/>
+          <w:b/>
+          <w:bCs/>
+          <w:sz w:val="28"/>
+          <w:szCs w:val="28"/>
+          <w:lang w:val="en-US"/>
+        </w:rPr>
+        <w:t xml:space="preserve"> Recurrent Neural Network</w:t>
+      </w:r>
+    </w:p>
+    <w:p>
+      <w:pPr>
+        <w:jc w:val="both"/>
+        <w:rPr>
+          <w:rFonts w:ascii="Times New Roman" w:hAnsi="Times New Roman" w:cs="Times New Roman"/>
+          <w:sz w:val="24"/>
+          <w:szCs w:val="24"/>
+          <w:lang w:val="en-US"/>
+        </w:rPr>
+      </w:pPr>
+      <w:r>
+        <w:rPr>
+          <w:rFonts w:ascii="Times New Roman" w:hAnsi="Times New Roman" w:cs="Times New Roman"/>
+          <w:sz w:val="24"/>
+          <w:szCs w:val="24"/>
+          <w:lang w:val="en-US"/>
+        </w:rPr>
+        <w:t>RNN are a type of artificial neural network design to recognize patterns in sequence of data. These algorithms take time and sequence into account, they haver temporal dimension.</w:t>
+      </w:r>
+    </w:p>
+    <w:p>
+      <w:pPr>
+        <w:jc w:val="both"/>
+        <w:rPr>
+          <w:rFonts w:ascii="Times New Roman" w:hAnsi="Times New Roman" w:cs="Times New Roman"/>
+          <w:sz w:val="24"/>
+          <w:szCs w:val="24"/>
+          <w:lang w:val="en-US"/>
+        </w:rPr>
+      </w:pPr>
+      <w:r>
+        <w:rPr>
+          <w:rFonts w:ascii="Times New Roman" w:hAnsi="Times New Roman" w:cs="Times New Roman"/>
+          <w:sz w:val="24"/>
+          <w:szCs w:val="24"/>
+          <w:lang w:val="en-US"/>
+        </w:rPr>
+        <w:t>RNN are applicable even to images, which can be decomposed into a series of patches and treated as a sequence.</w:t>
+      </w:r>
+    </w:p>
+    <w:p>
+      <w:pPr>
+        <w:jc w:val="both"/>
+        <w:rPr>
+          <w:rFonts w:ascii="Times New Roman" w:hAnsi="Times New Roman" w:cs="Times New Roman"/>
+          <w:sz w:val="24"/>
+          <w:szCs w:val="24"/>
+          <w:lang w:val="en-US"/>
+        </w:rPr>
+      </w:pPr>
+      <w:r>
+        <w:rPr>
+          <w:rFonts w:ascii="Times New Roman" w:hAnsi="Times New Roman" w:cs="Times New Roman"/>
+          <w:sz w:val="24"/>
+          <w:szCs w:val="24"/>
+          <w:lang w:val="en-US"/>
+        </w:rPr>
+        <w:t>RNN possess a certain type of memory, and memory is also part of the human condition.</w:t>
+      </w:r>
+    </w:p>
+    <w:p>
+      <w:pPr>
+        <w:jc w:val="both"/>
+        <w:rPr>
+          <w:rFonts w:ascii="Times New Roman" w:hAnsi="Times New Roman" w:cs="Times New Roman"/>
+          <w:sz w:val="24"/>
+          <w:szCs w:val="24"/>
+          <w:lang w:val="en-US"/>
+        </w:rPr>
+      </w:pPr>
+      <w:r>
+        <w:rPr>
+          <w:rFonts w:ascii="Times New Roman" w:hAnsi="Times New Roman" w:cs="Times New Roman"/>
+          <w:sz w:val="24"/>
+          <w:szCs w:val="24"/>
+          <w:lang w:val="en-US"/>
+        </w:rPr>
+        <w:t xml:space="preserve">The information works in a cycle through a loop. It means, their input </w:t>
+      </w:r>
+      <w:r>
+        <w:rPr>
+          <w:rFonts w:ascii="Times New Roman" w:hAnsi="Times New Roman" w:cs="Times New Roman"/>
+          <w:sz w:val="24"/>
+          <w:szCs w:val="24"/>
+          <w:lang w:val="en-US"/>
+        </w:rPr>
+        <w:t>is</w:t>
+      </w:r>
+      <w:r>
+        <w:rPr>
+          <w:rFonts w:ascii="Times New Roman" w:hAnsi="Times New Roman" w:cs="Times New Roman"/>
+          <w:sz w:val="24"/>
+          <w:szCs w:val="24"/>
+          <w:lang w:val="en-US"/>
+        </w:rPr>
+        <w:t xml:space="preserve"> not just the unique to take </w:t>
+      </w:r>
+      <w:proofErr w:type="gramStart"/>
+      <w:r>
+        <w:rPr>
+          <w:rFonts w:ascii="Times New Roman" w:hAnsi="Times New Roman" w:cs="Times New Roman"/>
+          <w:sz w:val="24"/>
+          <w:szCs w:val="24"/>
+          <w:lang w:val="en-US"/>
+        </w:rPr>
+        <w:t>account</w:t>
+      </w:r>
+      <w:proofErr w:type="gramEnd"/>
+      <w:r>
+        <w:rPr>
+          <w:rFonts w:ascii="Times New Roman" w:hAnsi="Times New Roman" w:cs="Times New Roman"/>
+          <w:sz w:val="24"/>
+          <w:szCs w:val="24"/>
+          <w:lang w:val="en-US"/>
+        </w:rPr>
+        <w:t xml:space="preserve"> but they have perceived previously in time.</w:t>
+      </w:r>
+    </w:p>
+    <w:p>
+      <w:pPr>
+        <w:jc w:val="both"/>
+        <w:rPr>
+          <w:rFonts w:ascii="Times New Roman" w:hAnsi="Times New Roman" w:cs="Times New Roman"/>
+          <w:sz w:val="24"/>
+          <w:szCs w:val="24"/>
+          <w:lang w:val="en-US"/>
+        </w:rPr>
+      </w:pPr>
+      <w:r>
+        <w:rPr>
+          <w:rFonts w:ascii="Times New Roman" w:hAnsi="Times New Roman" w:cs="Times New Roman"/>
+          <w:noProof/>
+          <w:sz w:val="24"/>
+          <w:szCs w:val="24"/>
+          <w:lang w:val="en-US"/>
+        </w:rPr>
+        <w:drawing>
+          <wp:inline distT="0" distB="0" distL="0" distR="0" wp14:anchorId="649E1F50" wp14:editId="5BC76FD1">
+            <wp:extent cx="5612130" cy="2051685"/>
+            <wp:effectExtent l="0" t="0" r="1270" b="5715"/>
+            <wp:docPr id="6" name="Picture 6" descr="A picture containing object&#10;&#10;Description automatically generated"/>
+            <wp:cNvGraphicFramePr>
+              <a:graphicFrameLocks xmlns:a="http://schemas.openxmlformats.org/drawingml/2006/main" noChangeAspect="1"/>
+            </wp:cNvGraphicFramePr>
+            <a:graphic xmlns:a="http://schemas.openxmlformats.org/drawingml/2006/main">
+              <a:graphicData uri="http://schemas.openxmlformats.org/drawingml/2006/picture">
+                <pic:pic xmlns:pic="http://schemas.openxmlformats.org/drawingml/2006/picture">
+                  <pic:nvPicPr>
+                    <pic:cNvPr id="6" name="Screen Shot 2019-09-02 at 7.54.58 AM.png"/>
+                    <pic:cNvPicPr/>
+                  </pic:nvPicPr>
+                  <pic:blipFill>
+                    <a:blip r:embed="rId9" cstate="print">
+                      <a:extLst>
+                        <a:ext uri="{28A0092B-C50C-407E-A947-70E740481C1C}">
+                          <a14:useLocalDpi xmlns:a14="http://schemas.microsoft.com/office/drawing/2010/main" val="0"/>
+                        </a:ext>
+                      </a:extLst>
+                    </a:blip>
+                    <a:stretch>
+                      <a:fillRect/>
+                    </a:stretch>
+                  </pic:blipFill>
+                  <pic:spPr>
+                    <a:xfrm>
+                      <a:off x="0" y="0"/>
+                      <a:ext cx="5612130" cy="2051685"/>
+                    </a:xfrm>
+                    <a:prstGeom prst="rect">
+                      <a:avLst/>
+                    </a:prstGeom>
+                  </pic:spPr>
+                </pic:pic>
+              </a:graphicData>
+            </a:graphic>
+          </wp:inline>
+        </w:drawing>
+      </w:r>
+    </w:p>
+    <w:p>
+      <w:pPr>
+        <w:jc w:val="both"/>
+        <w:rPr>
+          <w:rFonts w:ascii="Times New Roman" w:hAnsi="Times New Roman" w:cs="Times New Roman"/>
+          <w:sz w:val="24"/>
+          <w:szCs w:val="24"/>
+          <w:lang w:val="en-US"/>
+        </w:rPr>
+      </w:pPr>
+      <w:r>
+        <w:rPr>
+          <w:rFonts w:ascii="Times New Roman" w:hAnsi="Times New Roman" w:cs="Times New Roman"/>
+          <w:sz w:val="24"/>
+          <w:szCs w:val="24"/>
+          <w:lang w:val="en-US"/>
+        </w:rPr>
+        <w:t xml:space="preserve">The decision a recurrent net </w:t>
+      </w:r>
+      <w:r>
+        <w:rPr>
+          <w:rFonts w:ascii="Times New Roman" w:hAnsi="Times New Roman" w:cs="Times New Roman"/>
+          <w:sz w:val="24"/>
+          <w:szCs w:val="24"/>
+          <w:lang w:val="en-US"/>
+        </w:rPr>
+        <w:t>reached at time step t-1 affects the decision it will reach one moment later at time step t. Therefore, RNN has two sources of input, the present and recent past.</w:t>
+      </w:r>
+    </w:p>
+    <w:p>
+      <w:pPr>
+        <w:jc w:val="both"/>
+        <w:rPr>
+          <w:rFonts w:ascii="Times New Roman" w:hAnsi="Times New Roman" w:cs="Times New Roman"/>
+          <w:sz w:val="24"/>
+          <w:szCs w:val="24"/>
+          <w:lang w:val="en-US"/>
+        </w:rPr>
+      </w:pPr>
+      <w:r>
+        <w:rPr>
+          <w:rFonts w:ascii="Times New Roman" w:hAnsi="Times New Roman" w:cs="Times New Roman"/>
+          <w:sz w:val="24"/>
+          <w:szCs w:val="24"/>
+          <w:lang w:val="en-US"/>
+        </w:rPr>
+        <w:t>Sequential information is preserved in the RNN hidden state, which manages to span many time steps as it cascades forward to affect the processing of each new example.</w:t>
+      </w:r>
+    </w:p>
+    <w:p>
+      <w:pPr>
+        <w:jc w:val="both"/>
+        <w:rPr>
+          <w:rFonts w:ascii="Times New Roman" w:hAnsi="Times New Roman" w:cs="Times New Roman"/>
+          <w:sz w:val="24"/>
+          <w:szCs w:val="24"/>
+          <w:lang w:val="en-US"/>
+        </w:rPr>
+      </w:pPr>
+      <w:r>
+        <w:rPr>
+          <w:rFonts w:ascii="Times New Roman" w:hAnsi="Times New Roman" w:cs="Times New Roman"/>
+          <w:sz w:val="24"/>
+          <w:szCs w:val="24"/>
+          <w:lang w:val="en-US"/>
+        </w:rPr>
+        <w:t>Long term dependencies are the correlations between events separated by many moments. An even downstream in time depends upon, and is a function of, more or one events that came before.</w:t>
+      </w:r>
+    </w:p>
+    <w:p>
+      <w:pPr>
+        <w:jc w:val="both"/>
+        <w:rPr>
+          <w:rFonts w:ascii="Times New Roman" w:hAnsi="Times New Roman" w:cs="Times New Roman"/>
+          <w:sz w:val="24"/>
+          <w:szCs w:val="24"/>
+          <w:lang w:val="en-US"/>
+        </w:rPr>
+      </w:pPr>
+      <w:r>
+        <w:rPr>
+          <w:rFonts w:ascii="Times New Roman" w:hAnsi="Times New Roman" w:cs="Times New Roman"/>
+          <w:sz w:val="24"/>
+          <w:szCs w:val="24"/>
+          <w:lang w:val="en-US"/>
+        </w:rPr>
+        <w:t>Process of carrying memory forward mathematically:</w:t>
+      </w:r>
+    </w:p>
+    <w:p>
+      <w:pPr>
+        <w:jc w:val="center"/>
+        <w:rPr>
+          <w:rFonts w:ascii="Times New Roman" w:hAnsi="Times New Roman" w:cs="Times New Roman"/>
+          <w:sz w:val="24"/>
+          <w:szCs w:val="24"/>
+          <w:lang w:val="en-US"/>
+        </w:rPr>
+      </w:pPr>
+      <w:r>
+        <w:rPr>
+          <w:rFonts w:ascii="Times New Roman" w:hAnsi="Times New Roman" w:cs="Times New Roman"/>
+          <w:noProof/>
+          <w:sz w:val="24"/>
+          <w:szCs w:val="24"/>
+          <w:lang w:val="en-US"/>
+        </w:rPr>
+        <w:drawing>
+          <wp:inline distT="0" distB="0" distL="0" distR="0" wp14:anchorId="6BCAB9C9" wp14:editId="13CFD72B">
+            <wp:extent cx="1462405" cy="296183"/>
+            <wp:effectExtent l="0" t="0" r="0" b="0"/>
+            <wp:docPr id="8" name="Picture 8" descr="A close up of a clock&#10;&#10;Description automatically generated"/>
+            <wp:cNvGraphicFramePr>
+              <a:graphicFrameLocks xmlns:a="http://schemas.openxmlformats.org/drawingml/2006/main" noChangeAspect="1"/>
+            </wp:cNvGraphicFramePr>
+            <a:graphic xmlns:a="http://schemas.openxmlformats.org/drawingml/2006/main">
+              <a:graphicData uri="http://schemas.openxmlformats.org/drawingml/2006/picture">
+                <pic:pic xmlns:pic="http://schemas.openxmlformats.org/drawingml/2006/picture">
+                  <pic:nvPicPr>
+                    <pic:cNvPr id="8" name="Screen Shot 2019-09-02 at 8.13.55 AM.png"/>
+                    <pic:cNvPicPr/>
+                  </pic:nvPicPr>
+                  <pic:blipFill>
+                    <a:blip r:embed="rId10" cstate="print">
+                      <a:extLst>
+                        <a:ext uri="{28A0092B-C50C-407E-A947-70E740481C1C}">
+                          <a14:useLocalDpi xmlns:a14="http://schemas.microsoft.com/office/drawing/2010/main" val="0"/>
+                        </a:ext>
+                      </a:extLst>
+                    </a:blip>
+                    <a:stretch>
+                      <a:fillRect/>
+                    </a:stretch>
+                  </pic:blipFill>
+                  <pic:spPr>
+                    <a:xfrm>
+                      <a:off x="0" y="0"/>
+                      <a:ext cx="1681447" cy="340546"/>
+                    </a:xfrm>
+                    <a:prstGeom prst="rect">
+                      <a:avLst/>
+                    </a:prstGeom>
+                  </pic:spPr>
+                </pic:pic>
+              </a:graphicData>
+            </a:graphic>
+          </wp:inline>
+        </w:drawing>
+      </w:r>
+    </w:p>
+    <w:p>
+      <w:pPr>
+        <w:jc w:val="both"/>
+        <w:rPr>
+          <w:rFonts w:ascii="Times New Roman" w:eastAsiaTheme="minorEastAsia" w:hAnsi="Times New Roman" w:cs="Times New Roman"/>
+          <w:sz w:val="24"/>
+          <w:szCs w:val="24"/>
+          <w:lang w:val="en-US"/>
+        </w:rPr>
+      </w:pPr>
+      <w:r>
+        <w:rPr>
+          <w:rFonts w:ascii="Times New Roman" w:hAnsi="Times New Roman" w:cs="Times New Roman"/>
+          <w:sz w:val="24"/>
+          <w:szCs w:val="24"/>
+          <w:lang w:val="en-US"/>
+        </w:rPr>
+        <w:lastRenderedPageBreak/>
+        <w:t xml:space="preserve">The hidden state at time step is </w:t>
+      </w:r>
+      <m:oMath>
+        <m:sSub>
+          <m:sSubPr>
+            <m:ctrlPr>
+              <w:rPr>
+                <w:rFonts w:ascii="Cambria Math" w:hAnsi="Cambria Math" w:cs="Times New Roman"/>
+                <w:i/>
+                <w:sz w:val="24"/>
+                <w:szCs w:val="24"/>
+                <w:lang w:val="en-US"/>
+              </w:rPr>
+            </m:ctrlPr>
+          </m:sSubPr>
+          <m:e>
+            <m:r>
+              <w:rPr>
+                <w:rFonts w:ascii="Cambria Math" w:hAnsi="Cambria Math" w:cs="Times New Roman"/>
+                <w:sz w:val="24"/>
+                <w:szCs w:val="24"/>
+                <w:lang w:val="en-US"/>
+              </w:rPr>
+              <m:t>h</m:t>
+            </m:r>
+          </m:e>
+          <m:sub>
+            <m:r>
+              <w:rPr>
+                <w:rFonts w:ascii="Cambria Math" w:hAnsi="Cambria Math" w:cs="Times New Roman"/>
+                <w:sz w:val="24"/>
+                <w:szCs w:val="24"/>
+                <w:lang w:val="en-US"/>
+              </w:rPr>
+              <m:t>t</m:t>
+            </m:r>
+          </m:sub>
+        </m:sSub>
+      </m:oMath>
+      <w:r>
+        <w:rPr>
+          <w:rFonts w:ascii="Times New Roman" w:eastAsiaTheme="minorEastAsia" w:hAnsi="Times New Roman" w:cs="Times New Roman"/>
+          <w:sz w:val="24"/>
+          <w:szCs w:val="24"/>
+          <w:lang w:val="en-US"/>
+        </w:rPr>
+        <w:t xml:space="preserve">. It is a function of the input at the same time step </w:t>
+      </w:r>
+      <m:oMath>
+        <m:sSub>
+          <m:sSubPr>
+            <m:ctrlPr>
+              <w:rPr>
+                <w:rFonts w:ascii="Cambria Math" w:hAnsi="Cambria Math" w:cs="Times New Roman"/>
+                <w:i/>
+                <w:sz w:val="24"/>
+                <w:szCs w:val="24"/>
+                <w:lang w:val="en-US"/>
+              </w:rPr>
+            </m:ctrlPr>
+          </m:sSubPr>
+          <m:e>
+            <m:r>
+              <w:rPr>
+                <w:rFonts w:ascii="Cambria Math" w:hAnsi="Cambria Math" w:cs="Times New Roman"/>
+                <w:sz w:val="24"/>
+                <w:szCs w:val="24"/>
+                <w:lang w:val="en-US"/>
+              </w:rPr>
+              <m:t>X</m:t>
+            </m:r>
+          </m:e>
+          <m:sub>
+            <m:r>
+              <w:rPr>
+                <w:rFonts w:ascii="Cambria Math" w:hAnsi="Cambria Math" w:cs="Times New Roman"/>
+                <w:sz w:val="24"/>
+                <w:szCs w:val="24"/>
+                <w:lang w:val="en-US"/>
+              </w:rPr>
+              <m:t>t</m:t>
+            </m:r>
+          </m:sub>
+        </m:sSub>
+      </m:oMath>
+      <w:r>
+        <w:rPr>
+          <w:rFonts w:ascii="Times New Roman" w:eastAsiaTheme="minorEastAsia" w:hAnsi="Times New Roman" w:cs="Times New Roman"/>
+          <w:sz w:val="24"/>
+          <w:szCs w:val="24"/>
+          <w:lang w:val="en-US"/>
+        </w:rPr>
+        <w:t xml:space="preserve"> modified by weight matrix W. All is added to hidden state at the previous time </w:t>
+      </w:r>
+      <m:oMath>
+        <m:sSub>
+          <m:sSubPr>
+            <m:ctrlPr>
+              <w:rPr>
+                <w:rFonts w:ascii="Cambria Math" w:hAnsi="Cambria Math" w:cs="Times New Roman"/>
+                <w:i/>
+                <w:sz w:val="24"/>
+                <w:szCs w:val="24"/>
+                <w:lang w:val="en-US"/>
+              </w:rPr>
+            </m:ctrlPr>
+          </m:sSubPr>
+          <m:e>
+            <m:r>
+              <w:rPr>
+                <w:rFonts w:ascii="Cambria Math" w:hAnsi="Cambria Math" w:cs="Times New Roman"/>
+                <w:sz w:val="24"/>
+                <w:szCs w:val="24"/>
+                <w:lang w:val="en-US"/>
+              </w:rPr>
+              <m:t>h</m:t>
+            </m:r>
+          </m:e>
+          <m:sub>
+            <m:r>
+              <w:rPr>
+                <w:rFonts w:ascii="Cambria Math" w:hAnsi="Cambria Math" w:cs="Times New Roman"/>
+                <w:sz w:val="24"/>
+                <w:szCs w:val="24"/>
+                <w:lang w:val="en-US"/>
+              </w:rPr>
+              <m:t>t</m:t>
+            </m:r>
+            <m:r>
+              <w:rPr>
+                <w:rFonts w:ascii="Cambria Math" w:hAnsi="Cambria Math" w:cs="Times New Roman"/>
+                <w:sz w:val="24"/>
+                <w:szCs w:val="24"/>
+                <w:lang w:val="en-US"/>
+              </w:rPr>
+              <m:t>-1</m:t>
+            </m:r>
+          </m:sub>
+        </m:sSub>
+      </m:oMath>
+      <w:r>
+        <w:rPr>
+          <w:rFonts w:ascii="Times New Roman" w:eastAsiaTheme="minorEastAsia" w:hAnsi="Times New Roman" w:cs="Times New Roman"/>
+          <w:sz w:val="24"/>
+          <w:szCs w:val="24"/>
+          <w:lang w:val="en-US"/>
+        </w:rPr>
+        <w:t xml:space="preserve"> multiplied by its own hidden-state-to-hidden-state matrix U.</w:t>
+      </w:r>
+    </w:p>
+    <w:p>
+      <w:pPr>
+        <w:jc w:val="both"/>
+        <w:rPr>
+          <w:rFonts w:ascii="Times New Roman" w:eastAsiaTheme="minorEastAsia" w:hAnsi="Times New Roman" w:cs="Times New Roman"/>
+          <w:sz w:val="24"/>
+          <w:szCs w:val="24"/>
+          <w:lang w:val="en-US"/>
+        </w:rPr>
+      </w:pPr>
+      <w:r>
+        <w:rPr>
+          <w:rFonts w:ascii="Times New Roman" w:eastAsiaTheme="minorEastAsia" w:hAnsi="Times New Roman" w:cs="Times New Roman"/>
+          <w:sz w:val="24"/>
+          <w:szCs w:val="24"/>
+          <w:lang w:val="en-US"/>
+        </w:rPr>
+        <w:t xml:space="preserve">U matrix are filters that determine how much importance according to both the present </w:t>
+      </w:r>
+      <w:proofErr w:type="spellStart"/>
+      <w:r>
+        <w:rPr>
+          <w:rFonts w:ascii="Times New Roman" w:eastAsiaTheme="minorEastAsia" w:hAnsi="Times New Roman" w:cs="Times New Roman"/>
+          <w:sz w:val="24"/>
+          <w:szCs w:val="24"/>
+          <w:lang w:val="en-US"/>
+        </w:rPr>
+        <w:t>imput</w:t>
+      </w:r>
+      <w:proofErr w:type="spellEnd"/>
+      <w:r>
+        <w:rPr>
+          <w:rFonts w:ascii="Times New Roman" w:eastAsiaTheme="minorEastAsia" w:hAnsi="Times New Roman" w:cs="Times New Roman"/>
+          <w:sz w:val="24"/>
+          <w:szCs w:val="24"/>
+          <w:lang w:val="en-US"/>
+        </w:rPr>
+        <w:t xml:space="preserve"> and past state hidden state. The error return via backpropagation ad be used to adjust their weights. </w:t>
+      </w:r>
+      <w:r>
+        <w:rPr>
+          <w:rFonts w:ascii="Cambria Math" w:hAnsi="Cambria Math" w:cs="Times New Roman"/>
+          <w:sz w:val="28"/>
+          <w:szCs w:val="28"/>
+          <w:lang w:val="en-US"/>
+        </w:rPr>
+        <w:t>Φ</w:t>
+      </w:r>
+      <w:r>
+        <w:rPr>
+          <w:rFonts w:ascii="Cambria Math" w:hAnsi="Cambria Math" w:cs="Times New Roman"/>
+          <w:sz w:val="28"/>
+          <w:szCs w:val="28"/>
+          <w:lang w:val="en-US"/>
+        </w:rPr>
+        <w:t xml:space="preserve"> </w:t>
+      </w:r>
+      <w:r>
+        <w:rPr>
+          <w:rFonts w:ascii="Times New Roman" w:hAnsi="Times New Roman" w:cs="Times New Roman"/>
+          <w:sz w:val="24"/>
+          <w:szCs w:val="24"/>
+          <w:lang w:val="en-US"/>
+        </w:rPr>
+        <w:t>is the activation function.</w:t>
+      </w:r>
+    </w:p>
+    <w:p>
+      <w:pPr>
+        <w:jc w:val="center"/>
+        <w:rPr>
+          <w:rFonts w:ascii="Times New Roman" w:hAnsi="Times New Roman" w:cs="Times New Roman"/>
+          <w:sz w:val="24"/>
+          <w:szCs w:val="24"/>
+          <w:lang w:val="en-US"/>
+        </w:rPr>
+      </w:pPr>
+      <w:r>
+        <w:rPr>
+          <w:rFonts w:ascii="Times New Roman" w:hAnsi="Times New Roman" w:cs="Times New Roman"/>
+          <w:noProof/>
+          <w:sz w:val="24"/>
+          <w:szCs w:val="24"/>
+          <w:lang w:val="en-US"/>
+        </w:rPr>
+        <w:drawing>
+          <wp:inline distT="0" distB="0" distL="0" distR="0" wp14:anchorId="18DBF42B" wp14:editId="02C11EB2">
+            <wp:extent cx="2909454" cy="2209579"/>
+            <wp:effectExtent l="0" t="0" r="0" b="635"/>
+            <wp:docPr id="9" name="Picture 9"/>
+            <wp:cNvGraphicFramePr>
+              <a:graphicFrameLocks xmlns:a="http://schemas.openxmlformats.org/drawingml/2006/main" noChangeAspect="1"/>
+            </wp:cNvGraphicFramePr>
+            <a:graphic xmlns:a="http://schemas.openxmlformats.org/drawingml/2006/main">
+              <a:graphicData uri="http://schemas.openxmlformats.org/drawingml/2006/picture">
+                <pic:pic xmlns:pic="http://schemas.openxmlformats.org/drawingml/2006/picture">
+                  <pic:nvPicPr>
+                    <pic:cNvPr id="9" name="Screen Shot 2019-09-02 at 8.20.56 AM.png"/>
+                    <pic:cNvPicPr/>
+                  </pic:nvPicPr>
+                  <pic:blipFill>
+                    <a:blip r:embed="rId11" cstate="print">
+                      <a:extLst>
+                        <a:ext uri="{28A0092B-C50C-407E-A947-70E740481C1C}">
+                          <a14:useLocalDpi xmlns:a14="http://schemas.microsoft.com/office/drawing/2010/main" val="0"/>
+                        </a:ext>
+                      </a:extLst>
+                    </a:blip>
+                    <a:stretch>
+                      <a:fillRect/>
+                    </a:stretch>
+                  </pic:blipFill>
+                  <pic:spPr>
+                    <a:xfrm>
+                      <a:off x="0" y="0"/>
+                      <a:ext cx="2924806" cy="2221238"/>
+                    </a:xfrm>
+                    <a:prstGeom prst="rect">
+                      <a:avLst/>
+                    </a:prstGeom>
+                  </pic:spPr>
+                </pic:pic>
+              </a:graphicData>
+            </a:graphic>
+          </wp:inline>
+        </w:drawing>
+      </w:r>
+    </w:p>
+    <w:p>
+      <w:pPr>
+        <w:jc w:val="both"/>
+        <w:rPr>
+          <w:rFonts w:ascii="Times New Roman" w:hAnsi="Times New Roman" w:cs="Times New Roman"/>
+          <w:sz w:val="24"/>
+          <w:szCs w:val="24"/>
+          <w:lang w:val="en-US"/>
+        </w:rPr>
+      </w:pPr>
+      <w:r>
+        <w:rPr>
+          <w:rFonts w:ascii="Times New Roman" w:hAnsi="Times New Roman" w:cs="Times New Roman"/>
+          <w:sz w:val="24"/>
+          <w:szCs w:val="24"/>
+          <w:lang w:val="en-US"/>
+        </w:rPr>
+        <w:t>Recurrent neural network relies on an extension of backpropagation called backpropagation through time (BPTT), however, BPTT cost per parameter update becomes wry higher over many time steps.</w:t>
+      </w:r>
+    </w:p>
+    <w:p>
+      <w:pPr>
+        <w:pStyle w:val="ListParagraph"/>
+        <w:numPr>
+          <w:ilvl w:val="0"/>
+          <w:numId w:val="11"/>
+        </w:numPr>
+        <w:jc w:val="both"/>
+        <w:rPr>
+          <w:rFonts w:ascii="Times New Roman" w:hAnsi="Times New Roman" w:cs="Times New Roman"/>
+          <w:sz w:val="24"/>
+          <w:szCs w:val="24"/>
+          <w:lang w:val="en-US"/>
+        </w:rPr>
+      </w:pPr>
+      <w:r>
+        <w:rPr>
+          <w:rFonts w:ascii="Times New Roman" w:hAnsi="Times New Roman" w:cs="Times New Roman"/>
+          <w:sz w:val="24"/>
+          <w:szCs w:val="24"/>
+          <w:lang w:val="en-US"/>
+        </w:rPr>
+        <w:t>Vanishing Gradients.</w:t>
+      </w:r>
+    </w:p>
+    <w:p>
+      <w:pPr>
+        <w:pStyle w:val="ListParagraph"/>
+        <w:jc w:val="both"/>
+        <w:rPr>
+          <w:rFonts w:ascii="Times New Roman" w:hAnsi="Times New Roman" w:cs="Times New Roman"/>
+          <w:sz w:val="24"/>
+          <w:szCs w:val="24"/>
+          <w:lang w:val="en-US"/>
+        </w:rPr>
+      </w:pPr>
+      <w:r>
+        <w:rPr>
+          <w:rFonts w:ascii="Times New Roman" w:hAnsi="Times New Roman" w:cs="Times New Roman"/>
+          <w:sz w:val="24"/>
+          <w:szCs w:val="24"/>
+          <w:lang w:val="en-US"/>
+        </w:rPr>
+        <w:t>The vanis</w:t>
+      </w:r>
+      <w:r>
+        <w:rPr>
+          <w:rFonts w:ascii="Times New Roman" w:hAnsi="Times New Roman" w:cs="Times New Roman"/>
+          <w:sz w:val="24"/>
+          <w:szCs w:val="24"/>
+          <w:lang w:val="en-US"/>
+        </w:rPr>
+        <w:t>hing gradient problem emerged as a major obstacle to recurrent net performance.</w:t>
+      </w:r>
+    </w:p>
+    <w:p>
+      <w:pPr>
+        <w:pStyle w:val="ListParagraph"/>
+        <w:jc w:val="both"/>
+        <w:rPr>
+          <w:rFonts w:ascii="Times New Roman" w:hAnsi="Times New Roman" w:cs="Times New Roman"/>
+          <w:sz w:val="24"/>
+          <w:szCs w:val="24"/>
+          <w:lang w:val="en-US"/>
+        </w:rPr>
+      </w:pPr>
+      <w:r>
+        <w:rPr>
+          <w:rFonts w:ascii="Times New Roman" w:hAnsi="Times New Roman" w:cs="Times New Roman"/>
+          <w:sz w:val="24"/>
+          <w:szCs w:val="24"/>
+          <w:lang w:val="en-US"/>
+        </w:rPr>
+        <w:t xml:space="preserve">RNN seeking to establish connections between a </w:t>
+      </w:r>
+      <w:r>
+        <w:rPr>
+          <w:rFonts w:ascii="Times New Roman" w:hAnsi="Times New Roman" w:cs="Times New Roman"/>
+          <w:sz w:val="24"/>
+          <w:szCs w:val="24"/>
+          <w:lang w:val="en-US"/>
+        </w:rPr>
+        <w:t>final output</w:t>
+      </w:r>
+      <w:r>
+        <w:rPr>
+          <w:rFonts w:ascii="Times New Roman" w:hAnsi="Times New Roman" w:cs="Times New Roman"/>
+          <w:sz w:val="24"/>
+          <w:szCs w:val="24"/>
+          <w:lang w:val="en-US"/>
+        </w:rPr>
+        <w:t xml:space="preserve"> </w:t>
+      </w:r>
+      <w:bookmarkStart w:id="0" w:name="_GoBack"/>
+      <w:bookmarkEnd w:id="0"/>
+      <w:r>
+        <w:rPr>
+          <w:rFonts w:ascii="Times New Roman" w:hAnsi="Times New Roman" w:cs="Times New Roman"/>
+          <w:sz w:val="24"/>
+          <w:szCs w:val="24"/>
+          <w:lang w:val="en-US"/>
+        </w:rPr>
+        <w:t xml:space="preserve">and events many steps before were </w:t>
+      </w:r>
+      <w:proofErr w:type="spellStart"/>
+      <w:r>
+        <w:rPr>
+          <w:rFonts w:ascii="Times New Roman" w:hAnsi="Times New Roman" w:cs="Times New Roman"/>
+          <w:sz w:val="24"/>
+          <w:szCs w:val="24"/>
+          <w:lang w:val="en-US"/>
+        </w:rPr>
+        <w:t>hobbed</w:t>
+      </w:r>
+      <w:proofErr w:type="spellEnd"/>
+      <w:r>
+        <w:rPr>
+          <w:rFonts w:ascii="Times New Roman" w:hAnsi="Times New Roman" w:cs="Times New Roman"/>
+          <w:sz w:val="24"/>
+          <w:szCs w:val="24"/>
+          <w:lang w:val="en-US"/>
+        </w:rPr>
+        <w:t xml:space="preserve">, because it is very difficult to know how much importance to accord to remote inputs. Moreover, because the layers and time steps of DNN relate to each other through multiplication, derivates are susceptible to vanishing or exploding. </w:t>
+      </w:r>
+    </w:p>
+    <w:p>
+      <w:pPr>
+        <w:jc w:val="center"/>
+        <w:rPr>
+          <w:rFonts w:ascii="Times New Roman" w:hAnsi="Times New Roman" w:cs="Times New Roman"/>
+          <w:sz w:val="24"/>
+          <w:szCs w:val="24"/>
+          <w:lang w:val="en-US"/>
+        </w:rPr>
+      </w:pPr>
+      <w:r>
+        <w:rPr>
+          <w:rFonts w:ascii="Times New Roman" w:hAnsi="Times New Roman" w:cs="Times New Roman"/>
+          <w:noProof/>
+          <w:sz w:val="24"/>
+          <w:szCs w:val="24"/>
+          <w:lang w:val="en-US"/>
+        </w:rPr>
+        <w:drawing>
+          <wp:inline distT="0" distB="0" distL="0" distR="0" wp14:anchorId="4AF4B2EC" wp14:editId="671885E5">
+            <wp:extent cx="2841131" cy="2195945"/>
+            <wp:effectExtent l="0" t="0" r="3810" b="1270"/>
+            <wp:docPr id="10" name="Picture 10" descr="A close up of a map&#10;&#10;Description automatically generated"/>
+            <wp:cNvGraphicFramePr>
+              <a:graphicFrameLocks xmlns:a="http://schemas.openxmlformats.org/drawingml/2006/main" noChangeAspect="1"/>
+            </wp:cNvGraphicFramePr>
+            <a:graphic xmlns:a="http://schemas.openxmlformats.org/drawingml/2006/main">
+              <a:graphicData uri="http://schemas.openxmlformats.org/drawingml/2006/picture">
+                <pic:pic xmlns:pic="http://schemas.openxmlformats.org/drawingml/2006/picture">
+                  <pic:nvPicPr>
+                    <pic:cNvPr id="10" name="Screen Shot 2019-09-02 at 8.33.43 AM.png"/>
+                    <pic:cNvPicPr/>
+                  </pic:nvPicPr>
+                  <pic:blipFill>
+                    <a:blip r:embed="rId12" cstate="print">
+                      <a:extLst>
+                        <a:ext uri="{28A0092B-C50C-407E-A947-70E740481C1C}">
+                          <a14:useLocalDpi xmlns:a14="http://schemas.microsoft.com/office/drawing/2010/main" val="0"/>
+                        </a:ext>
+                      </a:extLst>
+                    </a:blip>
+                    <a:stretch>
+                      <a:fillRect/>
+                    </a:stretch>
+                  </pic:blipFill>
+                  <pic:spPr>
+                    <a:xfrm>
+                      <a:off x="0" y="0"/>
+                      <a:ext cx="2894626" cy="2237292"/>
+                    </a:xfrm>
+                    <a:prstGeom prst="rect">
+                      <a:avLst/>
+                    </a:prstGeom>
+                  </pic:spPr>
+                </pic:pic>
+              </a:graphicData>
+            </a:graphic>
+          </wp:inline>
+        </w:drawing>
+      </w:r>
     </w:p>
     <w:sectPr>
       <w:pgSz w:w="12240" w:h="15840"/>
@@ -2407,6 +3480,92 @@
     </w:lvl>
   </w:abstractNum>
   <w:abstractNum w:abstractNumId="1" w15:restartNumberingAfterBreak="0">
+    <w:nsid w:val="0A546912"/>
+    <w:multiLevelType w:val="hybridMultilevel"/>
+    <w:tmpl w:val="401285C4"/>
+    <w:lvl w:ilvl="0" w:tplc="0409000F">
+      <w:start w:val="1"/>
+      <w:numFmt w:val="decimal"/>
+      <w:lvlText w:val="%1."/>
+      <w:lvlJc w:val="left"/>
+      <w:pPr>
+        <w:ind w:left="720" w:hanging="360"/>
+      </w:pPr>
+    </w:lvl>
+    <w:lvl w:ilvl="1" w:tplc="04090019" w:tentative="1">
+      <w:start w:val="1"/>
+      <w:numFmt w:val="lowerLetter"/>
+      <w:lvlText w:val="%2."/>
+      <w:lvlJc w:val="left"/>
+      <w:pPr>
+        <w:ind w:left="1440" w:hanging="360"/>
+      </w:pPr>
+    </w:lvl>
+    <w:lvl w:ilvl="2" w:tplc="0409001B" w:tentative="1">
+      <w:start w:val="1"/>
+      <w:numFmt w:val="lowerRoman"/>
+      <w:lvlText w:val="%3."/>
+      <w:lvlJc w:val="right"/>
+      <w:pPr>
+        <w:ind w:left="2160" w:hanging="180"/>
+      </w:pPr>
+    </w:lvl>
+    <w:lvl w:ilvl="3" w:tplc="0409000F" w:tentative="1">
+      <w:start w:val="1"/>
+      <w:numFmt w:val="decimal"/>
+      <w:lvlText w:val="%4."/>
+      <w:lvlJc w:val="left"/>
+      <w:pPr>
+        <w:ind w:left="2880" w:hanging="360"/>
+      </w:pPr>
+    </w:lvl>
+    <w:lvl w:ilvl="4" w:tplc="04090019" w:tentative="1">
+      <w:start w:val="1"/>
+      <w:numFmt w:val="lowerLetter"/>
+      <w:lvlText w:val="%5."/>
+      <w:lvlJc w:val="left"/>
+      <w:pPr>
+        <w:ind w:left="3600" w:hanging="360"/>
+      </w:pPr>
+    </w:lvl>
+    <w:lvl w:ilvl="5" w:tplc="0409001B" w:tentative="1">
+      <w:start w:val="1"/>
+      <w:numFmt w:val="lowerRoman"/>
+      <w:lvlText w:val="%6."/>
+      <w:lvlJc w:val="right"/>
+      <w:pPr>
+        <w:ind w:left="4320" w:hanging="180"/>
+      </w:pPr>
+    </w:lvl>
+    <w:lvl w:ilvl="6" w:tplc="0409000F" w:tentative="1">
+      <w:start w:val="1"/>
+      <w:numFmt w:val="decimal"/>
+      <w:lvlText w:val="%7."/>
+      <w:lvlJc w:val="left"/>
+      <w:pPr>
+        <w:ind w:left="5040" w:hanging="360"/>
+      </w:pPr>
+    </w:lvl>
+    <w:lvl w:ilvl="7" w:tplc="04090019" w:tentative="1">
+      <w:start w:val="1"/>
+      <w:numFmt w:val="lowerLetter"/>
+      <w:lvlText w:val="%8."/>
+      <w:lvlJc w:val="left"/>
+      <w:pPr>
+        <w:ind w:left="5760" w:hanging="360"/>
+      </w:pPr>
+    </w:lvl>
+    <w:lvl w:ilvl="8" w:tplc="0409001B" w:tentative="1">
+      <w:start w:val="1"/>
+      <w:numFmt w:val="lowerRoman"/>
+      <w:lvlText w:val="%9."/>
+      <w:lvlJc w:val="right"/>
+      <w:pPr>
+        <w:ind w:left="6480" w:hanging="180"/>
+      </w:pPr>
+    </w:lvl>
+  </w:abstractNum>
+  <w:abstractNum w:abstractNumId="2" w15:restartNumberingAfterBreak="0">
     <w:nsid w:val="11CF6CD1"/>
     <w:multiLevelType w:val="multilevel"/>
     <w:tmpl w:val="240A001D"/>
@@ -2492,7 +3651,7 @@
       </w:pPr>
     </w:lvl>
   </w:abstractNum>
-  <w:abstractNum w:abstractNumId="2" w15:restartNumberingAfterBreak="0">
+  <w:abstractNum w:abstractNumId="3" w15:restartNumberingAfterBreak="0">
     <w:nsid w:val="30A97489"/>
     <w:multiLevelType w:val="multilevel"/>
     <w:tmpl w:val="240A001D"/>
@@ -2578,7 +3737,93 @@
       </w:pPr>
     </w:lvl>
   </w:abstractNum>
-  <w:abstractNum w:abstractNumId="3" w15:restartNumberingAfterBreak="0">
+  <w:abstractNum w:abstractNumId="4" w15:restartNumberingAfterBreak="0">
+    <w:nsid w:val="663A0424"/>
+    <w:multiLevelType w:val="hybridMultilevel"/>
+    <w:tmpl w:val="1E02A222"/>
+    <w:lvl w:ilvl="0" w:tplc="0409000F">
+      <w:start w:val="1"/>
+      <w:numFmt w:val="decimal"/>
+      <w:lvlText w:val="%1."/>
+      <w:lvlJc w:val="left"/>
+      <w:pPr>
+        <w:ind w:left="720" w:hanging="360"/>
+      </w:pPr>
+    </w:lvl>
+    <w:lvl w:ilvl="1" w:tplc="04090019" w:tentative="1">
+      <w:start w:val="1"/>
+      <w:numFmt w:val="lowerLetter"/>
+      <w:lvlText w:val="%2."/>
+      <w:lvlJc w:val="left"/>
+      <w:pPr>
+        <w:ind w:left="1440" w:hanging="360"/>
+      </w:pPr>
+    </w:lvl>
+    <w:lvl w:ilvl="2" w:tplc="0409001B" w:tentative="1">
+      <w:start w:val="1"/>
+      <w:numFmt w:val="lowerRoman"/>
+      <w:lvlText w:val="%3."/>
+      <w:lvlJc w:val="right"/>
+      <w:pPr>
+        <w:ind w:left="2160" w:hanging="180"/>
+      </w:pPr>
+    </w:lvl>
+    <w:lvl w:ilvl="3" w:tplc="0409000F" w:tentative="1">
+      <w:start w:val="1"/>
+      <w:numFmt w:val="decimal"/>
+      <w:lvlText w:val="%4."/>
+      <w:lvlJc w:val="left"/>
+      <w:pPr>
+        <w:ind w:left="2880" w:hanging="360"/>
+      </w:pPr>
+    </w:lvl>
+    <w:lvl w:ilvl="4" w:tplc="04090019" w:tentative="1">
+      <w:start w:val="1"/>
+      <w:numFmt w:val="lowerLetter"/>
+      <w:lvlText w:val="%5."/>
+      <w:lvlJc w:val="left"/>
+      <w:pPr>
+        <w:ind w:left="3600" w:hanging="360"/>
+      </w:pPr>
+    </w:lvl>
+    <w:lvl w:ilvl="5" w:tplc="0409001B" w:tentative="1">
+      <w:start w:val="1"/>
+      <w:numFmt w:val="lowerRoman"/>
+      <w:lvlText w:val="%6."/>
+      <w:lvlJc w:val="right"/>
+      <w:pPr>
+        <w:ind w:left="4320" w:hanging="180"/>
+      </w:pPr>
+    </w:lvl>
+    <w:lvl w:ilvl="6" w:tplc="0409000F" w:tentative="1">
+      <w:start w:val="1"/>
+      <w:numFmt w:val="decimal"/>
+      <w:lvlText w:val="%7."/>
+      <w:lvlJc w:val="left"/>
+      <w:pPr>
+        <w:ind w:left="5040" w:hanging="360"/>
+      </w:pPr>
+    </w:lvl>
+    <w:lvl w:ilvl="7" w:tplc="04090019" w:tentative="1">
+      <w:start w:val="1"/>
+      <w:numFmt w:val="lowerLetter"/>
+      <w:lvlText w:val="%8."/>
+      <w:lvlJc w:val="left"/>
+      <w:pPr>
+        <w:ind w:left="5760" w:hanging="360"/>
+      </w:pPr>
+    </w:lvl>
+    <w:lvl w:ilvl="8" w:tplc="0409001B" w:tentative="1">
+      <w:start w:val="1"/>
+      <w:numFmt w:val="lowerRoman"/>
+      <w:lvlText w:val="%9."/>
+      <w:lvlJc w:val="right"/>
+      <w:pPr>
+        <w:ind w:left="6480" w:hanging="180"/>
+      </w:pPr>
+    </w:lvl>
+  </w:abstractNum>
+  <w:abstractNum w:abstractNumId="5" w15:restartNumberingAfterBreak="0">
     <w:nsid w:val="6A284828"/>
     <w:multiLevelType w:val="multilevel"/>
     <w:tmpl w:val="240A001D"/>
@@ -2664,7 +3909,93 @@
       </w:pPr>
     </w:lvl>
   </w:abstractNum>
-  <w:abstractNum w:abstractNumId="4" w15:restartNumberingAfterBreak="0">
+  <w:abstractNum w:abstractNumId="6" w15:restartNumberingAfterBreak="0">
+    <w:nsid w:val="6A5B00CD"/>
+    <w:multiLevelType w:val="hybridMultilevel"/>
+    <w:tmpl w:val="AA809F8E"/>
+    <w:lvl w:ilvl="0" w:tplc="0409000F">
+      <w:start w:val="1"/>
+      <w:numFmt w:val="decimal"/>
+      <w:lvlText w:val="%1."/>
+      <w:lvlJc w:val="left"/>
+      <w:pPr>
+        <w:ind w:left="720" w:hanging="360"/>
+      </w:pPr>
+    </w:lvl>
+    <w:lvl w:ilvl="1" w:tplc="04090019" w:tentative="1">
+      <w:start w:val="1"/>
+      <w:numFmt w:val="lowerLetter"/>
+      <w:lvlText w:val="%2."/>
+      <w:lvlJc w:val="left"/>
+      <w:pPr>
+        <w:ind w:left="1440" w:hanging="360"/>
+      </w:pPr>
+    </w:lvl>
+    <w:lvl w:ilvl="2" w:tplc="0409001B" w:tentative="1">
+      <w:start w:val="1"/>
+      <w:numFmt w:val="lowerRoman"/>
+      <w:lvlText w:val="%3."/>
+      <w:lvlJc w:val="right"/>
+      <w:pPr>
+        <w:ind w:left="2160" w:hanging="180"/>
+      </w:pPr>
+    </w:lvl>
+    <w:lvl w:ilvl="3" w:tplc="0409000F" w:tentative="1">
+      <w:start w:val="1"/>
+      <w:numFmt w:val="decimal"/>
+      <w:lvlText w:val="%4."/>
+      <w:lvlJc w:val="left"/>
+      <w:pPr>
+        <w:ind w:left="2880" w:hanging="360"/>
+      </w:pPr>
+    </w:lvl>
+    <w:lvl w:ilvl="4" w:tplc="04090019" w:tentative="1">
+      <w:start w:val="1"/>
+      <w:numFmt w:val="lowerLetter"/>
+      <w:lvlText w:val="%5."/>
+      <w:lvlJc w:val="left"/>
+      <w:pPr>
+        <w:ind w:left="3600" w:hanging="360"/>
+      </w:pPr>
+    </w:lvl>
+    <w:lvl w:ilvl="5" w:tplc="0409001B" w:tentative="1">
+      <w:start w:val="1"/>
+      <w:numFmt w:val="lowerRoman"/>
+      <w:lvlText w:val="%6."/>
+      <w:lvlJc w:val="right"/>
+      <w:pPr>
+        <w:ind w:left="4320" w:hanging="180"/>
+      </w:pPr>
+    </w:lvl>
+    <w:lvl w:ilvl="6" w:tplc="0409000F" w:tentative="1">
+      <w:start w:val="1"/>
+      <w:numFmt w:val="decimal"/>
+      <w:lvlText w:val="%7."/>
+      <w:lvlJc w:val="left"/>
+      <w:pPr>
+        <w:ind w:left="5040" w:hanging="360"/>
+      </w:pPr>
+    </w:lvl>
+    <w:lvl w:ilvl="7" w:tplc="04090019" w:tentative="1">
+      <w:start w:val="1"/>
+      <w:numFmt w:val="lowerLetter"/>
+      <w:lvlText w:val="%8."/>
+      <w:lvlJc w:val="left"/>
+      <w:pPr>
+        <w:ind w:left="5760" w:hanging="360"/>
+      </w:pPr>
+    </w:lvl>
+    <w:lvl w:ilvl="8" w:tplc="0409001B" w:tentative="1">
+      <w:start w:val="1"/>
+      <w:numFmt w:val="lowerRoman"/>
+      <w:lvlText w:val="%9."/>
+      <w:lvlJc w:val="right"/>
+      <w:pPr>
+        <w:ind w:left="6480" w:hanging="180"/>
+      </w:pPr>
+    </w:lvl>
+  </w:abstractNum>
+  <w:abstractNum w:abstractNumId="7" w15:restartNumberingAfterBreak="0">
     <w:nsid w:val="716C1617"/>
     <w:multiLevelType w:val="hybridMultilevel"/>
     <w:tmpl w:val="31A2906A"/>
@@ -2777,7 +4108,7 @@
       </w:rPr>
     </w:lvl>
   </w:abstractNum>
-  <w:abstractNum w:abstractNumId="5" w15:restartNumberingAfterBreak="0">
+  <w:abstractNum w:abstractNumId="8" w15:restartNumberingAfterBreak="0">
     <w:nsid w:val="72DC4035"/>
     <w:multiLevelType w:val="multilevel"/>
     <w:tmpl w:val="240A001D"/>
@@ -2863,7 +4194,7 @@
       </w:pPr>
     </w:lvl>
   </w:abstractNum>
-  <w:abstractNum w:abstractNumId="6" w15:restartNumberingAfterBreak="0">
+  <w:abstractNum w:abstractNumId="9" w15:restartNumberingAfterBreak="0">
     <w:nsid w:val="7C0E7F67"/>
     <w:multiLevelType w:val="multilevel"/>
     <w:tmpl w:val="240A001D"/>
@@ -2949,26 +4280,151 @@
       </w:pPr>
     </w:lvl>
   </w:abstractNum>
+  <w:abstractNum w:abstractNumId="10" w15:restartNumberingAfterBreak="0">
+    <w:nsid w:val="7ECD5D9D"/>
+    <w:multiLevelType w:val="hybridMultilevel"/>
+    <w:tmpl w:val="2E2225DA"/>
+    <w:lvl w:ilvl="0" w:tplc="04090001">
+      <w:start w:val="1"/>
+      <w:numFmt w:val="bullet"/>
+      <w:lvlText w:val=""/>
+      <w:lvlJc w:val="left"/>
+      <w:pPr>
+        <w:ind w:left="720" w:hanging="360"/>
+      </w:pPr>
+      <w:rPr>
+        <w:rFonts w:ascii="Symbol" w:hAnsi="Symbol" w:hint="default"/>
+      </w:rPr>
+    </w:lvl>
+    <w:lvl w:ilvl="1" w:tplc="04090003" w:tentative="1">
+      <w:start w:val="1"/>
+      <w:numFmt w:val="bullet"/>
+      <w:lvlText w:val="o"/>
+      <w:lvlJc w:val="left"/>
+      <w:pPr>
+        <w:ind w:left="1440" w:hanging="360"/>
+      </w:pPr>
+      <w:rPr>
+        <w:rFonts w:ascii="Courier New" w:hAnsi="Courier New" w:cs="Courier New" w:hint="default"/>
+      </w:rPr>
+    </w:lvl>
+    <w:lvl w:ilvl="2" w:tplc="04090005" w:tentative="1">
+      <w:start w:val="1"/>
+      <w:numFmt w:val="bullet"/>
+      <w:lvlText w:val=""/>
+      <w:lvlJc w:val="left"/>
+      <w:pPr>
+        <w:ind w:left="2160" w:hanging="360"/>
+      </w:pPr>
+      <w:rPr>
+        <w:rFonts w:ascii="Wingdings" w:hAnsi="Wingdings" w:hint="default"/>
+      </w:rPr>
+    </w:lvl>
+    <w:lvl w:ilvl="3" w:tplc="04090001" w:tentative="1">
+      <w:start w:val="1"/>
+      <w:numFmt w:val="bullet"/>
+      <w:lvlText w:val=""/>
+      <w:lvlJc w:val="left"/>
+      <w:pPr>
+        <w:ind w:left="2880" w:hanging="360"/>
+      </w:pPr>
+      <w:rPr>
+        <w:rFonts w:ascii="Symbol" w:hAnsi="Symbol" w:hint="default"/>
+      </w:rPr>
+    </w:lvl>
+    <w:lvl w:ilvl="4" w:tplc="04090003" w:tentative="1">
+      <w:start w:val="1"/>
+      <w:numFmt w:val="bullet"/>
+      <w:lvlText w:val="o"/>
+      <w:lvlJc w:val="left"/>
+      <w:pPr>
+        <w:ind w:left="3600" w:hanging="360"/>
+      </w:pPr>
+      <w:rPr>
+        <w:rFonts w:ascii="Courier New" w:hAnsi="Courier New" w:cs="Courier New" w:hint="default"/>
+      </w:rPr>
+    </w:lvl>
+    <w:lvl w:ilvl="5" w:tplc="04090005" w:tentative="1">
+      <w:start w:val="1"/>
+      <w:numFmt w:val="bullet"/>
+      <w:lvlText w:val=""/>
+      <w:lvlJc w:val="left"/>
+      <w:pPr>
+        <w:ind w:left="4320" w:hanging="360"/>
+      </w:pPr>
+      <w:rPr>
+        <w:rFonts w:ascii="Wingdings" w:hAnsi="Wingdings" w:hint="default"/>
+      </w:rPr>
+    </w:lvl>
+    <w:lvl w:ilvl="6" w:tplc="04090001" w:tentative="1">
+      <w:start w:val="1"/>
+      <w:numFmt w:val="bullet"/>
+      <w:lvlText w:val=""/>
+      <w:lvlJc w:val="left"/>
+      <w:pPr>
+        <w:ind w:left="5040" w:hanging="360"/>
+      </w:pPr>
+      <w:rPr>
+        <w:rFonts w:ascii="Symbol" w:hAnsi="Symbol" w:hint="default"/>
+      </w:rPr>
+    </w:lvl>
+    <w:lvl w:ilvl="7" w:tplc="04090003" w:tentative="1">
+      <w:start w:val="1"/>
+      <w:numFmt w:val="bullet"/>
+      <w:lvlText w:val="o"/>
+      <w:lvlJc w:val="left"/>
+      <w:pPr>
+        <w:ind w:left="5760" w:hanging="360"/>
+      </w:pPr>
+      <w:rPr>
+        <w:rFonts w:ascii="Courier New" w:hAnsi="Courier New" w:cs="Courier New" w:hint="default"/>
+      </w:rPr>
+    </w:lvl>
+    <w:lvl w:ilvl="8" w:tplc="04090005" w:tentative="1">
+      <w:start w:val="1"/>
+      <w:numFmt w:val="bullet"/>
+      <w:lvlText w:val=""/>
+      <w:lvlJc w:val="left"/>
+      <w:pPr>
+        <w:ind w:left="6480" w:hanging="360"/>
+      </w:pPr>
+      <w:rPr>
+        <w:rFonts w:ascii="Wingdings" w:hAnsi="Wingdings" w:hint="default"/>
+      </w:rPr>
+    </w:lvl>
+  </w:abstractNum>
   <w:num w:numId="1">
-    <w:abstractNumId w:val="4"/>
+    <w:abstractNumId w:val="7"/>
   </w:num>
   <w:num w:numId="2">
     <w:abstractNumId w:val="0"/>
   </w:num>
   <w:num w:numId="3">
+    <w:abstractNumId w:val="2"/>
+  </w:num>
+  <w:num w:numId="4">
+    <w:abstractNumId w:val="5"/>
+  </w:num>
+  <w:num w:numId="5">
+    <w:abstractNumId w:val="9"/>
+  </w:num>
+  <w:num w:numId="6">
+    <w:abstractNumId w:val="3"/>
+  </w:num>
+  <w:num w:numId="7">
+    <w:abstractNumId w:val="8"/>
+  </w:num>
+  <w:num w:numId="8">
+    <w:abstractNumId w:val="4"/>
+  </w:num>
+  <w:num w:numId="9">
+    <w:abstractNumId w:val="6"/>
+  </w:num>
+  <w:num w:numId="10">
     <w:abstractNumId w:val="1"/>
   </w:num>
-  <w:num w:numId="4">
-    <w:abstractNumId w:val="3"/>
-  </w:num>
-  <w:num w:numId="5">
-    <w:abstractNumId w:val="6"/>
-  </w:num>
-  <w:num w:numId="6">
-    <w:abstractNumId w:val="2"/>
-  </w:num>
-  <w:num w:numId="7">
-    <w:abstractNumId w:val="5"/>
+  <w:num w:numId="11">
+    <w:abstractNumId w:val="10"/>
   </w:num>
 </w:numbering>
 </file>
@@ -3096,6 +4552,7 @@
     <w:lsdException w:name="HTML Sample" w:semiHidden="1" w:unhideWhenUsed="1"/>
     <w:lsdException w:name="HTML Typewriter" w:semiHidden="1" w:unhideWhenUsed="1"/>
     <w:lsdException w:name="HTML Variable" w:semiHidden="1" w:unhideWhenUsed="1"/>
+    <w:lsdException w:name="Normal Table" w:semiHidden="1" w:unhideWhenUsed="1"/>
     <w:lsdException w:name="annotation subject" w:semiHidden="1" w:unhideWhenUsed="1"/>
     <w:lsdException w:name="No List" w:semiHidden="1" w:unhideWhenUsed="1"/>
     <w:lsdException w:name="Outline List 1" w:semiHidden="1" w:unhideWhenUsed="1"/>
@@ -3142,8 +4599,10 @@
     <w:lsdException w:name="Table Subtle 2" w:semiHidden="1" w:unhideWhenUsed="1"/>
     <w:lsdException w:name="Table Web 1" w:semiHidden="1" w:unhideWhenUsed="1"/>
     <w:lsdException w:name="Table Web 2" w:semiHidden="1" w:unhideWhenUsed="1"/>
+    <w:lsdException w:name="Table Web 3" w:semiHidden="1" w:unhideWhenUsed="1"/>
     <w:lsdException w:name="Balloon Text" w:semiHidden="1" w:unhideWhenUsed="1"/>
     <w:lsdException w:name="Table Grid" w:uiPriority="39"/>
+    <w:lsdException w:name="Table Theme" w:semiHidden="1" w:unhideWhenUsed="1"/>
     <w:lsdException w:name="Placeholder Text" w:semiHidden="1"/>
     <w:lsdException w:name="No Spacing" w:uiPriority="1" w:qFormat="1"/>
     <w:lsdException w:name="Light Shading" w:uiPriority="60"/>
@@ -3370,13 +4829,13 @@
     <w:name w:val="Normal"/>
     <w:qFormat/>
   </w:style>
-  <w:style w:type="character" w:default="1" w:styleId="Fuentedeprrafopredeter">
+  <w:style w:type="character" w:default="1" w:styleId="DefaultParagraphFont">
     <w:name w:val="Default Paragraph Font"/>
     <w:uiPriority w:val="1"/>
     <w:semiHidden/>
     <w:unhideWhenUsed/>
   </w:style>
-  <w:style w:type="table" w:default="1" w:styleId="Tablanormal">
+  <w:style w:type="table" w:default="1" w:styleId="TableNormal">
     <w:name w:val="Normal Table"/>
     <w:uiPriority w:val="99"/>
     <w:semiHidden/>
@@ -3391,13 +4850,13 @@
       </w:tblCellMar>
     </w:tblPr>
   </w:style>
-  <w:style w:type="numbering" w:default="1" w:styleId="Sinlista">
+  <w:style w:type="numbering" w:default="1" w:styleId="NoList">
     <w:name w:val="No List"/>
     <w:uiPriority w:val="99"/>
     <w:semiHidden/>
     <w:unhideWhenUsed/>
   </w:style>
-  <w:style w:type="paragraph" w:styleId="Prrafodelista">
+  <w:style w:type="paragraph" w:styleId="ListParagraph">
     <w:name w:val="List Paragraph"/>
     <w:basedOn w:val="Normal"/>
     <w:uiPriority w:val="34"/>
@@ -3408,9 +4867,9 @@
       <w:contextualSpacing/>
     </w:pPr>
   </w:style>
-  <w:style w:type="character" w:styleId="Textodelmarcadordeposicin">
+  <w:style w:type="character" w:styleId="PlaceholderText">
     <w:name w:val="Placeholder Text"/>
-    <w:basedOn w:val="Fuentedeprrafopredeter"/>
+    <w:basedOn w:val="DefaultParagraphFont"/>
     <w:uiPriority w:val="99"/>
     <w:semiHidden/>
     <w:rsid w:val="001C780A"/>

</xml_diff>

<commit_message>
first intent to read data
</commit_message>
<xml_diff>
--- a/Documents/Few shot learning/Hands-on Metalearning Summary.docx
+++ b/Documents/Few shot learning/Hands-on Metalearning Summary.docx
@@ -14,7 +14,8 @@
           <w:lang w:val="en-US"/>
         </w:rPr>
       </w:pPr>
-      <w:proofErr w:type="spellStart"/>
+      <w:bookmarkStart w:id="0" w:name="_GoBack"/>
+      <w:bookmarkEnd w:id="0"/>
       <w:r>
         <w:rPr>
           <w:rFonts w:ascii="Times New Roman" w:hAnsi="Times New Roman" w:cs="Times New Roman"/>
@@ -24,30 +25,7 @@
           <w:szCs w:val="32"/>
           <w:lang w:val="en-US"/>
         </w:rPr>
-        <w:t>ka</w:t>
-      </w:r>
-      <w:r>
-        <w:rPr>
-          <w:rFonts w:ascii="Times New Roman" w:hAnsi="Times New Roman" w:cs="Times New Roman"/>
-          <w:b/>
-          <w:bCs/>
-          <w:sz w:val="32"/>
-          <w:szCs w:val="32"/>
-          <w:lang w:val="en-US"/>
-        </w:rPr>
-        <w:t>Hands</w:t>
-      </w:r>
-      <w:proofErr w:type="spellEnd"/>
-      <w:r>
-        <w:rPr>
-          <w:rFonts w:ascii="Times New Roman" w:hAnsi="Times New Roman" w:cs="Times New Roman"/>
-          <w:b/>
-          <w:bCs/>
-          <w:sz w:val="32"/>
-          <w:szCs w:val="32"/>
-          <w:lang w:val="en-US"/>
-        </w:rPr>
-        <w:t xml:space="preserve">-on Meta Learning </w:t>
+        <w:t xml:space="preserve">Hands-on Meta Learning </w:t>
       </w:r>
     </w:p>
     <w:p>
@@ -2996,16 +2974,7 @@
                 <w:szCs w:val="24"/>
                 <w:lang w:val="en-US"/>
               </w:rPr>
-              <m:t>t</m:t>
-            </m:r>
-            <m:r>
-              <w:rPr>
-                <w:rFonts w:ascii="Cambria Math" w:hAnsi="Cambria Math" w:cs="Times New Roman"/>
-                <w:sz w:val="24"/>
-                <w:szCs w:val="24"/>
-                <w:lang w:val="en-US"/>
-              </w:rPr>
-              <m:t>-1</m:t>
+              <m:t>t-1</m:t>
             </m:r>
           </m:sub>
         </m:sSub>
@@ -3259,18 +3228,7 @@
           <w:szCs w:val="24"/>
           <w:lang w:val="en-US"/>
         </w:rPr>
-        <w:t xml:space="preserve"> </w:t>
-      </w:r>
-      <w:bookmarkStart w:id="0" w:name="_GoBack"/>
-      <w:bookmarkEnd w:id="0"/>
-      <w:r>
-        <w:rPr>
-          <w:rFonts w:ascii="Times New Roman" w:hAnsi="Times New Roman" w:cs="Times New Roman"/>
-          <w:sz w:val="24"/>
-          <w:szCs w:val="24"/>
-          <w:lang w:val="en-US"/>
-        </w:rPr>
-        <w:t xml:space="preserve">and events many steps before were </w:t>
+        <w:t xml:space="preserve"> and events many steps before were </w:t>
       </w:r>
       <w:proofErr w:type="spellStart"/>
       <w:r>

</xml_diff>

<commit_message>
update metalearning book summarize
</commit_message>
<xml_diff>
--- a/Documents/Few shot learning/Hands-on Metalearning Summary.docx
+++ b/Documents/Few shot learning/Hands-on Metalearning Summary.docx
@@ -14,8 +14,6 @@
           <w:lang w:val="en-US"/>
         </w:rPr>
       </w:pPr>
-      <w:bookmarkStart w:id="0" w:name="_GoBack"/>
-      <w:bookmarkEnd w:id="0"/>
       <w:r>
         <w:rPr>
           <w:rFonts w:ascii="Times New Roman" w:hAnsi="Times New Roman" w:cs="Times New Roman"/>
@@ -3312,6 +3310,791 @@
         </w:drawing>
       </w:r>
     </w:p>
+    <w:p>
+      <w:pPr>
+        <w:pStyle w:val="ListParagraph"/>
+        <w:numPr>
+          <w:ilvl w:val="0"/>
+          <w:numId w:val="11"/>
+        </w:numPr>
+        <w:jc w:val="both"/>
+        <w:rPr>
+          <w:rFonts w:ascii="Times New Roman" w:hAnsi="Times New Roman" w:cs="Times New Roman"/>
+          <w:b/>
+          <w:bCs/>
+          <w:sz w:val="24"/>
+          <w:szCs w:val="24"/>
+          <w:lang w:val="en-US"/>
+        </w:rPr>
+      </w:pPr>
+      <w:bookmarkStart w:id="0" w:name="long"/>
+      <w:r>
+        <w:rPr>
+          <w:rFonts w:ascii="Times New Roman" w:hAnsi="Times New Roman" w:cs="Times New Roman"/>
+          <w:b/>
+          <w:bCs/>
+          <w:sz w:val="24"/>
+          <w:szCs w:val="24"/>
+          <w:lang w:val="en-US"/>
+        </w:rPr>
+        <w:lastRenderedPageBreak/>
+        <w:t>Long Short-Term Memory Units (LSTMs)</w:t>
+      </w:r>
+      <w:bookmarkEnd w:id="0"/>
+    </w:p>
+    <w:p>
+      <w:pPr>
+        <w:pStyle w:val="ListParagraph"/>
+        <w:jc w:val="both"/>
+        <w:rPr>
+          <w:rFonts w:ascii="Times New Roman" w:hAnsi="Times New Roman" w:cs="Times New Roman"/>
+          <w:b/>
+          <w:bCs/>
+          <w:sz w:val="24"/>
+          <w:szCs w:val="24"/>
+          <w:lang w:val="en-US"/>
+        </w:rPr>
+      </w:pPr>
+    </w:p>
+    <w:p>
+      <w:pPr>
+        <w:jc w:val="both"/>
+        <w:rPr>
+          <w:rFonts w:ascii="Times New Roman" w:hAnsi="Times New Roman" w:cs="Times New Roman"/>
+          <w:sz w:val="24"/>
+          <w:szCs w:val="24"/>
+          <w:lang w:val="en-US"/>
+        </w:rPr>
+      </w:pPr>
+      <w:r>
+        <w:rPr>
+          <w:rFonts w:ascii="Times New Roman" w:hAnsi="Times New Roman" w:cs="Times New Roman"/>
+          <w:sz w:val="24"/>
+          <w:szCs w:val="24"/>
+          <w:lang w:val="en-US"/>
+        </w:rPr>
+        <w:t xml:space="preserve">In direct response to the vanishing gradients problem of simple RNNs, the Long Short-Term Memory (LSTM) layer was invented. This layer performs much better at longer time series. </w:t>
+      </w:r>
+    </w:p>
+    <w:p>
+      <w:pPr>
+        <w:jc w:val="both"/>
+        <w:rPr>
+          <w:rFonts w:ascii="Times New Roman" w:hAnsi="Times New Roman" w:cs="Times New Roman"/>
+          <w:sz w:val="24"/>
+          <w:szCs w:val="24"/>
+          <w:lang w:val="en-US"/>
+        </w:rPr>
+      </w:pPr>
+      <w:r>
+        <w:rPr>
+          <w:rFonts w:ascii="Times New Roman" w:hAnsi="Times New Roman" w:cs="Times New Roman"/>
+          <w:sz w:val="24"/>
+          <w:szCs w:val="24"/>
+          <w:lang w:val="en-US"/>
+        </w:rPr>
+        <w:t xml:space="preserve">LSTM </w:t>
+      </w:r>
+      <w:r>
+        <w:rPr>
+          <w:rFonts w:ascii="Times New Roman" w:hAnsi="Times New Roman" w:cs="Times New Roman"/>
+          <w:sz w:val="24"/>
+          <w:szCs w:val="24"/>
+          <w:lang w:val="en-US"/>
+        </w:rPr>
+        <w:t>are a special kind of RNN, capable of learning long-term dependencies. They were introduced by </w:t>
+      </w:r>
+      <w:hyperlink r:id="rId13" w:history="1">
+        <w:proofErr w:type="spellStart"/>
+        <w:r>
+          <w:rPr>
+            <w:rStyle w:val="Hyperlink"/>
+            <w:rFonts w:ascii="Times New Roman" w:hAnsi="Times New Roman" w:cs="Times New Roman"/>
+            <w:color w:val="000000" w:themeColor="text1"/>
+            <w:sz w:val="24"/>
+            <w:szCs w:val="24"/>
+            <w:lang w:val="en-US"/>
+          </w:rPr>
+          <w:t>Hochreiter</w:t>
+        </w:r>
+        <w:proofErr w:type="spellEnd"/>
+        <w:r>
+          <w:rPr>
+            <w:rStyle w:val="Hyperlink"/>
+            <w:rFonts w:ascii="Times New Roman" w:hAnsi="Times New Roman" w:cs="Times New Roman"/>
+            <w:color w:val="000000" w:themeColor="text1"/>
+            <w:sz w:val="24"/>
+            <w:szCs w:val="24"/>
+            <w:lang w:val="en-US"/>
+          </w:rPr>
+          <w:t xml:space="preserve"> &amp; </w:t>
+        </w:r>
+        <w:proofErr w:type="spellStart"/>
+        <w:r>
+          <w:rPr>
+            <w:rStyle w:val="Hyperlink"/>
+            <w:rFonts w:ascii="Times New Roman" w:hAnsi="Times New Roman" w:cs="Times New Roman"/>
+            <w:color w:val="000000" w:themeColor="text1"/>
+            <w:sz w:val="24"/>
+            <w:szCs w:val="24"/>
+            <w:lang w:val="en-US"/>
+          </w:rPr>
+          <w:t>Schmidhuber</w:t>
+        </w:r>
+        <w:proofErr w:type="spellEnd"/>
+        <w:r>
+          <w:rPr>
+            <w:rStyle w:val="Hyperlink"/>
+            <w:rFonts w:ascii="Times New Roman" w:hAnsi="Times New Roman" w:cs="Times New Roman"/>
+            <w:color w:val="000000" w:themeColor="text1"/>
+            <w:sz w:val="24"/>
+            <w:szCs w:val="24"/>
+            <w:lang w:val="en-US"/>
+          </w:rPr>
+          <w:t xml:space="preserve"> (1997)</w:t>
+        </w:r>
+      </w:hyperlink>
+      <w:r>
+        <w:rPr>
+          <w:rFonts w:ascii="Times New Roman" w:hAnsi="Times New Roman" w:cs="Times New Roman"/>
+          <w:color w:val="000000" w:themeColor="text1"/>
+          <w:sz w:val="24"/>
+          <w:szCs w:val="24"/>
+          <w:lang w:val="en-US"/>
+        </w:rPr>
+        <w:t xml:space="preserve">, </w:t>
+      </w:r>
+      <w:r>
+        <w:rPr>
+          <w:rFonts w:ascii="Times New Roman" w:hAnsi="Times New Roman" w:cs="Times New Roman"/>
+          <w:sz w:val="24"/>
+          <w:szCs w:val="24"/>
+          <w:lang w:val="en-US"/>
+        </w:rPr>
+        <w:t>and were refined and popularized by many people in following work.</w:t>
+      </w:r>
+      <w:hyperlink r:id="rId14" w:anchor="fn1" w:history="1">
+        <w:r>
+          <w:rPr>
+            <w:rStyle w:val="Hyperlink"/>
+            <w:rFonts w:ascii="Times New Roman" w:hAnsi="Times New Roman" w:cs="Times New Roman"/>
+            <w:sz w:val="24"/>
+            <w:szCs w:val="24"/>
+            <w:vertAlign w:val="superscript"/>
+            <w:lang w:val="en-US"/>
+          </w:rPr>
+          <w:t>1</w:t>
+        </w:r>
+      </w:hyperlink>
+      <w:r>
+        <w:rPr>
+          <w:rFonts w:ascii="Times New Roman" w:hAnsi="Times New Roman" w:cs="Times New Roman"/>
+          <w:sz w:val="24"/>
+          <w:szCs w:val="24"/>
+          <w:lang w:val="en-US"/>
+        </w:rPr>
+        <w:t> They work tremendously well on a large variety of problems, and are now widely used.</w:t>
+      </w:r>
+      <w:r>
+        <w:rPr>
+          <w:rFonts w:ascii="Times New Roman" w:hAnsi="Times New Roman" w:cs="Times New Roman"/>
+          <w:sz w:val="24"/>
+          <w:szCs w:val="24"/>
+          <w:lang w:val="en-US"/>
+        </w:rPr>
+        <w:t xml:space="preserve"> </w:t>
+      </w:r>
+      <w:r>
+        <w:rPr>
+          <w:rFonts w:ascii="Times New Roman" w:hAnsi="Times New Roman" w:cs="Times New Roman"/>
+          <w:sz w:val="24"/>
+          <w:szCs w:val="24"/>
+          <w:lang w:val="en-US"/>
+        </w:rPr>
+        <w:t>LSTMs are explicitly designed to avoid the long-term dependency problem.</w:t>
+      </w:r>
+      <w:r>
+        <w:rPr>
+          <w:rFonts w:ascii="Times New Roman" w:hAnsi="Times New Roman" w:cs="Times New Roman"/>
+          <w:sz w:val="24"/>
+          <w:szCs w:val="24"/>
+          <w:lang w:val="en-US"/>
+        </w:rPr>
+        <w:t xml:space="preserve"> </w:t>
+      </w:r>
+      <w:r>
+        <w:rPr>
+          <w:rFonts w:ascii="Times New Roman" w:hAnsi="Times New Roman" w:cs="Times New Roman"/>
+          <w:sz w:val="24"/>
+          <w:szCs w:val="24"/>
+          <w:lang w:val="en-US"/>
+        </w:rPr>
+        <w:t>The key to LSTMs is the cell state, the horizontal line running through the top of the diagram. It’s very easy for information to just flow along it unchanged.</w:t>
+      </w:r>
+    </w:p>
+    <w:p>
+      <w:pPr>
+        <w:jc w:val="both"/>
+        <w:rPr>
+          <w:rFonts w:ascii="Times New Roman" w:hAnsi="Times New Roman" w:cs="Times New Roman"/>
+          <w:sz w:val="24"/>
+          <w:szCs w:val="24"/>
+          <w:lang w:val="en-US"/>
+        </w:rPr>
+      </w:pPr>
+      <w:r>
+        <w:rPr>
+          <w:rFonts w:ascii="Times New Roman" w:hAnsi="Times New Roman" w:cs="Times New Roman"/>
+          <w:noProof/>
+          <w:sz w:val="24"/>
+          <w:szCs w:val="24"/>
+          <w:lang w:val="en-US"/>
+        </w:rPr>
+        <w:drawing>
+          <wp:inline distT="0" distB="0" distL="0" distR="0" wp14:anchorId="5D72A914" wp14:editId="1BCC88A3">
+            <wp:extent cx="5784272" cy="2488323"/>
+            <wp:effectExtent l="0" t="0" r="0" b="1270"/>
+            <wp:docPr id="3" name="Picture 3" descr="A picture containing text&#10;&#10;Description automatically generated"/>
+            <wp:cNvGraphicFramePr>
+              <a:graphicFrameLocks xmlns:a="http://schemas.openxmlformats.org/drawingml/2006/main" noChangeAspect="1"/>
+            </wp:cNvGraphicFramePr>
+            <a:graphic xmlns:a="http://schemas.openxmlformats.org/drawingml/2006/main">
+              <a:graphicData uri="http://schemas.openxmlformats.org/drawingml/2006/picture">
+                <pic:pic xmlns:pic="http://schemas.openxmlformats.org/drawingml/2006/picture">
+                  <pic:nvPicPr>
+                    <pic:cNvPr id="3" name="Screen Shot 2019-09-13 at 3.37.06 PM.png"/>
+                    <pic:cNvPicPr/>
+                  </pic:nvPicPr>
+                  <pic:blipFill>
+                    <a:blip r:embed="rId15" cstate="print">
+                      <a:extLst>
+                        <a:ext uri="{28A0092B-C50C-407E-A947-70E740481C1C}">
+                          <a14:useLocalDpi xmlns:a14="http://schemas.microsoft.com/office/drawing/2010/main" val="0"/>
+                        </a:ext>
+                      </a:extLst>
+                    </a:blip>
+                    <a:stretch>
+                      <a:fillRect/>
+                    </a:stretch>
+                  </pic:blipFill>
+                  <pic:spPr>
+                    <a:xfrm>
+                      <a:off x="0" y="0"/>
+                      <a:ext cx="5808821" cy="2498884"/>
+                    </a:xfrm>
+                    <a:prstGeom prst="rect">
+                      <a:avLst/>
+                    </a:prstGeom>
+                  </pic:spPr>
+                </pic:pic>
+              </a:graphicData>
+            </a:graphic>
+          </wp:inline>
+        </w:drawing>
+      </w:r>
+    </w:p>
+    <w:p>
+      <w:pPr>
+        <w:jc w:val="both"/>
+        <w:rPr>
+          <w:rFonts w:ascii="Times New Roman" w:hAnsi="Times New Roman" w:cs="Times New Roman"/>
+          <w:sz w:val="24"/>
+          <w:szCs w:val="24"/>
+          <w:lang w:val="en-US"/>
+        </w:rPr>
+      </w:pPr>
+    </w:p>
+    <w:p>
+      <w:pPr>
+        <w:jc w:val="both"/>
+        <w:rPr>
+          <w:rFonts w:ascii="Times New Roman" w:hAnsi="Times New Roman" w:cs="Times New Roman"/>
+          <w:sz w:val="24"/>
+          <w:szCs w:val="24"/>
+          <w:lang w:val="en-US"/>
+        </w:rPr>
+      </w:pPr>
+      <w:r>
+        <w:rPr>
+          <w:rFonts w:ascii="Times New Roman" w:hAnsi="Times New Roman" w:cs="Times New Roman"/>
+          <w:sz w:val="24"/>
+          <w:szCs w:val="24"/>
+          <w:lang w:val="en-US"/>
+        </w:rPr>
+        <w:t>The LSTM does have the ability to remove or add information to the cell state, carefully regulated by structures called gates.</w:t>
+      </w:r>
+      <w:r>
+        <w:rPr>
+          <w:rFonts w:ascii="Times New Roman" w:hAnsi="Times New Roman" w:cs="Times New Roman"/>
+          <w:sz w:val="24"/>
+          <w:szCs w:val="24"/>
+          <w:lang w:val="en-US"/>
+        </w:rPr>
+        <w:t xml:space="preserve"> </w:t>
+      </w:r>
+      <w:r>
+        <w:rPr>
+          <w:rFonts w:ascii="Times New Roman" w:hAnsi="Times New Roman" w:cs="Times New Roman"/>
+          <w:sz w:val="24"/>
+          <w:szCs w:val="24"/>
+          <w:lang w:val="en-US"/>
+        </w:rPr>
+        <w:t>An LSTM has three of these gates, to protect and control the cell state.</w:t>
+      </w:r>
+    </w:p>
+    <w:p>
+      <w:pPr>
+        <w:jc w:val="both"/>
+        <w:rPr>
+          <w:rFonts w:ascii="Times New Roman" w:hAnsi="Times New Roman" w:cs="Times New Roman"/>
+          <w:sz w:val="24"/>
+          <w:szCs w:val="24"/>
+          <w:lang w:val="en-US"/>
+        </w:rPr>
+      </w:pPr>
+      <w:r>
+        <w:rPr>
+          <w:rFonts w:ascii="Times New Roman" w:hAnsi="Times New Roman" w:cs="Times New Roman"/>
+          <w:noProof/>
+          <w:sz w:val="24"/>
+          <w:szCs w:val="24"/>
+          <w:lang w:val="en-US"/>
+        </w:rPr>
+        <w:drawing>
+          <wp:inline distT="0" distB="0" distL="0" distR="0" wp14:anchorId="697A024C" wp14:editId="5D0F3D6F">
+            <wp:extent cx="1636154" cy="1108363"/>
+            <wp:effectExtent l="0" t="0" r="2540" b="0"/>
+            <wp:docPr id="7" name="Picture 7"/>
+            <wp:cNvGraphicFramePr>
+              <a:graphicFrameLocks xmlns:a="http://schemas.openxmlformats.org/drawingml/2006/main" noChangeAspect="1"/>
+            </wp:cNvGraphicFramePr>
+            <a:graphic xmlns:a="http://schemas.openxmlformats.org/drawingml/2006/main">
+              <a:graphicData uri="http://schemas.openxmlformats.org/drawingml/2006/picture">
+                <pic:pic xmlns:pic="http://schemas.openxmlformats.org/drawingml/2006/picture">
+                  <pic:nvPicPr>
+                    <pic:cNvPr id="7" name="Screen Shot 2019-09-12 at 9.26.33 PM.png"/>
+                    <pic:cNvPicPr/>
+                  </pic:nvPicPr>
+                  <pic:blipFill>
+                    <a:blip r:embed="rId16" cstate="print">
+                      <a:extLst>
+                        <a:ext uri="{28A0092B-C50C-407E-A947-70E740481C1C}">
+                          <a14:useLocalDpi xmlns:a14="http://schemas.microsoft.com/office/drawing/2010/main" val="0"/>
+                        </a:ext>
+                      </a:extLst>
+                    </a:blip>
+                    <a:stretch>
+                      <a:fillRect/>
+                    </a:stretch>
+                  </pic:blipFill>
+                  <pic:spPr>
+                    <a:xfrm>
+                      <a:off x="0" y="0"/>
+                      <a:ext cx="1672738" cy="1133145"/>
+                    </a:xfrm>
+                    <a:prstGeom prst="rect">
+                      <a:avLst/>
+                    </a:prstGeom>
+                  </pic:spPr>
+                </pic:pic>
+              </a:graphicData>
+            </a:graphic>
+          </wp:inline>
+        </w:drawing>
+      </w:r>
+      <w:r>
+        <w:rPr>
+          <w:rFonts w:ascii="Times New Roman" w:hAnsi="Times New Roman" w:cs="Times New Roman"/>
+          <w:noProof/>
+          <w:sz w:val="24"/>
+          <w:szCs w:val="24"/>
+          <w:lang w:val="en-US"/>
+        </w:rPr>
+        <w:drawing>
+          <wp:inline distT="0" distB="0" distL="0" distR="0" wp14:anchorId="10AD9F28" wp14:editId="0BC605EE">
+            <wp:extent cx="3969087" cy="1323109"/>
+            <wp:effectExtent l="0" t="0" r="0" b="0"/>
+            <wp:docPr id="11" name="Picture 11"/>
+            <wp:cNvGraphicFramePr>
+              <a:graphicFrameLocks xmlns:a="http://schemas.openxmlformats.org/drawingml/2006/main" noChangeAspect="1"/>
+            </wp:cNvGraphicFramePr>
+            <a:graphic xmlns:a="http://schemas.openxmlformats.org/drawingml/2006/main">
+              <a:graphicData uri="http://schemas.openxmlformats.org/drawingml/2006/picture">
+                <pic:pic xmlns:pic="http://schemas.openxmlformats.org/drawingml/2006/picture">
+                  <pic:nvPicPr>
+                    <pic:cNvPr id="11" name="Screen Shot 2019-09-12 at 9.36.04 PM.png"/>
+                    <pic:cNvPicPr/>
+                  </pic:nvPicPr>
+                  <pic:blipFill rotWithShape="1">
+                    <a:blip r:embed="rId17" cstate="print">
+                      <a:extLst>
+                        <a:ext uri="{28A0092B-C50C-407E-A947-70E740481C1C}">
+                          <a14:useLocalDpi xmlns:a14="http://schemas.microsoft.com/office/drawing/2010/main" val="0"/>
+                        </a:ext>
+                      </a:extLst>
+                    </a:blip>
+                    <a:srcRect l="2280"/>
+                    <a:stretch/>
+                  </pic:blipFill>
+                  <pic:spPr bwMode="auto">
+                    <a:xfrm>
+                      <a:off x="0" y="0"/>
+                      <a:ext cx="4041372" cy="1347205"/>
+                    </a:xfrm>
+                    <a:prstGeom prst="rect">
+                      <a:avLst/>
+                    </a:prstGeom>
+                    <a:ln>
+                      <a:noFill/>
+                    </a:ln>
+                    <a:extLst>
+                      <a:ext uri="{53640926-AAD7-44D8-BBD7-CCE9431645EC}">
+                        <a14:shadowObscured xmlns:a14="http://schemas.microsoft.com/office/drawing/2010/main"/>
+                      </a:ext>
+                    </a:extLst>
+                  </pic:spPr>
+                </pic:pic>
+              </a:graphicData>
+            </a:graphic>
+          </wp:inline>
+        </w:drawing>
+      </w:r>
+    </w:p>
+    <w:p>
+      <w:pPr>
+        <w:jc w:val="both"/>
+        <w:rPr>
+          <w:rFonts w:ascii="Times New Roman" w:hAnsi="Times New Roman" w:cs="Times New Roman"/>
+          <w:sz w:val="24"/>
+          <w:szCs w:val="24"/>
+          <w:lang w:val="en-US"/>
+        </w:rPr>
+      </w:pPr>
+      <w:r>
+        <w:rPr>
+          <w:rFonts w:ascii="Times New Roman" w:hAnsi="Times New Roman" w:cs="Times New Roman"/>
+          <w:noProof/>
+          <w:sz w:val="24"/>
+          <w:szCs w:val="24"/>
+          <w:lang w:val="en-US"/>
+        </w:rPr>
+        <w:lastRenderedPageBreak/>
+        <w:drawing>
+          <wp:inline distT="0" distB="0" distL="0" distR="0" wp14:anchorId="4CE3709A" wp14:editId="35AF46B3">
+            <wp:extent cx="4946460" cy="1579419"/>
+            <wp:effectExtent l="0" t="0" r="0" b="0"/>
+            <wp:docPr id="12" name="Picture 12" descr="A close up of a piece of paper&#10;&#10;Description automatically generated"/>
+            <wp:cNvGraphicFramePr>
+              <a:graphicFrameLocks xmlns:a="http://schemas.openxmlformats.org/drawingml/2006/main" noChangeAspect="1"/>
+            </wp:cNvGraphicFramePr>
+            <a:graphic xmlns:a="http://schemas.openxmlformats.org/drawingml/2006/main">
+              <a:graphicData uri="http://schemas.openxmlformats.org/drawingml/2006/picture">
+                <pic:pic xmlns:pic="http://schemas.openxmlformats.org/drawingml/2006/picture">
+                  <pic:nvPicPr>
+                    <pic:cNvPr id="12" name="Screen Shot 2019-09-12 at 9.57.55 PM.png"/>
+                    <pic:cNvPicPr/>
+                  </pic:nvPicPr>
+                  <pic:blipFill>
+                    <a:blip r:embed="rId18" cstate="print">
+                      <a:extLst>
+                        <a:ext uri="{28A0092B-C50C-407E-A947-70E740481C1C}">
+                          <a14:useLocalDpi xmlns:a14="http://schemas.microsoft.com/office/drawing/2010/main" val="0"/>
+                        </a:ext>
+                      </a:extLst>
+                    </a:blip>
+                    <a:stretch>
+                      <a:fillRect/>
+                    </a:stretch>
+                  </pic:blipFill>
+                  <pic:spPr>
+                    <a:xfrm>
+                      <a:off x="0" y="0"/>
+                      <a:ext cx="5012380" cy="1600467"/>
+                    </a:xfrm>
+                    <a:prstGeom prst="rect">
+                      <a:avLst/>
+                    </a:prstGeom>
+                  </pic:spPr>
+                </pic:pic>
+              </a:graphicData>
+            </a:graphic>
+          </wp:inline>
+        </w:drawing>
+      </w:r>
+    </w:p>
+    <w:p>
+      <w:pPr>
+        <w:jc w:val="both"/>
+        <w:rPr>
+          <w:rFonts w:ascii="Times New Roman" w:hAnsi="Times New Roman" w:cs="Times New Roman"/>
+          <w:sz w:val="24"/>
+          <w:szCs w:val="24"/>
+          <w:lang w:val="en-US"/>
+        </w:rPr>
+      </w:pPr>
+      <w:r>
+        <w:rPr>
+          <w:rFonts w:ascii="Times New Roman" w:hAnsi="Times New Roman" w:cs="Times New Roman"/>
+          <w:noProof/>
+          <w:sz w:val="24"/>
+          <w:szCs w:val="24"/>
+          <w:lang w:val="en-US"/>
+        </w:rPr>
+        <w:drawing>
+          <wp:inline distT="0" distB="0" distL="0" distR="0" wp14:anchorId="10F0B099" wp14:editId="7755C44C">
+            <wp:extent cx="4717472" cy="1711805"/>
+            <wp:effectExtent l="0" t="0" r="0" b="3175"/>
+            <wp:docPr id="13" name="Picture 13"/>
+            <wp:cNvGraphicFramePr>
+              <a:graphicFrameLocks xmlns:a="http://schemas.openxmlformats.org/drawingml/2006/main" noChangeAspect="1"/>
+            </wp:cNvGraphicFramePr>
+            <a:graphic xmlns:a="http://schemas.openxmlformats.org/drawingml/2006/main">
+              <a:graphicData uri="http://schemas.openxmlformats.org/drawingml/2006/picture">
+                <pic:pic xmlns:pic="http://schemas.openxmlformats.org/drawingml/2006/picture">
+                  <pic:nvPicPr>
+                    <pic:cNvPr id="13" name="Screen Shot 2019-09-12 at 10.04.06 PM.png"/>
+                    <pic:cNvPicPr/>
+                  </pic:nvPicPr>
+                  <pic:blipFill>
+                    <a:blip r:embed="rId19" cstate="print">
+                      <a:extLst>
+                        <a:ext uri="{28A0092B-C50C-407E-A947-70E740481C1C}">
+                          <a14:useLocalDpi xmlns:a14="http://schemas.microsoft.com/office/drawing/2010/main" val="0"/>
+                        </a:ext>
+                      </a:extLst>
+                    </a:blip>
+                    <a:stretch>
+                      <a:fillRect/>
+                    </a:stretch>
+                  </pic:blipFill>
+                  <pic:spPr>
+                    <a:xfrm>
+                      <a:off x="0" y="0"/>
+                      <a:ext cx="4740815" cy="1720275"/>
+                    </a:xfrm>
+                    <a:prstGeom prst="rect">
+                      <a:avLst/>
+                    </a:prstGeom>
+                  </pic:spPr>
+                </pic:pic>
+              </a:graphicData>
+            </a:graphic>
+          </wp:inline>
+        </w:drawing>
+      </w:r>
+    </w:p>
+    <w:p>
+      <w:pPr>
+        <w:jc w:val="both"/>
+        <w:rPr>
+          <w:rFonts w:ascii="Times New Roman" w:hAnsi="Times New Roman" w:cs="Times New Roman"/>
+          <w:sz w:val="24"/>
+          <w:szCs w:val="24"/>
+          <w:lang w:val="en-US"/>
+        </w:rPr>
+      </w:pPr>
+      <w:r>
+        <w:rPr>
+          <w:rFonts w:ascii="Times New Roman" w:hAnsi="Times New Roman" w:cs="Times New Roman"/>
+          <w:noProof/>
+          <w:sz w:val="24"/>
+          <w:szCs w:val="24"/>
+          <w:lang w:val="en-US"/>
+        </w:rPr>
+        <w:drawing>
+          <wp:inline distT="0" distB="0" distL="0" distR="0" wp14:anchorId="7DD47CB3" wp14:editId="67BD7099">
+            <wp:extent cx="4717415" cy="1673887"/>
+            <wp:effectExtent l="0" t="0" r="0" b="2540"/>
+            <wp:docPr id="14" name="Picture 14" descr="A picture containing clock, object&#10;&#10;Description automatically generated"/>
+            <wp:cNvGraphicFramePr>
+              <a:graphicFrameLocks xmlns:a="http://schemas.openxmlformats.org/drawingml/2006/main" noChangeAspect="1"/>
+            </wp:cNvGraphicFramePr>
+            <a:graphic xmlns:a="http://schemas.openxmlformats.org/drawingml/2006/main">
+              <a:graphicData uri="http://schemas.openxmlformats.org/drawingml/2006/picture">
+                <pic:pic xmlns:pic="http://schemas.openxmlformats.org/drawingml/2006/picture">
+                  <pic:nvPicPr>
+                    <pic:cNvPr id="14" name="Screen Shot 2019-09-12 at 10.19.49 PM.png"/>
+                    <pic:cNvPicPr/>
+                  </pic:nvPicPr>
+                  <pic:blipFill>
+                    <a:blip r:embed="rId20" cstate="print">
+                      <a:extLst>
+                        <a:ext uri="{28A0092B-C50C-407E-A947-70E740481C1C}">
+                          <a14:useLocalDpi xmlns:a14="http://schemas.microsoft.com/office/drawing/2010/main" val="0"/>
+                        </a:ext>
+                      </a:extLst>
+                    </a:blip>
+                    <a:stretch>
+                      <a:fillRect/>
+                    </a:stretch>
+                  </pic:blipFill>
+                  <pic:spPr>
+                    <a:xfrm>
+                      <a:off x="0" y="0"/>
+                      <a:ext cx="4740122" cy="1681944"/>
+                    </a:xfrm>
+                    <a:prstGeom prst="rect">
+                      <a:avLst/>
+                    </a:prstGeom>
+                  </pic:spPr>
+                </pic:pic>
+              </a:graphicData>
+            </a:graphic>
+          </wp:inline>
+        </w:drawing>
+      </w:r>
+    </w:p>
+    <w:p>
+      <w:pPr>
+        <w:pStyle w:val="ListParagraph"/>
+        <w:numPr>
+          <w:ilvl w:val="0"/>
+          <w:numId w:val="11"/>
+        </w:numPr>
+        <w:spacing w:after="0" w:line="240" w:lineRule="auto"/>
+        <w:rPr>
+          <w:rFonts w:ascii="Times New Roman" w:eastAsia="Times New Roman" w:hAnsi="Times New Roman" w:cs="Times New Roman"/>
+          <w:sz w:val="24"/>
+          <w:szCs w:val="24"/>
+          <w:lang w:val="en-US"/>
+        </w:rPr>
+      </w:pPr>
+      <w:r>
+        <w:rPr>
+          <w:rFonts w:ascii="Times New Roman" w:eastAsia="Times New Roman" w:hAnsi="Times New Roman" w:cs="Times New Roman"/>
+          <w:color w:val="333333"/>
+          <w:spacing w:val="-3"/>
+          <w:sz w:val="24"/>
+          <w:szCs w:val="24"/>
+          <w:shd w:val="clear" w:color="auto" w:fill="FFFFFF"/>
+          <w:lang w:val="en-US"/>
+        </w:rPr>
+        <w:t>Gated Recurrent Unit</w:t>
+      </w:r>
+      <w:r>
+        <w:rPr>
+          <w:rFonts w:ascii="Times New Roman" w:eastAsia="Times New Roman" w:hAnsi="Times New Roman" w:cs="Times New Roman"/>
+          <w:color w:val="333333"/>
+          <w:spacing w:val="-3"/>
+          <w:sz w:val="24"/>
+          <w:szCs w:val="24"/>
+          <w:shd w:val="clear" w:color="auto" w:fill="FFFFFF"/>
+          <w:lang w:val="en-US"/>
+        </w:rPr>
+        <w:t xml:space="preserve"> (</w:t>
+      </w:r>
+      <w:r>
+        <w:rPr>
+          <w:rFonts w:ascii="Times New Roman" w:eastAsia="Times New Roman" w:hAnsi="Times New Roman" w:cs="Times New Roman"/>
+          <w:color w:val="333333"/>
+          <w:spacing w:val="-3"/>
+          <w:sz w:val="24"/>
+          <w:szCs w:val="24"/>
+          <w:shd w:val="clear" w:color="auto" w:fill="FFFFFF"/>
+          <w:lang w:val="en-US"/>
+        </w:rPr>
+        <w:t>GRU</w:t>
+      </w:r>
+      <w:r>
+        <w:rPr>
+          <w:rFonts w:ascii="Times New Roman" w:eastAsia="Times New Roman" w:hAnsi="Times New Roman" w:cs="Times New Roman"/>
+          <w:color w:val="333333"/>
+          <w:spacing w:val="-3"/>
+          <w:sz w:val="24"/>
+          <w:szCs w:val="24"/>
+          <w:shd w:val="clear" w:color="auto" w:fill="FFFFFF"/>
+          <w:lang w:val="en-US"/>
+        </w:rPr>
+        <w:t>)</w:t>
+      </w:r>
+    </w:p>
+    <w:p>
+      <w:pPr>
+        <w:pStyle w:val="ListParagraph"/>
+        <w:jc w:val="both"/>
+        <w:rPr>
+          <w:rFonts w:ascii="Times New Roman" w:hAnsi="Times New Roman" w:cs="Times New Roman"/>
+          <w:sz w:val="24"/>
+          <w:szCs w:val="24"/>
+          <w:lang w:val="en-US"/>
+        </w:rPr>
+      </w:pPr>
+    </w:p>
+    <w:p>
+      <w:pPr>
+        <w:jc w:val="both"/>
+        <w:rPr>
+          <w:rFonts w:ascii="Times New Roman" w:hAnsi="Times New Roman" w:cs="Times New Roman"/>
+          <w:sz w:val="24"/>
+          <w:szCs w:val="24"/>
+          <w:lang w:val="en-US"/>
+        </w:rPr>
+      </w:pPr>
+      <w:r>
+        <w:rPr>
+          <w:rFonts w:ascii="Times New Roman" w:hAnsi="Times New Roman" w:cs="Times New Roman"/>
+          <w:noProof/>
+          <w:sz w:val="24"/>
+          <w:szCs w:val="24"/>
+          <w:lang w:val="en-US"/>
+        </w:rPr>
+        <w:drawing>
+          <wp:inline distT="0" distB="0" distL="0" distR="0" wp14:anchorId="608890D9" wp14:editId="6D7B2B24">
+            <wp:extent cx="4800600" cy="1639309"/>
+            <wp:effectExtent l="0" t="0" r="0" b="0"/>
+            <wp:docPr id="15" name="Picture 15"/>
+            <wp:cNvGraphicFramePr>
+              <a:graphicFrameLocks xmlns:a="http://schemas.openxmlformats.org/drawingml/2006/main" noChangeAspect="1"/>
+            </wp:cNvGraphicFramePr>
+            <a:graphic xmlns:a="http://schemas.openxmlformats.org/drawingml/2006/main">
+              <a:graphicData uri="http://schemas.openxmlformats.org/drawingml/2006/picture">
+                <pic:pic xmlns:pic="http://schemas.openxmlformats.org/drawingml/2006/picture">
+                  <pic:nvPicPr>
+                    <pic:cNvPr id="15" name="Screen Shot 2019-09-12 at 10.26.25 PM.png"/>
+                    <pic:cNvPicPr/>
+                  </pic:nvPicPr>
+                  <pic:blipFill>
+                    <a:blip r:embed="rId21" cstate="print">
+                      <a:extLst>
+                        <a:ext uri="{28A0092B-C50C-407E-A947-70E740481C1C}">
+                          <a14:useLocalDpi xmlns:a14="http://schemas.microsoft.com/office/drawing/2010/main" val="0"/>
+                        </a:ext>
+                      </a:extLst>
+                    </a:blip>
+                    <a:stretch>
+                      <a:fillRect/>
+                    </a:stretch>
+                  </pic:blipFill>
+                  <pic:spPr>
+                    <a:xfrm>
+                      <a:off x="0" y="0"/>
+                      <a:ext cx="4825995" cy="1647981"/>
+                    </a:xfrm>
+                    <a:prstGeom prst="rect">
+                      <a:avLst/>
+                    </a:prstGeom>
+                  </pic:spPr>
+                </pic:pic>
+              </a:graphicData>
+            </a:graphic>
+          </wp:inline>
+        </w:drawing>
+      </w:r>
+      <w:bookmarkStart w:id="1" w:name="_GoBack"/>
+      <w:bookmarkEnd w:id="1"/>
+    </w:p>
+    <w:p>
+      <w:pPr>
+        <w:pStyle w:val="ListParagraph"/>
+        <w:jc w:val="both"/>
+        <w:rPr>
+          <w:rFonts w:ascii="Times New Roman" w:hAnsi="Times New Roman" w:cs="Times New Roman"/>
+          <w:sz w:val="24"/>
+          <w:szCs w:val="24"/>
+          <w:lang w:val="en-US"/>
+        </w:rPr>
+      </w:pPr>
+    </w:p>
     <w:sectPr>
       <w:pgSz w:w="12240" w:h="15840"/>
       <w:pgMar w:top="1417" w:right="1701" w:bottom="1417" w:left="1701" w:header="708" w:footer="708" w:gutter="0"/>
@@ -4241,7 +5024,7 @@
   <w:abstractNum w:abstractNumId="10" w15:restartNumberingAfterBreak="0">
     <w:nsid w:val="7ECD5D9D"/>
     <w:multiLevelType w:val="hybridMultilevel"/>
-    <w:tmpl w:val="2E2225DA"/>
+    <w:tmpl w:val="8CC8537C"/>
     <w:lvl w:ilvl="0" w:tplc="04090001">
       <w:start w:val="1"/>
       <w:numFmt w:val="bullet"/>
@@ -4790,7 +5573,6 @@
   <w:style w:type="character" w:default="1" w:styleId="DefaultParagraphFont">
     <w:name w:val="Default Paragraph Font"/>
     <w:uiPriority w:val="1"/>
-    <w:semiHidden/>
     <w:unhideWhenUsed/>
   </w:style>
   <w:style w:type="table" w:default="1" w:styleId="TableNormal">
@@ -4833,6 +5615,29 @@
     <w:rsid w:val="001C780A"/>
     <w:rPr>
       <w:color w:val="808080"/>
+    </w:rPr>
+  </w:style>
+  <w:style w:type="character" w:styleId="Hyperlink">
+    <w:name w:val="Hyperlink"/>
+    <w:basedOn w:val="DefaultParagraphFont"/>
+    <w:uiPriority w:val="99"/>
+    <w:unhideWhenUsed/>
+    <w:rsid w:val="007C5B6B"/>
+    <w:rPr>
+      <w:color w:val="0563C1" w:themeColor="hyperlink"/>
+      <w:u w:val="single"/>
+    </w:rPr>
+  </w:style>
+  <w:style w:type="character" w:styleId="UnresolvedMention">
+    <w:name w:val="Unresolved Mention"/>
+    <w:basedOn w:val="DefaultParagraphFont"/>
+    <w:uiPriority w:val="99"/>
+    <w:semiHidden/>
+    <w:unhideWhenUsed/>
+    <w:rsid w:val="007C5B6B"/>
+    <w:rPr>
+      <w:color w:val="605E5C"/>
+      <w:shd w:val="clear" w:color="auto" w:fill="E1DFDD"/>
     </w:rPr>
   </w:style>
 </w:styles>

</xml_diff>